<commit_message>
Darstellung der detailansicht angepasst, Screenshot in die Doku eingefügt, Screenshots alles Activities eingefügt
</commit_message>
<xml_diff>
--- a/Dokumentation/Android Template Projektbericht_150713.docx
+++ b/Dokumentation/Android Template Projektbericht_150713.docx
@@ -271,10 +271,7 @@
         <w:pStyle w:val="TitelseiteText"/>
       </w:pPr>
       <w:r>
-        <w:t>6</w:t>
-      </w:r>
-      <w:r>
-        <w:t xml:space="preserve">. Semester Bachelor </w:t>
+        <w:t xml:space="preserve">6. Semester Bachelor </w:t>
       </w:r>
       <w:proofErr w:type="spellStart"/>
       <w:r>
@@ -621,7 +618,7 @@
       <w:r>
         <w:fldChar w:fldCharType="separate"/>
       </w:r>
-      <w:hyperlink w:anchor="_Toc431165770" w:history="1">
+      <w:hyperlink w:anchor="_Toc431205516" w:history="1">
         <w:r>
           <w:rPr>
             <w:rStyle w:val="Hyperlink"/>
@@ -666,7 +663,7 @@
             <w:noProof/>
             <w:webHidden/>
           </w:rPr>
-          <w:instrText xml:space="preserve"> PAGEREF _Toc431165770 \h </w:instrText>
+          <w:instrText xml:space="preserve"> PAGEREF _Toc431205516 \h </w:instrText>
         </w:r>
         <w:r>
           <w:rPr>
@@ -707,7 +704,7 @@
           <w:szCs w:val="22"/>
         </w:rPr>
       </w:pPr>
-      <w:hyperlink w:anchor="_Toc431165771" w:history="1">
+      <w:hyperlink w:anchor="_Toc431205517" w:history="1">
         <w:r>
           <w:rPr>
             <w:rStyle w:val="Hyperlink"/>
@@ -752,7 +749,7 @@
             <w:noProof/>
             <w:webHidden/>
           </w:rPr>
-          <w:instrText xml:space="preserve"> PAGEREF _Toc431165771 \h </w:instrText>
+          <w:instrText xml:space="preserve"> PAGEREF _Toc431205517 \h </w:instrText>
         </w:r>
         <w:r>
           <w:rPr>
@@ -792,7 +789,7 @@
           <w:szCs w:val="22"/>
         </w:rPr>
       </w:pPr>
-      <w:hyperlink w:anchor="_Toc431165772" w:history="1">
+      <w:hyperlink w:anchor="_Toc431205518" w:history="1">
         <w:r>
           <w:rPr>
             <w:rStyle w:val="Hyperlink"/>
@@ -836,7 +833,7 @@
             <w:noProof/>
             <w:webHidden/>
           </w:rPr>
-          <w:instrText xml:space="preserve"> PAGEREF _Toc431165772 \h </w:instrText>
+          <w:instrText xml:space="preserve"> PAGEREF _Toc431205518 \h </w:instrText>
         </w:r>
         <w:r>
           <w:rPr>
@@ -876,7 +873,7 @@
           <w:szCs w:val="22"/>
         </w:rPr>
       </w:pPr>
-      <w:hyperlink w:anchor="_Toc431165773" w:history="1">
+      <w:hyperlink w:anchor="_Toc431205519" w:history="1">
         <w:r>
           <w:rPr>
             <w:rStyle w:val="Hyperlink"/>
@@ -920,7 +917,7 @@
             <w:noProof/>
             <w:webHidden/>
           </w:rPr>
-          <w:instrText xml:space="preserve"> PAGEREF _Toc431165773 \h </w:instrText>
+          <w:instrText xml:space="preserve"> PAGEREF _Toc431205519 \h </w:instrText>
         </w:r>
         <w:r>
           <w:rPr>
@@ -960,7 +957,7 @@
           <w:szCs w:val="22"/>
         </w:rPr>
       </w:pPr>
-      <w:hyperlink w:anchor="_Toc431165774" w:history="1">
+      <w:hyperlink w:anchor="_Toc431205520" w:history="1">
         <w:r>
           <w:rPr>
             <w:rStyle w:val="Hyperlink"/>
@@ -1004,7 +1001,7 @@
             <w:noProof/>
             <w:webHidden/>
           </w:rPr>
-          <w:instrText xml:space="preserve"> PAGEREF _Toc431165774 \h </w:instrText>
+          <w:instrText xml:space="preserve"> PAGEREF _Toc431205520 \h </w:instrText>
         </w:r>
         <w:r>
           <w:rPr>
@@ -1045,7 +1042,7 @@
           <w:szCs w:val="22"/>
         </w:rPr>
       </w:pPr>
-      <w:hyperlink w:anchor="_Toc431165775" w:history="1">
+      <w:hyperlink w:anchor="_Toc431205521" w:history="1">
         <w:r>
           <w:rPr>
             <w:rStyle w:val="Hyperlink"/>
@@ -1090,7 +1087,7 @@
             <w:noProof/>
             <w:webHidden/>
           </w:rPr>
-          <w:instrText xml:space="preserve"> PAGEREF _Toc431165775 \h </w:instrText>
+          <w:instrText xml:space="preserve"> PAGEREF _Toc431205521 \h </w:instrText>
         </w:r>
         <w:r>
           <w:rPr>
@@ -1131,7 +1128,7 @@
           <w:szCs w:val="22"/>
         </w:rPr>
       </w:pPr>
-      <w:hyperlink w:anchor="_Toc431165776" w:history="1">
+      <w:hyperlink w:anchor="_Toc431205522" w:history="1">
         <w:r>
           <w:rPr>
             <w:rStyle w:val="Hyperlink"/>
@@ -1176,7 +1173,7 @@
             <w:noProof/>
             <w:webHidden/>
           </w:rPr>
-          <w:instrText xml:space="preserve"> PAGEREF _Toc431165776 \h </w:instrText>
+          <w:instrText xml:space="preserve"> PAGEREF _Toc431205522 \h </w:instrText>
         </w:r>
         <w:r>
           <w:rPr>
@@ -1216,7 +1213,7 @@
           <w:szCs w:val="22"/>
         </w:rPr>
       </w:pPr>
-      <w:hyperlink w:anchor="_Toc431165777" w:history="1">
+      <w:hyperlink w:anchor="_Toc431205523" w:history="1">
         <w:r>
           <w:rPr>
             <w:rStyle w:val="Hyperlink"/>
@@ -1260,7 +1257,7 @@
             <w:noProof/>
             <w:webHidden/>
           </w:rPr>
-          <w:instrText xml:space="preserve"> PAGEREF _Toc431165777 \h </w:instrText>
+          <w:instrText xml:space="preserve"> PAGEREF _Toc431205523 \h </w:instrText>
         </w:r>
         <w:r>
           <w:rPr>
@@ -1300,7 +1297,7 @@
           <w:szCs w:val="22"/>
         </w:rPr>
       </w:pPr>
-      <w:hyperlink w:anchor="_Toc431165778" w:history="1">
+      <w:hyperlink w:anchor="_Toc431205524" w:history="1">
         <w:r>
           <w:rPr>
             <w:rStyle w:val="Hyperlink"/>
@@ -1344,7 +1341,7 @@
             <w:noProof/>
             <w:webHidden/>
           </w:rPr>
-          <w:instrText xml:space="preserve"> PAGEREF _Toc431165778 \h </w:instrText>
+          <w:instrText xml:space="preserve"> PAGEREF _Toc431205524 \h </w:instrText>
         </w:r>
         <w:r>
           <w:rPr>
@@ -1385,7 +1382,7 @@
           <w:szCs w:val="22"/>
         </w:rPr>
       </w:pPr>
-      <w:hyperlink w:anchor="_Toc431165779" w:history="1">
+      <w:hyperlink w:anchor="_Toc431205525" w:history="1">
         <w:r>
           <w:rPr>
             <w:rStyle w:val="Hyperlink"/>
@@ -1430,7 +1427,7 @@
             <w:noProof/>
             <w:webHidden/>
           </w:rPr>
-          <w:instrText xml:space="preserve"> PAGEREF _Toc431165779 \h </w:instrText>
+          <w:instrText xml:space="preserve"> PAGEREF _Toc431205525 \h </w:instrText>
         </w:r>
         <w:r>
           <w:rPr>
@@ -1470,7 +1467,7 @@
           <w:szCs w:val="22"/>
         </w:rPr>
       </w:pPr>
-      <w:hyperlink w:anchor="_Toc431165780" w:history="1">
+      <w:hyperlink w:anchor="_Toc431205526" w:history="1">
         <w:r>
           <w:rPr>
             <w:rStyle w:val="Hyperlink"/>
@@ -1494,17 +1491,7 @@
             <w:rFonts w:eastAsiaTheme="majorEastAsia"/>
             <w:noProof/>
           </w:rPr>
-          <w:t>Task 1: Finde deine Lie</w:t>
-        </w:r>
-        <w:bookmarkStart w:id="0" w:name="_GoBack"/>
-        <w:bookmarkEnd w:id="0"/>
-        <w:r>
-          <w:rPr>
-            <w:rStyle w:val="Hyperlink"/>
-            <w:rFonts w:eastAsiaTheme="majorEastAsia"/>
-            <w:noProof/>
-          </w:rPr>
-          <w:t>blingsserie und füge sie hinzu:</w:t>
+          <w:t>Task 1: Finde deine Lieblingsserie und füge sie hinzu:</w:t>
         </w:r>
         <w:r>
           <w:rPr>
@@ -1525,7 +1512,7 @@
             <w:noProof/>
             <w:webHidden/>
           </w:rPr>
-          <w:instrText xml:space="preserve"> PAGEREF _Toc431165780 \h </w:instrText>
+          <w:instrText xml:space="preserve"> PAGEREF _Toc431205526 \h </w:instrText>
         </w:r>
         <w:r>
           <w:rPr>
@@ -1565,7 +1552,7 @@
           <w:szCs w:val="22"/>
         </w:rPr>
       </w:pPr>
-      <w:hyperlink w:anchor="_Toc431165781" w:history="1">
+      <w:hyperlink w:anchor="_Toc431205527" w:history="1">
         <w:r>
           <w:rPr>
             <w:rStyle w:val="Hyperlink"/>
@@ -1610,7 +1597,7 @@
             <w:noProof/>
             <w:webHidden/>
           </w:rPr>
-          <w:instrText xml:space="preserve"> PAGEREF _Toc431165781 \h </w:instrText>
+          <w:instrText xml:space="preserve"> PAGEREF _Toc431205527 \h </w:instrText>
         </w:r>
         <w:r>
           <w:rPr>
@@ -1630,7 +1617,7 @@
             <w:noProof/>
             <w:webHidden/>
           </w:rPr>
-          <w:t>13</w:t>
+          <w:t>14</w:t>
         </w:r>
         <w:r>
           <w:rPr>
@@ -1650,7 +1637,7 @@
           <w:szCs w:val="22"/>
         </w:rPr>
       </w:pPr>
-      <w:hyperlink w:anchor="_Toc431165782" w:history="1">
+      <w:hyperlink w:anchor="_Toc431205528" w:history="1">
         <w:r>
           <w:rPr>
             <w:rStyle w:val="Hyperlink"/>
@@ -1695,7 +1682,7 @@
             <w:noProof/>
             <w:webHidden/>
           </w:rPr>
-          <w:instrText xml:space="preserve"> PAGEREF _Toc431165782 \h </w:instrText>
+          <w:instrText xml:space="preserve"> PAGEREF _Toc431205528 \h </w:instrText>
         </w:r>
         <w:r>
           <w:rPr>
@@ -1736,7 +1723,7 @@
           <w:szCs w:val="22"/>
         </w:rPr>
       </w:pPr>
-      <w:hyperlink w:anchor="_Toc431165783" w:history="1">
+      <w:hyperlink w:anchor="_Toc431205529" w:history="1">
         <w:r>
           <w:rPr>
             <w:rStyle w:val="Hyperlink"/>
@@ -1781,7 +1768,7 @@
             <w:noProof/>
             <w:webHidden/>
           </w:rPr>
-          <w:instrText xml:space="preserve"> PAGEREF _Toc431165783 \h </w:instrText>
+          <w:instrText xml:space="preserve"> PAGEREF _Toc431205529 \h </w:instrText>
         </w:r>
         <w:r>
           <w:rPr>
@@ -1822,7 +1809,7 @@
           <w:szCs w:val="22"/>
         </w:rPr>
       </w:pPr>
-      <w:hyperlink w:anchor="_Toc431165784" w:history="1">
+      <w:hyperlink w:anchor="_Toc431205530" w:history="1">
         <w:r>
           <w:rPr>
             <w:rStyle w:val="Hyperlink"/>
@@ -1868,7 +1855,7 @@
             <w:noProof/>
             <w:webHidden/>
           </w:rPr>
-          <w:instrText xml:space="preserve"> PAGEREF _Toc431165784 \h </w:instrText>
+          <w:instrText xml:space="preserve"> PAGEREF _Toc431205530 \h </w:instrText>
         </w:r>
         <w:r>
           <w:rPr>
@@ -1936,6 +1923,8 @@
         <w:t>Abbildungen</w:t>
       </w:r>
     </w:p>
+    <w:bookmarkStart w:id="0" w:name="_GoBack"/>
+    <w:bookmarkEnd w:id="0"/>
     <w:p>
       <w:pPr>
         <w:pStyle w:val="Abbildungsverzeichnis"/>
@@ -1957,7 +1946,7 @@
       <w:r>
         <w:fldChar w:fldCharType="separate"/>
       </w:r>
-      <w:hyperlink w:anchor="_Toc431165763" w:history="1">
+      <w:hyperlink w:anchor="_Toc431205531" w:history="1">
         <w:r>
           <w:rPr>
             <w:rStyle w:val="Hyperlink"/>
@@ -1984,7 +1973,7 @@
             <w:noProof/>
             <w:webHidden/>
           </w:rPr>
-          <w:instrText xml:space="preserve"> PAGEREF _Toc431165763 \h </w:instrText>
+          <w:instrText xml:space="preserve"> PAGEREF _Toc431205531 \h </w:instrText>
         </w:r>
         <w:r>
           <w:rPr>
@@ -2027,7 +2016,7 @@
           <w:szCs w:val="22"/>
         </w:rPr>
       </w:pPr>
-      <w:hyperlink w:anchor="_Toc431165764" w:history="1">
+      <w:hyperlink w:anchor="_Toc431205532" w:history="1">
         <w:r>
           <w:rPr>
             <w:rStyle w:val="Hyperlink"/>
@@ -2054,7 +2043,7 @@
             <w:noProof/>
             <w:webHidden/>
           </w:rPr>
-          <w:instrText xml:space="preserve"> PAGEREF _Toc431165764 \h </w:instrText>
+          <w:instrText xml:space="preserve"> PAGEREF _Toc431205532 \h </w:instrText>
         </w:r>
         <w:r>
           <w:rPr>
@@ -2097,7 +2086,7 @@
           <w:szCs w:val="22"/>
         </w:rPr>
       </w:pPr>
-      <w:hyperlink w:anchor="_Toc431165765" w:history="1">
+      <w:hyperlink w:anchor="_Toc431205533" w:history="1">
         <w:r>
           <w:rPr>
             <w:rStyle w:val="Hyperlink"/>
@@ -2124,7 +2113,7 @@
             <w:noProof/>
             <w:webHidden/>
           </w:rPr>
-          <w:instrText xml:space="preserve"> PAGEREF _Toc431165765 \h </w:instrText>
+          <w:instrText xml:space="preserve"> PAGEREF _Toc431205533 \h </w:instrText>
         </w:r>
         <w:r>
           <w:rPr>
@@ -2167,7 +2156,7 @@
           <w:szCs w:val="22"/>
         </w:rPr>
       </w:pPr>
-      <w:hyperlink w:anchor="_Toc431165766" w:history="1">
+      <w:hyperlink w:anchor="_Toc431205534" w:history="1">
         <w:r>
           <w:rPr>
             <w:rStyle w:val="Hyperlink"/>
@@ -2194,7 +2183,7 @@
             <w:noProof/>
             <w:webHidden/>
           </w:rPr>
-          <w:instrText xml:space="preserve"> PAGEREF _Toc431165766 \h </w:instrText>
+          <w:instrText xml:space="preserve"> PAGEREF _Toc431205534 \h </w:instrText>
         </w:r>
         <w:r>
           <w:rPr>
@@ -2237,13 +2226,13 @@
           <w:szCs w:val="22"/>
         </w:rPr>
       </w:pPr>
-      <w:hyperlink w:anchor="_Toc431165767" w:history="1">
+      <w:hyperlink r:id="rId14" w:anchor="_Toc431205535" w:history="1">
         <w:r>
           <w:rPr>
             <w:rStyle w:val="Hyperlink"/>
             <w:noProof/>
           </w:rPr>
-          <w:t>Abbildung 5: Andere User in einer Listenansicht</w:t>
+          <w:t>Abbildung 5: Detailansicht der Serie</w:t>
         </w:r>
         <w:r>
           <w:rPr>
@@ -2264,7 +2253,7 @@
             <w:noProof/>
             <w:webHidden/>
           </w:rPr>
-          <w:instrText xml:space="preserve"> PAGEREF _Toc431165767 \h </w:instrText>
+          <w:instrText xml:space="preserve"> PAGEREF _Toc431205535 \h </w:instrText>
         </w:r>
         <w:r>
           <w:rPr>
@@ -2285,6 +2274,76 @@
             <w:webHidden/>
           </w:rPr>
           <w:t>12</w:t>
+        </w:r>
+        <w:r>
+          <w:rPr>
+            <w:noProof/>
+            <w:webHidden/>
+          </w:rPr>
+          <w:fldChar w:fldCharType="end"/>
+        </w:r>
+      </w:hyperlink>
+    </w:p>
+    <w:p>
+      <w:pPr>
+        <w:pStyle w:val="Abbildungsverzeichnis"/>
+        <w:tabs>
+          <w:tab w:val="right" w:leader="dot" w:pos="8493"/>
+        </w:tabs>
+        <w:rPr>
+          <w:rFonts w:asciiTheme="minorHAnsi" w:eastAsiaTheme="minorEastAsia" w:hAnsiTheme="minorHAnsi" w:cstheme="minorBidi"/>
+          <w:noProof/>
+          <w:szCs w:val="22"/>
+        </w:rPr>
+      </w:pPr>
+      <w:hyperlink w:anchor="_Toc431205536" w:history="1">
+        <w:r>
+          <w:rPr>
+            <w:rStyle w:val="Hyperlink"/>
+            <w:noProof/>
+          </w:rPr>
+          <w:t>Abbildung 6: Andere User in einer Listenansicht</w:t>
+        </w:r>
+        <w:r>
+          <w:rPr>
+            <w:noProof/>
+            <w:webHidden/>
+          </w:rPr>
+          <w:tab/>
+        </w:r>
+        <w:r>
+          <w:rPr>
+            <w:noProof/>
+            <w:webHidden/>
+          </w:rPr>
+          <w:fldChar w:fldCharType="begin"/>
+        </w:r>
+        <w:r>
+          <w:rPr>
+            <w:noProof/>
+            <w:webHidden/>
+          </w:rPr>
+          <w:instrText xml:space="preserve"> PAGEREF _Toc431205536 \h </w:instrText>
+        </w:r>
+        <w:r>
+          <w:rPr>
+            <w:noProof/>
+            <w:webHidden/>
+          </w:rPr>
+        </w:r>
+        <w:r>
+          <w:rPr>
+            <w:noProof/>
+            <w:webHidden/>
+          </w:rPr>
+          <w:fldChar w:fldCharType="separate"/>
+        </w:r>
+        <w:r>
+          <w:rPr>
+            <w:noProof/>
+            <w:webHidden/>
+          </w:rPr>
+          <w:t>13</w:t>
         </w:r>
         <w:r>
           <w:rPr>
@@ -2313,7 +2372,7 @@
       <w:pPr>
         <w:pStyle w:val="berschrift1"/>
       </w:pPr>
-      <w:bookmarkStart w:id="1" w:name="_Toc431165770"/>
+      <w:bookmarkStart w:id="1" w:name="_Toc431205516"/>
       <w:r>
         <w:lastRenderedPageBreak/>
         <w:t>Kurzbeschreibung</w:t>
@@ -2476,7 +2535,7 @@
       <w:pPr>
         <w:pStyle w:val="berschrift1"/>
       </w:pPr>
-      <w:bookmarkStart w:id="2" w:name="_Toc431165771"/>
+      <w:bookmarkStart w:id="2" w:name="_Toc431205517"/>
       <w:r>
         <w:lastRenderedPageBreak/>
         <w:t>Technische Vorrausetzungen</w:t>
@@ -2535,7 +2594,7 @@
       <w:pPr>
         <w:pStyle w:val="berschrift2"/>
       </w:pPr>
-      <w:bookmarkStart w:id="3" w:name="_Toc431165772"/>
+      <w:bookmarkStart w:id="3" w:name="_Toc431205518"/>
       <w:r>
         <w:t>Open Movie Database</w:t>
       </w:r>
@@ -2724,7 +2783,7 @@
       <w:pPr>
         <w:pStyle w:val="berschrift2"/>
       </w:pPr>
-      <w:bookmarkStart w:id="4" w:name="_Toc431165773"/>
+      <w:bookmarkStart w:id="4" w:name="_Toc431205519"/>
       <w:proofErr w:type="spellStart"/>
       <w:r>
         <w:t>Guidebox</w:t>
@@ -2793,7 +2852,7 @@
       <w:pPr>
         <w:pStyle w:val="berschrift2"/>
       </w:pPr>
-      <w:bookmarkStart w:id="5" w:name="_Toc431165774"/>
+      <w:bookmarkStart w:id="5" w:name="_Toc431205520"/>
       <w:r>
         <w:t>Parse</w:t>
       </w:r>
@@ -2892,7 +2951,7 @@
       <w:pPr>
         <w:pStyle w:val="berschrift1"/>
       </w:pPr>
-      <w:bookmarkStart w:id="6" w:name="_Toc431165775"/>
+      <w:bookmarkStart w:id="6" w:name="_Toc431205521"/>
       <w:r>
         <w:lastRenderedPageBreak/>
         <w:t>Problemstellung</w:t>
@@ -2973,20 +3032,7 @@
         <w:t xml:space="preserve"> </w:t>
       </w:r>
       <w:r>
-        <w:t xml:space="preserve">Unsere App ist für  mehrere Anwendungsfälle denkbar. </w:t>
-      </w:r>
-    </w:p>
-    <w:p>
-      <w:pPr>
-        <w:pStyle w:val="berschrift1"/>
-        <w:numPr>
-          <w:ilvl w:val="0"/>
-          <w:numId w:val="0"/>
-        </w:numPr>
-      </w:pPr>
-      <w:r>
-        <w:lastRenderedPageBreak/>
-        <w:t>Zum einen ist sie für User sinnvoll, die viele verschiedene Serien im Fernsehen</w:t>
+        <w:t>Unsere App ist für  mehrere Anwendungsfälle denkbar. Zum einen ist sie für User sinnvoll, die viele verschiedene Serien im Fernsehen</w:t>
       </w:r>
       <w:r>
         <w:t xml:space="preserve"> ansehen</w:t>
@@ -3097,7 +3143,7 @@
       <w:pPr>
         <w:pStyle w:val="berschrift1"/>
       </w:pPr>
-      <w:bookmarkStart w:id="7" w:name="_Toc431165776"/>
+      <w:bookmarkStart w:id="7" w:name="_Toc431205522"/>
       <w:r>
         <w:lastRenderedPageBreak/>
         <w:t>Design &amp; Implementierung</w:t>
@@ -3108,7 +3154,7 @@
       <w:pPr>
         <w:pStyle w:val="berschrift2"/>
       </w:pPr>
-      <w:bookmarkStart w:id="8" w:name="_Toc431165777"/>
+      <w:bookmarkStart w:id="8" w:name="_Toc431205523"/>
       <w:r>
         <w:t>Aufbau</w:t>
       </w:r>
@@ -3711,7 +3757,7 @@
       <w:pPr>
         <w:pStyle w:val="berschrift2"/>
       </w:pPr>
-      <w:bookmarkStart w:id="9" w:name="_Toc431165778"/>
+      <w:bookmarkStart w:id="9" w:name="_Toc431205524"/>
       <w:r>
         <w:t xml:space="preserve">User </w:t>
       </w:r>
@@ -3783,7 +3829,7 @@
                     </pic:cNvPicPr>
                   </pic:nvPicPr>
                   <pic:blipFill>
-                    <a:blip r:embed="rId14">
+                    <a:blip r:embed="rId15">
                       <a:extLst>
                         <a:ext uri="{28A0092B-C50C-407E-A947-70E740481C1C}">
                           <a14:useLocalDpi xmlns:a14="http://schemas.microsoft.com/office/drawing/2010/main" val="0"/>
@@ -3819,18 +3865,31 @@
       <w:pPr>
         <w:pStyle w:val="Beschriftung"/>
       </w:pPr>
-      <w:bookmarkStart w:id="10" w:name="_Toc431165763"/>
+      <w:bookmarkStart w:id="10" w:name="_Toc431205531"/>
       <w:r>
         <w:t xml:space="preserve">Abbildung </w:t>
       </w:r>
-      <w:fldSimple w:instr=" SEQ Abbildung \* ARABIC ">
-        <w:r>
-          <w:rPr>
-            <w:noProof/>
-          </w:rPr>
-          <w:t>1</w:t>
-        </w:r>
-      </w:fldSimple>
+      <w:r>
+        <w:fldChar w:fldCharType="begin"/>
+      </w:r>
+      <w:r>
+        <w:instrText xml:space="preserve"> SEQ Abbildung \* ARABIC </w:instrText>
+      </w:r>
+      <w:r>
+        <w:fldChar w:fldCharType="separate"/>
+      </w:r>
+      <w:r>
+        <w:rPr>
+          <w:noProof/>
+        </w:rPr>
+        <w:t>1</w:t>
+      </w:r>
+      <w:r>
+        <w:rPr>
+          <w:noProof/>
+        </w:rPr>
+        <w:fldChar w:fldCharType="end"/>
+      </w:r>
       <w:r>
         <w:t>: Login-Screen der Applikation</w:t>
       </w:r>
@@ -3885,7 +3944,7 @@
                     </pic:cNvPicPr>
                   </pic:nvPicPr>
                   <pic:blipFill>
-                    <a:blip r:embed="rId15">
+                    <a:blip r:embed="rId16">
                       <a:extLst>
                         <a:ext uri="{28A0092B-C50C-407E-A947-70E740481C1C}">
                           <a14:useLocalDpi xmlns:a14="http://schemas.microsoft.com/office/drawing/2010/main" val="0"/>
@@ -3921,18 +3980,34 @@
       <w:pPr>
         <w:pStyle w:val="Beschriftung"/>
       </w:pPr>
-      <w:bookmarkStart w:id="11" w:name="_Toc431165764"/>
+      <w:bookmarkStart w:id="11" w:name="_Toc431205532"/>
       <w:r>
         <w:t xml:space="preserve">Abbildung </w:t>
       </w:r>
-      <w:fldSimple w:instr=" SEQ Abbildung \* ARABIC ">
-        <w:r>
-          <w:rPr>
-            <w:noProof/>
-          </w:rPr>
-          <w:t>2</w:t>
-        </w:r>
-      </w:fldSimple>
+      <w:r>
+        <w:fldChar w:fldCharType="begin"/>
+      </w:r>
+      <w:r>
+        <w:instrText xml:space="preserve"> SEQ Abbildung \</w:instrText>
+      </w:r>
+      <w:r>
+        <w:instrText xml:space="preserve">* ARABIC </w:instrText>
+      </w:r>
+      <w:r>
+        <w:fldChar w:fldCharType="separate"/>
+      </w:r>
+      <w:r>
+        <w:rPr>
+          <w:noProof/>
+        </w:rPr>
+        <w:t>2</w:t>
+      </w:r>
+      <w:r>
+        <w:rPr>
+          <w:noProof/>
+        </w:rPr>
+        <w:fldChar w:fldCharType="end"/>
+      </w:r>
       <w:r>
         <w:t>: Startseite der Applikation</w:t>
       </w:r>
@@ -3998,7 +4073,7 @@
                     </pic:cNvPicPr>
                   </pic:nvPicPr>
                   <pic:blipFill>
-                    <a:blip r:embed="rId16">
+                    <a:blip r:embed="rId17">
                       <a:extLst>
                         <a:ext uri="{28A0092B-C50C-407E-A947-70E740481C1C}">
                           <a14:useLocalDpi xmlns:a14="http://schemas.microsoft.com/office/drawing/2010/main" val="0"/>
@@ -4034,18 +4109,31 @@
       <w:pPr>
         <w:pStyle w:val="Beschriftung"/>
       </w:pPr>
-      <w:bookmarkStart w:id="12" w:name="_Toc431165765"/>
+      <w:bookmarkStart w:id="12" w:name="_Toc431205533"/>
       <w:r>
         <w:t xml:space="preserve">Abbildung </w:t>
       </w:r>
-      <w:fldSimple w:instr=" SEQ Abbildung \* ARABIC ">
-        <w:r>
-          <w:rPr>
-            <w:noProof/>
-          </w:rPr>
-          <w:t>3</w:t>
-        </w:r>
-      </w:fldSimple>
+      <w:r>
+        <w:fldChar w:fldCharType="begin"/>
+      </w:r>
+      <w:r>
+        <w:instrText xml:space="preserve"> SEQ Abbildung \* ARABIC </w:instrText>
+      </w:r>
+      <w:r>
+        <w:fldChar w:fldCharType="separate"/>
+      </w:r>
+      <w:r>
+        <w:rPr>
+          <w:noProof/>
+        </w:rPr>
+        <w:t>3</w:t>
+      </w:r>
+      <w:r>
+        <w:rPr>
+          <w:noProof/>
+        </w:rPr>
+        <w:fldChar w:fldCharType="end"/>
+      </w:r>
       <w:r>
         <w:t>: Seriensuche - Screen</w:t>
       </w:r>
@@ -4096,9 +4184,9 @@
       </w:pPr>
       <w:r>
         <w:drawing>
-          <wp:inline distT="0" distB="0" distL="0" distR="0" wp14:anchorId="7820B21A" wp14:editId="137AAB11">
-            <wp:extent cx="982742" cy="1747098"/>
-            <wp:effectExtent l="0" t="0" r="8255" b="5715"/>
+          <wp:inline distT="0" distB="0" distL="0" distR="0" wp14:anchorId="7820B21A" wp14:editId="56EECABB">
+            <wp:extent cx="932258" cy="1657350"/>
+            <wp:effectExtent l="0" t="0" r="1270" b="0"/>
             <wp:docPr id="6" name="Grafik 6" descr="C:\Users\oCocha\AppData\Local\Microsoft\Windows\Temporary Internet Files\Content.Word\Screenshot_2015-09-27-21-19-23.png"/>
             <wp:cNvGraphicFramePr>
               <a:graphicFrameLocks xmlns:a="http://schemas.openxmlformats.org/drawingml/2006/main" noChangeAspect="1"/>
@@ -4108,159 +4196,6 @@
                 <pic:pic xmlns:pic="http://schemas.openxmlformats.org/drawingml/2006/picture">
                   <pic:nvPicPr>
                     <pic:cNvPr id="0" name="Picture 9" descr="C:\Users\oCocha\AppData\Local\Microsoft\Windows\Temporary Internet Files\Content.Word\Screenshot_2015-09-27-21-19-23.png"/>
-                    <pic:cNvPicPr>
-                      <a:picLocks noChangeAspect="1" noChangeArrowheads="1"/>
-                    </pic:cNvPicPr>
-                  </pic:nvPicPr>
-                  <pic:blipFill>
-                    <a:blip r:embed="rId17">
-                      <a:extLst>
-                        <a:ext uri="{28A0092B-C50C-407E-A947-70E740481C1C}">
-                          <a14:useLocalDpi xmlns:a14="http://schemas.microsoft.com/office/drawing/2010/main" val="0"/>
-                        </a:ext>
-                      </a:extLst>
-                    </a:blip>
-                    <a:srcRect/>
-                    <a:stretch>
-                      <a:fillRect/>
-                    </a:stretch>
-                  </pic:blipFill>
-                  <pic:spPr bwMode="auto">
-                    <a:xfrm>
-                      <a:off x="0" y="0"/>
-                      <a:ext cx="990791" cy="1761408"/>
-                    </a:xfrm>
-                    <a:prstGeom prst="rect">
-                      <a:avLst/>
-                    </a:prstGeom>
-                    <a:noFill/>
-                    <a:ln>
-                      <a:noFill/>
-                    </a:ln>
-                  </pic:spPr>
-                </pic:pic>
-              </a:graphicData>
-            </a:graphic>
-          </wp:inline>
-        </w:drawing>
-      </w:r>
-    </w:p>
-    <w:p>
-      <w:pPr>
-        <w:pStyle w:val="Beschriftung"/>
-      </w:pPr>
-      <w:bookmarkStart w:id="13" w:name="_Toc431165766"/>
-      <w:r>
-        <w:t xml:space="preserve">Abbildung </w:t>
-      </w:r>
-      <w:fldSimple w:instr=" SEQ Abbildung \* ARABIC ">
-        <w:r>
-          <w:rPr>
-            <w:noProof/>
-          </w:rPr>
-          <w:t>4</w:t>
-        </w:r>
-      </w:fldSimple>
-      <w:r>
-        <w:t>: Listenansicht der Serien</w:t>
-      </w:r>
-      <w:bookmarkEnd w:id="13"/>
-    </w:p>
-    <w:p>
-      <w:r>
-        <w:t>Der Serienübersichtsbilds</w:t>
-      </w:r>
-      <w:r>
-        <w:t xml:space="preserve">chirm besteht aus diversen </w:t>
-      </w:r>
-      <w:proofErr w:type="spellStart"/>
-      <w:r>
-        <w:t>TextV</w:t>
-      </w:r>
-      <w:r>
-        <w:t>iews</w:t>
-      </w:r>
-      <w:proofErr w:type="spellEnd"/>
-      <w:r>
-        <w:t>, in welchen Informationen zu</w:t>
-      </w:r>
-      <w:r>
-        <w:t>r</w:t>
-      </w:r>
-      <w:r>
-        <w:t xml:space="preserve"> Seri</w:t>
-      </w:r>
-      <w:r>
-        <w:t xml:space="preserve">e angezeigt werden, einem </w:t>
-      </w:r>
-      <w:proofErr w:type="spellStart"/>
-      <w:r>
-        <w:t>ImageV</w:t>
-      </w:r>
-      <w:r>
-        <w:t>iew</w:t>
-      </w:r>
-      <w:proofErr w:type="spellEnd"/>
-      <w:r>
-        <w:t>, in dem ein Bild zur Serie angezeigt wird und einem Button, mit dem der Nutzer die Serie zur Serienliste hinzufügen oder aus eben jener löschen kann.</w:t>
-      </w:r>
-    </w:p>
-    <w:p>
-      <w:r>
-        <w:t>D</w:t>
-      </w:r>
-      <w:r>
-        <w:t xml:space="preserve">er </w:t>
-      </w:r>
-      <w:proofErr w:type="spellStart"/>
-      <w:r>
-        <w:t>A</w:t>
-      </w:r>
-      <w:r>
-        <w:t>ndereUserbi</w:t>
-      </w:r>
-      <w:r>
-        <w:t>ldschirm</w:t>
-      </w:r>
-      <w:proofErr w:type="spellEnd"/>
-      <w:r>
-        <w:t xml:space="preserve"> besteht aus einer </w:t>
-      </w:r>
-      <w:proofErr w:type="spellStart"/>
-      <w:r>
-        <w:t>ListView</w:t>
-      </w:r>
-      <w:proofErr w:type="spellEnd"/>
-      <w:r>
-        <w:t xml:space="preserve">, in </w:t>
-      </w:r>
-      <w:r>
-        <w:t>der</w:t>
-      </w:r>
-      <w:r>
-        <w:t xml:space="preserve"> die Nutzer der App, mitsamt der Anzahl ihrer gespeicherten Serien angezeigt werden.</w:t>
-      </w:r>
-    </w:p>
-    <w:p/>
-    <w:p>
-      <w:pPr>
-        <w:pStyle w:val="Abbildung"/>
-        <w:keepNext/>
-      </w:pPr>
-      <w:r>
-        <w:drawing>
-          <wp:inline distT="0" distB="0" distL="0" distR="0" wp14:anchorId="2015FFEE" wp14:editId="0323C47A">
-            <wp:extent cx="981075" cy="1744133"/>
-            <wp:effectExtent l="0" t="0" r="0" b="8890"/>
-            <wp:docPr id="7" name="Grafik 7" descr="C:\Users\oCocha\AppData\Local\Microsoft\Windows\Temporary Internet Files\Content.Word\Screenshot_2015-09-27-21-20-36.png"/>
-            <wp:cNvGraphicFramePr>
-              <a:graphicFrameLocks xmlns:a="http://schemas.openxmlformats.org/drawingml/2006/main" noChangeAspect="1"/>
-            </wp:cNvGraphicFramePr>
-            <a:graphic xmlns:a="http://schemas.openxmlformats.org/drawingml/2006/main">
-              <a:graphicData uri="http://schemas.openxmlformats.org/drawingml/2006/picture">
-                <pic:pic xmlns:pic="http://schemas.openxmlformats.org/drawingml/2006/picture">
-                  <pic:nvPicPr>
-                    <pic:cNvPr id="0" name="Picture 11" descr="C:\Users\oCocha\AppData\Local\Microsoft\Windows\Temporary Internet Files\Content.Word\Screenshot_2015-09-27-21-20-36.png"/>
                     <pic:cNvPicPr>
                       <a:picLocks noChangeAspect="1" noChangeArrowheads="1"/>
                     </pic:cNvPicPr>
@@ -4281,7 +4216,7 @@
                   <pic:spPr bwMode="auto">
                     <a:xfrm>
                       <a:off x="0" y="0"/>
-                      <a:ext cx="991418" cy="1762520"/>
+                      <a:ext cx="943133" cy="1676683"/>
                     </a:xfrm>
                     <a:prstGeom prst="rect">
                       <a:avLst/>
@@ -4302,34 +4237,403 @@
       <w:pPr>
         <w:pStyle w:val="Beschriftung"/>
       </w:pPr>
-      <w:bookmarkStart w:id="14" w:name="_Toc431165767"/>
+      <w:bookmarkStart w:id="13" w:name="_Toc431205534"/>
       <w:r>
         <w:t xml:space="preserve">Abbildung </w:t>
       </w:r>
-      <w:fldSimple w:instr=" SEQ Abbildung \* ARABIC ">
-        <w:r>
-          <w:rPr>
-            <w:noProof/>
-          </w:rPr>
-          <w:t>5</w:t>
-        </w:r>
-      </w:fldSimple>
+      <w:r>
+        <w:fldChar w:fldCharType="begin"/>
+      </w:r>
+      <w:r>
+        <w:instrText xml:space="preserve"> SEQ Abbildung \* ARABIC </w:instrText>
+      </w:r>
+      <w:r>
+        <w:fldChar w:fldCharType="separate"/>
+      </w:r>
+      <w:r>
+        <w:rPr>
+          <w:noProof/>
+        </w:rPr>
+        <w:t>4</w:t>
+      </w:r>
+      <w:r>
+        <w:rPr>
+          <w:noProof/>
+        </w:rPr>
+        <w:fldChar w:fldCharType="end"/>
+      </w:r>
+      <w:r>
+        <w:t>: Listenansicht der Serien</w:t>
+      </w:r>
+      <w:bookmarkEnd w:id="13"/>
+    </w:p>
+    <w:p>
+      <w:r>
+        <w:rPr>
+          <w:noProof/>
+        </w:rPr>
+        <w:drawing>
+          <wp:anchor distT="0" distB="0" distL="114300" distR="114300" simplePos="0" relativeHeight="251659776" behindDoc="0" locked="0" layoutInCell="1" allowOverlap="1" wp14:anchorId="419256F4" wp14:editId="4A0087D7">
+            <wp:simplePos x="0" y="0"/>
+            <wp:positionH relativeFrom="column">
+              <wp:posOffset>2120900</wp:posOffset>
+            </wp:positionH>
+            <wp:positionV relativeFrom="paragraph">
+              <wp:posOffset>1177925</wp:posOffset>
+            </wp:positionV>
+            <wp:extent cx="1076325" cy="1666875"/>
+            <wp:effectExtent l="0" t="0" r="9525" b="9525"/>
+            <wp:wrapTopAndBottom/>
+            <wp:docPr id="1" name="Grafik 1" descr="C:\Users\King Igor\Desktop\Screenshots der App\seriendetailsFragment.png"/>
+            <wp:cNvGraphicFramePr>
+              <a:graphicFrameLocks xmlns:a="http://schemas.openxmlformats.org/drawingml/2006/main" noChangeAspect="1"/>
+            </wp:cNvGraphicFramePr>
+            <a:graphic xmlns:a="http://schemas.openxmlformats.org/drawingml/2006/main">
+              <a:graphicData uri="http://schemas.openxmlformats.org/drawingml/2006/picture">
+                <pic:pic xmlns:pic="http://schemas.openxmlformats.org/drawingml/2006/picture">
+                  <pic:nvPicPr>
+                    <pic:cNvPr id="0" name="Picture 1" descr="C:\Users\King Igor\Desktop\Screenshots der App\seriendetailsFragment.png"/>
+                    <pic:cNvPicPr>
+                      <a:picLocks noChangeAspect="1" noChangeArrowheads="1"/>
+                    </pic:cNvPicPr>
+                  </pic:nvPicPr>
+                  <pic:blipFill rotWithShape="1">
+                    <a:blip r:embed="rId19">
+                      <a:extLst>
+                        <a:ext uri="{28A0092B-C50C-407E-A947-70E740481C1C}">
+                          <a14:useLocalDpi xmlns:a14="http://schemas.microsoft.com/office/drawing/2010/main" val="0"/>
+                        </a:ext>
+                      </a:extLst>
+                    </a:blip>
+                    <a:srcRect l="7419" t="10551" r="9030" b="16689"/>
+                    <a:stretch/>
+                  </pic:blipFill>
+                  <pic:spPr bwMode="auto">
+                    <a:xfrm>
+                      <a:off x="0" y="0"/>
+                      <a:ext cx="1076325" cy="1666875"/>
+                    </a:xfrm>
+                    <a:prstGeom prst="rect">
+                      <a:avLst/>
+                    </a:prstGeom>
+                    <a:noFill/>
+                    <a:ln>
+                      <a:noFill/>
+                    </a:ln>
+                    <a:extLst>
+                      <a:ext uri="{53640926-AAD7-44D8-BBD7-CCE9431645EC}">
+                        <a14:shadowObscured xmlns:a14="http://schemas.microsoft.com/office/drawing/2010/main"/>
+                      </a:ext>
+                    </a:extLst>
+                  </pic:spPr>
+                </pic:pic>
+              </a:graphicData>
+            </a:graphic>
+            <wp14:sizeRelH relativeFrom="margin">
+              <wp14:pctWidth>0</wp14:pctWidth>
+            </wp14:sizeRelH>
+            <wp14:sizeRelV relativeFrom="margin">
+              <wp14:pctHeight>0</wp14:pctHeight>
+            </wp14:sizeRelV>
+          </wp:anchor>
+        </w:drawing>
+      </w:r>
+      <w:r>
+        <w:rPr>
+          <w:noProof/>
+        </w:rPr>
+        <mc:AlternateContent>
+          <mc:Choice Requires="wps">
+            <w:drawing>
+              <wp:anchor distT="0" distB="0" distL="114300" distR="114300" simplePos="0" relativeHeight="251663872" behindDoc="0" locked="0" layoutInCell="1" allowOverlap="1" wp14:anchorId="6B4C6BAC" wp14:editId="6EADE11F">
+                <wp:simplePos x="0" y="0"/>
+                <wp:positionH relativeFrom="column">
+                  <wp:posOffset>1149350</wp:posOffset>
+                </wp:positionH>
+                <wp:positionV relativeFrom="paragraph">
+                  <wp:posOffset>3035300</wp:posOffset>
+                </wp:positionV>
+                <wp:extent cx="3143250" cy="635"/>
+                <wp:effectExtent l="0" t="0" r="0" b="0"/>
+                <wp:wrapTopAndBottom/>
+                <wp:docPr id="8" name="Textfeld 8"/>
+                <wp:cNvGraphicFramePr/>
+                <a:graphic xmlns:a="http://schemas.openxmlformats.org/drawingml/2006/main">
+                  <a:graphicData uri="http://schemas.microsoft.com/office/word/2010/wordprocessingShape">
+                    <wps:wsp>
+                      <wps:cNvSpPr txBox="1"/>
+                      <wps:spPr>
+                        <a:xfrm>
+                          <a:off x="0" y="0"/>
+                          <a:ext cx="3143250" cy="635"/>
+                        </a:xfrm>
+                        <a:prstGeom prst="rect">
+                          <a:avLst/>
+                        </a:prstGeom>
+                        <a:solidFill>
+                          <a:prstClr val="white"/>
+                        </a:solidFill>
+                        <a:ln>
+                          <a:noFill/>
+                        </a:ln>
+                        <a:effectLst/>
+                      </wps:spPr>
+                      <wps:txbx>
+                        <w:txbxContent>
+                          <w:p>
+                            <w:pPr>
+                              <w:pStyle w:val="Beschriftung"/>
+                            </w:pPr>
+                            <w:bookmarkStart w:id="14" w:name="_Toc431205535"/>
+                            <w:r>
+                              <w:t xml:space="preserve">Abbildung </w:t>
+                            </w:r>
+                            <w:fldSimple w:instr=" SEQ Abbildung \* ARABIC ">
+                              <w:r>
+                                <w:rPr>
+                                  <w:noProof/>
+                                </w:rPr>
+                                <w:t>5</w:t>
+                              </w:r>
+                            </w:fldSimple>
+                            <w:r>
+                              <w:t>: Detailansicht der Serie</w:t>
+                            </w:r>
+                            <w:bookmarkEnd w:id="14"/>
+                          </w:p>
+                        </w:txbxContent>
+                      </wps:txbx>
+                      <wps:bodyPr rot="0" spcFirstLastPara="0" vertOverflow="overflow" horzOverflow="overflow" vert="horz" wrap="square" lIns="0" tIns="0" rIns="0" bIns="0" numCol="1" spcCol="0" rtlCol="0" fromWordArt="0" anchor="t" anchorCtr="0" forceAA="0" compatLnSpc="1">
+                        <a:prstTxWarp prst="textNoShape">
+                          <a:avLst/>
+                        </a:prstTxWarp>
+                        <a:spAutoFit/>
+                      </wps:bodyPr>
+                    </wps:wsp>
+                  </a:graphicData>
+                </a:graphic>
+                <wp14:sizeRelH relativeFrom="margin">
+                  <wp14:pctWidth>0</wp14:pctWidth>
+                </wp14:sizeRelH>
+              </wp:anchor>
+            </w:drawing>
+          </mc:Choice>
+          <mc:Fallback>
+            <w:pict>
+              <v:shapetype w14:anchorId="6B4C6BAC" id="_x0000_t202" coordsize="21600,21600" o:spt="202" path="m,l,21600r21600,l21600,xe">
+                <v:stroke joinstyle="miter"/>
+                <v:path gradientshapeok="t" o:connecttype="rect"/>
+              </v:shapetype>
+              <v:shape id="Textfeld 8" o:spid="_x0000_s1026" type="#_x0000_t202" style="position:absolute;left:0;text-align:left;margin-left:90.5pt;margin-top:239pt;width:247.5pt;height:.05pt;z-index:251663872;visibility:visible;mso-wrap-style:square;mso-width-percent:0;mso-wrap-distance-left:9pt;mso-wrap-distance-top:0;mso-wrap-distance-right:9pt;mso-wrap-distance-bottom:0;mso-position-horizontal:absolute;mso-position-horizontal-relative:text;mso-position-vertical:absolute;mso-position-vertical-relative:text;mso-width-percent:0;mso-width-relative:margin;v-text-anchor:top" o:gfxdata="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" stroked="f">
+                <v:textbox style="mso-fit-shape-to-text:t" inset="0,0,0,0">
+                  <w:txbxContent>
+                    <w:p>
+                      <w:pPr>
+                        <w:pStyle w:val="Beschriftung"/>
+                      </w:pPr>
+                      <w:bookmarkStart w:id="15" w:name="_Toc431205535"/>
+                      <w:r>
+                        <w:t xml:space="preserve">Abbildung </w:t>
+                      </w:r>
+                      <w:fldSimple w:instr=" SEQ Abbildung \* ARABIC ">
+                        <w:r>
+                          <w:rPr>
+                            <w:noProof/>
+                          </w:rPr>
+                          <w:t>5</w:t>
+                        </w:r>
+                      </w:fldSimple>
+                      <w:r>
+                        <w:t>: Detailansicht der Serie</w:t>
+                      </w:r>
+                      <w:bookmarkEnd w:id="15"/>
+                    </w:p>
+                  </w:txbxContent>
+                </v:textbox>
+                <w10:wrap type="topAndBottom"/>
+              </v:shape>
+            </w:pict>
+          </mc:Fallback>
+        </mc:AlternateContent>
+      </w:r>
+      <w:r>
+        <w:t>Der Serienübersichtsbilds</w:t>
+      </w:r>
+      <w:r>
+        <w:t xml:space="preserve">chirm besteht aus diversen </w:t>
+      </w:r>
+      <w:proofErr w:type="spellStart"/>
+      <w:r>
+        <w:t>TextV</w:t>
+      </w:r>
+      <w:r>
+        <w:t>iews</w:t>
+      </w:r>
+      <w:proofErr w:type="spellEnd"/>
+      <w:r>
+        <w:t>, in welchen Informationen zu</w:t>
+      </w:r>
+      <w:r>
+        <w:t>r</w:t>
+      </w:r>
+      <w:r>
+        <w:t xml:space="preserve"> Seri</w:t>
+      </w:r>
+      <w:r>
+        <w:t xml:space="preserve">e angezeigt werden, einem </w:t>
+      </w:r>
+      <w:proofErr w:type="spellStart"/>
+      <w:r>
+        <w:t>ImageV</w:t>
+      </w:r>
+      <w:r>
+        <w:t>iew</w:t>
+      </w:r>
+      <w:proofErr w:type="spellEnd"/>
+      <w:r>
+        <w:t>, in dem ein Bild zur Serie angezeigt wird und einem Button, mit dem der Nutzer die Serie zur Serienliste hinzufügen oder aus eben jener löschen kann.</w:t>
+      </w:r>
+    </w:p>
+    <w:p>
+      <w:r>
+        <w:t>D</w:t>
+      </w:r>
+      <w:r>
+        <w:t xml:space="preserve">er </w:t>
+      </w:r>
+      <w:proofErr w:type="spellStart"/>
+      <w:r>
+        <w:t>A</w:t>
+      </w:r>
+      <w:r>
+        <w:t>ndereUserbi</w:t>
+      </w:r>
+      <w:r>
+        <w:t>ldschirm</w:t>
+      </w:r>
+      <w:proofErr w:type="spellEnd"/>
+      <w:r>
+        <w:t xml:space="preserve"> besteht aus einer </w:t>
+      </w:r>
+      <w:proofErr w:type="spellStart"/>
+      <w:r>
+        <w:t>ListView</w:t>
+      </w:r>
+      <w:proofErr w:type="spellEnd"/>
+      <w:r>
+        <w:t xml:space="preserve">, in </w:t>
+      </w:r>
+      <w:r>
+        <w:t>der</w:t>
+      </w:r>
+      <w:r>
+        <w:t xml:space="preserve"> die Nutzer der App, mitsamt der Anzahl ihrer gespeicherten Serien angezeigt werden.</w:t>
+      </w:r>
+    </w:p>
+    <w:p/>
+    <w:p>
+      <w:pPr>
+        <w:pStyle w:val="Abbildung"/>
+        <w:keepNext/>
+      </w:pPr>
+      <w:r>
+        <w:lastRenderedPageBreak/>
+        <w:drawing>
+          <wp:inline distT="0" distB="0" distL="0" distR="0" wp14:anchorId="2015FFEE" wp14:editId="401F451A">
+            <wp:extent cx="948333" cy="1685925"/>
+            <wp:effectExtent l="0" t="0" r="4445" b="0"/>
+            <wp:docPr id="7" name="Grafik 7" descr="C:\Users\oCocha\AppData\Local\Microsoft\Windows\Temporary Internet Files\Content.Word\Screenshot_2015-09-27-21-20-36.png"/>
+            <wp:cNvGraphicFramePr>
+              <a:graphicFrameLocks xmlns:a="http://schemas.openxmlformats.org/drawingml/2006/main" noChangeAspect="1"/>
+            </wp:cNvGraphicFramePr>
+            <a:graphic xmlns:a="http://schemas.openxmlformats.org/drawingml/2006/main">
+              <a:graphicData uri="http://schemas.openxmlformats.org/drawingml/2006/picture">
+                <pic:pic xmlns:pic="http://schemas.openxmlformats.org/drawingml/2006/picture">
+                  <pic:nvPicPr>
+                    <pic:cNvPr id="0" name="Picture 11" descr="C:\Users\oCocha\AppData\Local\Microsoft\Windows\Temporary Internet Files\Content.Word\Screenshot_2015-09-27-21-20-36.png"/>
+                    <pic:cNvPicPr>
+                      <a:picLocks noChangeAspect="1" noChangeArrowheads="1"/>
+                    </pic:cNvPicPr>
+                  </pic:nvPicPr>
+                  <pic:blipFill>
+                    <a:blip r:embed="rId20">
+                      <a:extLst>
+                        <a:ext uri="{28A0092B-C50C-407E-A947-70E740481C1C}">
+                          <a14:useLocalDpi xmlns:a14="http://schemas.microsoft.com/office/drawing/2010/main" val="0"/>
+                        </a:ext>
+                      </a:extLst>
+                    </a:blip>
+                    <a:srcRect/>
+                    <a:stretch>
+                      <a:fillRect/>
+                    </a:stretch>
+                  </pic:blipFill>
+                  <pic:spPr bwMode="auto">
+                    <a:xfrm>
+                      <a:off x="0" y="0"/>
+                      <a:ext cx="959876" cy="1706447"/>
+                    </a:xfrm>
+                    <a:prstGeom prst="rect">
+                      <a:avLst/>
+                    </a:prstGeom>
+                    <a:noFill/>
+                    <a:ln>
+                      <a:noFill/>
+                    </a:ln>
+                  </pic:spPr>
+                </pic:pic>
+              </a:graphicData>
+            </a:graphic>
+          </wp:inline>
+        </w:drawing>
+      </w:r>
+    </w:p>
+    <w:p>
+      <w:pPr>
+        <w:pStyle w:val="Beschriftung"/>
+      </w:pPr>
+      <w:bookmarkStart w:id="16" w:name="_Toc431205536"/>
+      <w:r>
+        <w:t xml:space="preserve">Abbildung </w:t>
+      </w:r>
+      <w:r>
+        <w:fldChar w:fldCharType="begin"/>
+      </w:r>
+      <w:r>
+        <w:instrText xml:space="preserve"> SEQ Abbildung \* ARABIC </w:instrText>
+      </w:r>
+      <w:r>
+        <w:fldChar w:fldCharType="separate"/>
+      </w:r>
+      <w:r>
+        <w:rPr>
+          <w:noProof/>
+        </w:rPr>
+        <w:t>6</w:t>
+      </w:r>
+      <w:r>
+        <w:rPr>
+          <w:noProof/>
+        </w:rPr>
+        <w:fldChar w:fldCharType="end"/>
+      </w:r>
       <w:r>
         <w:t>: Andere User in einer Listenansicht</w:t>
       </w:r>
-      <w:bookmarkEnd w:id="14"/>
+      <w:bookmarkEnd w:id="16"/>
     </w:p>
     <w:p>
       <w:pPr>
         <w:pStyle w:val="berschrift1"/>
-      </w:pPr>
-      <w:bookmarkStart w:id="15" w:name="_Toc431165779"/>
+        <w:pageBreakBefore w:val="0"/>
+        <w:ind w:left="431" w:hanging="431"/>
+      </w:pPr>
+      <w:bookmarkStart w:id="17" w:name="_Toc431205525"/>
       <w:proofErr w:type="spellStart"/>
       <w:r>
-        <w:lastRenderedPageBreak/>
         <w:t>Testing</w:t>
       </w:r>
-      <w:bookmarkEnd w:id="15"/>
+      <w:bookmarkEnd w:id="17"/>
       <w:proofErr w:type="spellEnd"/>
     </w:p>
     <w:p>
@@ -4374,11 +4678,11 @@
         </w:rPr>
         <w:t xml:space="preserve"> </w:t>
       </w:r>
-      <w:bookmarkStart w:id="16" w:name="_Toc431165780"/>
+      <w:bookmarkStart w:id="18" w:name="_Toc431205526"/>
       <w:r>
         <w:t>Task 1: Finde deine Lieblingsserie und füge sie hinzu:</w:t>
       </w:r>
-      <w:bookmarkEnd w:id="16"/>
+      <w:bookmarkEnd w:id="18"/>
     </w:p>
     <w:p>
       <w:pPr>
@@ -4547,13 +4851,7 @@
         <w:rPr>
           <w:i w:val="0"/>
         </w:rPr>
-        <w:t>zweimal</w:t>
-      </w:r>
-      <w:r>
-        <w:rPr>
-          <w:i w:val="0"/>
-        </w:rPr>
-        <w:t xml:space="preserve"> </w:t>
+        <w:t xml:space="preserve">zweimal </w:t>
       </w:r>
       <w:r>
         <w:rPr>
@@ -4578,11 +4876,12 @@
           <w:i/>
         </w:rPr>
       </w:pPr>
-      <w:bookmarkStart w:id="17" w:name="_Toc431165781"/>
-      <w:r>
+      <w:bookmarkStart w:id="19" w:name="_Toc431205527"/>
+      <w:r>
+        <w:lastRenderedPageBreak/>
         <w:t>Task 2: Finde die letzte Episode deiner Lieblingsserie</w:t>
       </w:r>
-      <w:bookmarkEnd w:id="17"/>
+      <w:bookmarkEnd w:id="19"/>
     </w:p>
     <w:p>
       <w:pPr>
@@ -4629,12 +4928,80 @@
         <w:rPr>
           <w:i w:val="0"/>
         </w:rPr>
-        <w:t xml:space="preserve">Dieser Task konnte ohne Probleme durchgeführt werden, jedoch wurde einmal die Serie zunächst gesucht um die Serie zu bekommen anstatt sie in der Liste zu finden. </w:t>
+        <w:t>Dieser Task konnte oh</w:t>
       </w:r>
       <w:r>
         <w:rPr>
           <w:i w:val="0"/>
         </w:rPr>
+        <w:t>ne Probleme durchgeführt werden.</w:t>
+      </w:r>
+      <w:r>
+        <w:rPr>
+          <w:i w:val="0"/>
+        </w:rPr>
+        <w:t xml:space="preserve"> </w:t>
+      </w:r>
+      <w:r>
+        <w:rPr>
+          <w:i w:val="0"/>
+        </w:rPr>
+        <w:t>E</w:t>
+      </w:r>
+      <w:r>
+        <w:rPr>
+          <w:i w:val="0"/>
+        </w:rPr>
+        <w:t>inmal</w:t>
+      </w:r>
+      <w:r>
+        <w:rPr>
+          <w:i w:val="0"/>
+        </w:rPr>
+        <w:t xml:space="preserve"> wurde</w:t>
+      </w:r>
+      <w:r>
+        <w:rPr>
+          <w:i w:val="0"/>
+        </w:rPr>
+        <w:t xml:space="preserve"> die Serie zunächst </w:t>
+      </w:r>
+      <w:proofErr w:type="gramStart"/>
+      <w:r>
+        <w:rPr>
+          <w:i w:val="0"/>
+        </w:rPr>
+        <w:t>im</w:t>
+      </w:r>
+      <w:proofErr w:type="gramEnd"/>
+      <w:r>
+        <w:rPr>
+          <w:i w:val="0"/>
+        </w:rPr>
+        <w:t xml:space="preserve"> Suche Screen gesucht, anstatt sie aus</w:t>
+      </w:r>
+      <w:r>
+        <w:rPr>
+          <w:i w:val="0"/>
+        </w:rPr>
+        <w:t xml:space="preserve"> der</w:t>
+      </w:r>
+      <w:r>
+        <w:rPr>
+          <w:i w:val="0"/>
+        </w:rPr>
+        <w:t xml:space="preserve"> eigenen Liste auszuwählen</w:t>
+      </w:r>
+      <w:r>
+        <w:rPr>
+          <w:i w:val="0"/>
+        </w:rPr>
+        <w:t xml:space="preserve">. </w:t>
+      </w:r>
+      <w:r>
+        <w:rPr>
+          <w:i w:val="0"/>
+        </w:rPr>
         <w:t>Daraufhin wurde die Suche so verändert</w:t>
       </w:r>
       <w:r>
@@ -4669,12 +5036,11 @@
           <w:i/>
         </w:rPr>
       </w:pPr>
-      <w:bookmarkStart w:id="18" w:name="_Toc431165782"/>
-      <w:r>
-        <w:lastRenderedPageBreak/>
+      <w:bookmarkStart w:id="20" w:name="_Toc431205528"/>
+      <w:r>
         <w:t>Task 3: Entferne die Serie aus der deiner Serienliste:</w:t>
       </w:r>
-      <w:bookmarkEnd w:id="18"/>
+      <w:bookmarkEnd w:id="20"/>
     </w:p>
     <w:p>
       <w:pPr>
@@ -4781,12 +5147,12 @@
       <w:pPr>
         <w:pStyle w:val="berschrift1"/>
       </w:pPr>
-      <w:bookmarkStart w:id="19" w:name="_Toc431165783"/>
+      <w:bookmarkStart w:id="21" w:name="_Toc431205529"/>
       <w:r>
         <w:lastRenderedPageBreak/>
         <w:t>Finaler Zustand und Ausblick</w:t>
       </w:r>
-      <w:bookmarkEnd w:id="19"/>
+      <w:bookmarkEnd w:id="21"/>
     </w:p>
     <w:p>
       <w:pPr>
@@ -4881,12 +5247,12 @@
           <w:i/>
         </w:rPr>
       </w:pPr>
-      <w:bookmarkStart w:id="20" w:name="_Toc431165784"/>
+      <w:bookmarkStart w:id="22" w:name="_Toc431205530"/>
       <w:r>
         <w:lastRenderedPageBreak/>
         <w:t>Projektmanagement</w:t>
       </w:r>
-      <w:bookmarkEnd w:id="20"/>
+      <w:bookmarkEnd w:id="22"/>
     </w:p>
     <w:p/>
     <w:p>
@@ -4961,7 +5327,7 @@
     <w:p/>
     <w:p/>
     <w:sectPr>
-      <w:headerReference w:type="default" r:id="rId19"/>
+      <w:headerReference w:type="default" r:id="rId21"/>
       <w:pgSz w:w="11906" w:h="16838"/>
       <w:pgMar w:top="1418" w:right="1418" w:bottom="1134" w:left="1985" w:header="709" w:footer="709" w:gutter="0"/>
       <w:cols w:space="708"/>
@@ -7630,7 +7996,7 @@
 </file>
 
 <file path=customXml/itemProps1.xml><?xml version="1.0" encoding="utf-8"?>
-<ds:datastoreItem xmlns:ds="http://schemas.openxmlformats.org/officeDocument/2006/customXml" ds:itemID="{FD9D4611-BD26-4917-866E-D0EF05CB509F}">
+<ds:datastoreItem xmlns:ds="http://schemas.openxmlformats.org/officeDocument/2006/customXml" ds:itemID="{C1C72065-4742-44EA-BA41-884F1DE282D5}">
   <ds:schemaRefs>
     <ds:schemaRef ds:uri="http://schemas.openxmlformats.org/officeDocument/2006/bibliography"/>
   </ds:schemaRefs>

</xml_diff>

<commit_message>
Doku und Handbuch neue Version
</commit_message>
<xml_diff>
--- a/Dokumentation/Android Template Projektbericht_150713.docx
+++ b/Dokumentation/Android Template Projektbericht_150713.docx
@@ -239,13 +239,8 @@
         <w:pStyle w:val="TitelseiteText"/>
       </w:pPr>
       <w:r>
-        <w:t xml:space="preserve">Igor </w:t>
-      </w:r>
-      <w:proofErr w:type="spellStart"/>
-      <w:r>
-        <w:t>Somik</w:t>
-      </w:r>
-      <w:proofErr w:type="spellEnd"/>
+        <w:t>Igor Somik</w:t>
+      </w:r>
     </w:p>
     <w:p>
       <w:pPr>
@@ -271,15 +266,7 @@
         <w:pStyle w:val="TitelseiteText"/>
       </w:pPr>
       <w:r>
-        <w:t xml:space="preserve">6. Semester Bachelor </w:t>
-      </w:r>
-      <w:proofErr w:type="spellStart"/>
-      <w:r>
-        <w:t>of</w:t>
-      </w:r>
-      <w:proofErr w:type="spellEnd"/>
-      <w:r>
-        <w:t xml:space="preserve"> Arts</w:t>
+        <w:t>6. Semester Bachelor of Arts</w:t>
       </w:r>
     </w:p>
     <w:p>
@@ -317,6 +304,9 @@
     <w:p>
       <w:pPr>
         <w:pStyle w:val="TitelseiteText"/>
+        <w:rPr>
+          <w:lang w:val="en-US"/>
+        </w:rPr>
       </w:pPr>
       <w:r>
         <w:rPr>
@@ -376,15 +366,7 @@
         <w:pStyle w:val="TitelseiteText"/>
       </w:pPr>
       <w:r>
-        <w:t xml:space="preserve">7. Semester Bachelor </w:t>
-      </w:r>
-      <w:proofErr w:type="spellStart"/>
-      <w:r>
-        <w:t>of</w:t>
-      </w:r>
-      <w:proofErr w:type="spellEnd"/>
-      <w:r>
-        <w:t xml:space="preserve"> Arts</w:t>
+        <w:t>7. Semester Bachelor of Arts</w:t>
       </w:r>
     </w:p>
     <w:p>
@@ -405,13 +387,8 @@
         <w:pStyle w:val="TitelseiteText"/>
       </w:pPr>
       <w:r>
-        <w:t xml:space="preserve">93339 </w:t>
-      </w:r>
-      <w:proofErr w:type="spellStart"/>
-      <w:r>
-        <w:t>Riedenburg</w:t>
-      </w:r>
-      <w:proofErr w:type="spellEnd"/>
+        <w:t>93339 Riedenburg</w:t>
+      </w:r>
     </w:p>
     <w:p>
       <w:pPr>
@@ -424,21 +401,14 @@
     <w:p>
       <w:pPr>
         <w:pStyle w:val="TitelseiteText"/>
-        <w:rPr>
-          <w:lang w:val="en-US"/>
-        </w:rPr>
-      </w:pPr>
-      <w:r>
-        <w:rPr>
-          <w:lang w:val="en-US"/>
-        </w:rPr>
+      </w:pPr>
+      <w:r>
         <w:t xml:space="preserve">Email: </w:t>
       </w:r>
       <w:hyperlink r:id="rId10" w:history="1">
         <w:r>
           <w:rPr>
             <w:rStyle w:val="Hyperlink"/>
-            <w:lang w:val="en-US"/>
           </w:rPr>
           <w:t>gabriel.goetz@stud.uni-regensburg.de</w:t>
         </w:r>
@@ -489,15 +459,7 @@
         <w:t xml:space="preserve">8. Semester </w:t>
       </w:r>
       <w:r>
-        <w:t xml:space="preserve">Bachelor </w:t>
-      </w:r>
-      <w:proofErr w:type="spellStart"/>
-      <w:r>
-        <w:t>of</w:t>
-      </w:r>
-      <w:proofErr w:type="spellEnd"/>
-      <w:r>
-        <w:t xml:space="preserve"> Arts</w:t>
+        <w:t>Bachelor of Arts</w:t>
       </w:r>
     </w:p>
     <w:p>
@@ -510,15 +472,7 @@
         <w:pStyle w:val="TitelseiteText"/>
       </w:pPr>
       <w:r>
-        <w:t xml:space="preserve">An der </w:t>
-      </w:r>
-      <w:proofErr w:type="spellStart"/>
-      <w:r>
-        <w:t>Irler</w:t>
-      </w:r>
-      <w:proofErr w:type="spellEnd"/>
-      <w:r>
-        <w:t xml:space="preserve"> Höhe 36</w:t>
+        <w:t>An der Irler Höhe 36</w:t>
       </w:r>
     </w:p>
     <w:p>
@@ -1923,8 +1877,6 @@
         <w:t>Abbildungen</w:t>
       </w:r>
     </w:p>
-    <w:bookmarkStart w:id="0" w:name="_GoBack"/>
-    <w:bookmarkEnd w:id="0"/>
     <w:p>
       <w:pPr>
         <w:pStyle w:val="Abbildungsverzeichnis"/>
@@ -2372,12 +2324,12 @@
       <w:pPr>
         <w:pStyle w:val="berschrift1"/>
       </w:pPr>
-      <w:bookmarkStart w:id="1" w:name="_Toc431205516"/>
+      <w:bookmarkStart w:id="0" w:name="_Toc431205516"/>
       <w:r>
         <w:lastRenderedPageBreak/>
         <w:t>Kurzbeschreibung</w:t>
       </w:r>
-      <w:bookmarkEnd w:id="1"/>
+      <w:bookmarkEnd w:id="0"/>
     </w:p>
     <w:p>
       <w:pPr>
@@ -2421,7 +2373,7 @@
         <w:ind w:firstLine="0"/>
       </w:pPr>
       <w:r>
-        <w:t>Damit ist jetzt Schluss!!!</w:t>
+        <w:t>Damit ist jetzt Schluss!</w:t>
       </w:r>
     </w:p>
     <w:p>
@@ -2535,12 +2487,12 @@
       <w:pPr>
         <w:pStyle w:val="berschrift1"/>
       </w:pPr>
-      <w:bookmarkStart w:id="2" w:name="_Toc431205517"/>
+      <w:bookmarkStart w:id="1" w:name="_Toc431205517"/>
       <w:r>
         <w:lastRenderedPageBreak/>
         <w:t>Technische Vorrausetzungen</w:t>
       </w:r>
-      <w:bookmarkEnd w:id="2"/>
+      <w:bookmarkEnd w:id="1"/>
       <w:r>
         <w:t xml:space="preserve"> </w:t>
       </w:r>
@@ -2569,7 +2521,19 @@
         <w:t xml:space="preserve"> des API Levels 15 (4.0.3) l</w:t>
       </w:r>
       <w:r>
-        <w:t>äuft. Darüber hinaus benötigt er für das Einloggen in seinen Account und zahlreicher anderer Features eine Mobilfunk- oder W</w:t>
+        <w:t xml:space="preserve">äuft. Darüber hinaus benötigt er für </w:t>
+      </w:r>
+      <w:r>
+        <w:t>einen Großteil der</w:t>
+      </w:r>
+      <w:r>
+        <w:t xml:space="preserve"> Features</w:t>
+      </w:r>
+      <w:r>
+        <w:t>, etwa um sich in seinen Account einloggen oder Seriendaten empfangen zu können,</w:t>
+      </w:r>
+      <w:r>
+        <w:t xml:space="preserve"> eine Mobilfunk- oder W</w:t>
       </w:r>
       <w:r>
         <w:t>LAN-</w:t>
@@ -2581,10 +2545,40 @@
         <w:t xml:space="preserve">em Internet verbunden zu sein. </w:t>
       </w:r>
       <w:r>
-        <w:t xml:space="preserve">Die benötigten Daten werden von uns von verschieden Serien APIs abgerufen, die mithilfe der Identifikationsnummer von der International Movie Database (IMDB) </w:t>
-      </w:r>
-      <w:r>
-        <w:t>die Serien übergeben</w:t>
+        <w:t>Die ben</w:t>
+      </w:r>
+      <w:r>
+        <w:t>ötigten Daten werden von</w:t>
+      </w:r>
+      <w:r>
+        <w:t xml:space="preserve"> uns</w:t>
+      </w:r>
+      <w:r>
+        <w:t xml:space="preserve"> mithilfe</w:t>
+      </w:r>
+      <w:r>
+        <w:t xml:space="preserve"> verschieden</w:t>
+      </w:r>
+      <w:r>
+        <w:t>er</w:t>
+      </w:r>
+      <w:r>
+        <w:t xml:space="preserve"> Serien </w:t>
+      </w:r>
+      <w:r>
+        <w:t>APIs abgerufen, welche die Serieni</w:t>
+      </w:r>
+      <w:r>
+        <w:t>dentifikationsnummer</w:t>
+      </w:r>
+      <w:r>
+        <w:t>n</w:t>
+      </w:r>
+      <w:r>
+        <w:t xml:space="preserve"> der International Movie Database (IMDB) </w:t>
+      </w:r>
+      <w:r>
+        <w:t>verwenden, um zu komunizieren</w:t>
       </w:r>
       <w:r>
         <w:t>.</w:t>
@@ -2594,11 +2588,11 @@
       <w:pPr>
         <w:pStyle w:val="berschrift2"/>
       </w:pPr>
-      <w:bookmarkStart w:id="3" w:name="_Toc431205518"/>
+      <w:bookmarkStart w:id="2" w:name="_Toc431205518"/>
       <w:r>
         <w:t>Open Movie Database</w:t>
       </w:r>
-      <w:bookmarkEnd w:id="3"/>
+      <w:bookmarkEnd w:id="2"/>
     </w:p>
     <w:p>
       <w:pPr>
@@ -2609,13 +2603,8 @@
         <w:t xml:space="preserve"> Dafür haben wir zum ein</w:t>
       </w:r>
       <w:r>
-        <w:t>en die Open Movie Database (</w:t>
-      </w:r>
-      <w:proofErr w:type="spellStart"/>
-      <w:r>
-        <w:t>OMDb</w:t>
-      </w:r>
-      <w:proofErr w:type="spellEnd"/>
+        <w:t>en die Open Movie Database (OMDb</w:t>
+      </w:r>
       <w:r>
         <w:t>)</w:t>
       </w:r>
@@ -2783,16 +2772,11 @@
       <w:pPr>
         <w:pStyle w:val="berschrift2"/>
       </w:pPr>
-      <w:bookmarkStart w:id="4" w:name="_Toc431205519"/>
-      <w:proofErr w:type="spellStart"/>
-      <w:r>
-        <w:t>Guidebox</w:t>
-      </w:r>
-      <w:proofErr w:type="spellEnd"/>
-      <w:r>
-        <w:t xml:space="preserve"> API</w:t>
-      </w:r>
-      <w:bookmarkEnd w:id="4"/>
+      <w:bookmarkStart w:id="3" w:name="_Toc431205519"/>
+      <w:r>
+        <w:t>Guidebox API</w:t>
+      </w:r>
+      <w:bookmarkEnd w:id="3"/>
     </w:p>
     <w:p>
       <w:pPr>
@@ -2803,21 +2787,19 @@
         <w:t>Des Weiteren</w:t>
       </w:r>
       <w:r>
-        <w:t xml:space="preserve"> haben wir für die Datenbereitstellung der einzelnen Staffeln und</w:t>
-      </w:r>
-      <w:r>
-        <w:t xml:space="preserve"> deren</w:t>
-      </w:r>
-      <w:r>
-        <w:t xml:space="preserve"> Episoden einer Serie die </w:t>
-      </w:r>
-      <w:proofErr w:type="spellStart"/>
-      <w:r>
-        <w:t>Guidebox</w:t>
-      </w:r>
-      <w:proofErr w:type="spellEnd"/>
-      <w:r>
-        <w:t xml:space="preserve"> API</w:t>
+        <w:t xml:space="preserve"> haben wir für die </w:t>
+      </w:r>
+      <w:r>
+        <w:t>Bereitstellung</w:t>
+      </w:r>
+      <w:r>
+        <w:t xml:space="preserve"> der Staffeln und</w:t>
+      </w:r>
+      <w:r>
+        <w:t xml:space="preserve"> </w:t>
+      </w:r>
+      <w:r>
+        <w:t>Episoden einer Serie die Guidebox API</w:t>
       </w:r>
       <w:r>
         <w:rPr>
@@ -2826,37 +2808,49 @@
         <w:footnoteReference w:id="2"/>
       </w:r>
       <w:r>
-        <w:t xml:space="preserve"> benutzt. Dafür haben wir verschiedene Testschlüssel, die für 200 Serveranfragen reichen, für das Testen der App benutzt, ehe wir einen dauerhaften Key nach Verständigung mit den Betre</w:t>
-      </w:r>
-      <w:r>
-        <w:t>ibern der Seite erhalten ha</w:t>
+        <w:t xml:space="preserve"> benutzt. Dafür haben wir verschiedene Testschlüssel, die für 200 Serveranfragen reichen, für das Testen der App benutzt, ehe wir </w:t>
+      </w:r>
+      <w:r>
+        <w:t xml:space="preserve">nach Verständigung mit </w:t>
       </w:r>
       <w:r>
         <w:lastRenderedPageBreak/>
-        <w:t>ben.</w:t>
+        <w:t xml:space="preserve">den Betreibern der Seite </w:t>
+      </w:r>
+      <w:r>
+        <w:t xml:space="preserve">einen dauerhaften Key </w:t>
+      </w:r>
+      <w:r>
+        <w:t>erhalten haben.</w:t>
       </w:r>
       <w:r>
         <w:t xml:space="preserve"> </w:t>
       </w:r>
       <w:r>
-        <w:t xml:space="preserve">Auch hier haben wir die </w:t>
-      </w:r>
-      <w:r>
-        <w:t xml:space="preserve">Daten </w:t>
-      </w:r>
-      <w:r>
-        <w:t>mit JSON-Anfragen erhalten, die leider nur langsam ankommen, weshalb die Staffeln nur verzögert angezeigt werden.</w:t>
+        <w:t>Um die Angaben der jeweiligen Serien zu erhalten haben wir JSON-Anfragen verwendet. Da die Datenerfassung länger dauert</w:t>
+      </w:r>
+      <w:r>
+        <w:t>,</w:t>
+      </w:r>
+      <w:r>
+        <w:t xml:space="preserve"> werden die Staffel</w:t>
+      </w:r>
+      <w:r>
+        <w:t>n</w:t>
+      </w:r>
+      <w:r>
+        <w:t xml:space="preserve"> der gewählten Serie zeitversetzt angezeigt.</w:t>
       </w:r>
     </w:p>
     <w:p>
       <w:pPr>
         <w:pStyle w:val="berschrift2"/>
       </w:pPr>
-      <w:bookmarkStart w:id="5" w:name="_Toc431205520"/>
+      <w:bookmarkStart w:id="4" w:name="_Toc431205520"/>
       <w:r>
         <w:t>Parse</w:t>
       </w:r>
-      <w:bookmarkEnd w:id="5"/>
+      <w:bookmarkEnd w:id="4"/>
     </w:p>
     <w:p>
       <w:pPr>
@@ -2866,7 +2860,13 @@
         <w:t>Damit jeder Benutzer seine</w:t>
       </w:r>
       <w:r>
-        <w:t xml:space="preserve"> individuellen Serien speichern und diese für andere bereitstellen kann, haben wir uns für einen eigenen Account für jeden User entschieden.</w:t>
+        <w:t xml:space="preserve"> individuellen Serien speichern und diese für andere bereitstellen kann, haben wi</w:t>
+      </w:r>
+      <w:r>
+        <w:t>r uns entschieden, einen eigenen Account für jeden Nutzer anzulegen</w:t>
+      </w:r>
+      <w:r>
+        <w:t>.</w:t>
       </w:r>
       <w:r>
         <w:t xml:space="preserve"> </w:t>
@@ -2881,29 +2881,13 @@
         <w:t>„</w:t>
       </w:r>
       <w:r>
-        <w:t xml:space="preserve">Backend </w:t>
-      </w:r>
-      <w:proofErr w:type="spellStart"/>
-      <w:r>
-        <w:t>as</w:t>
-      </w:r>
-      <w:proofErr w:type="spellEnd"/>
-      <w:r>
-        <w:t xml:space="preserve"> a Service</w:t>
+        <w:t>Backend as a Service</w:t>
       </w:r>
       <w:r>
         <w:t>“</w:t>
       </w:r>
       <w:r>
-        <w:t xml:space="preserve"> (</w:t>
-      </w:r>
-      <w:proofErr w:type="spellStart"/>
-      <w:r>
-        <w:t>BaaS</w:t>
-      </w:r>
-      <w:proofErr w:type="spellEnd"/>
-      <w:r>
-        <w:t>)  Parse</w:t>
+        <w:t xml:space="preserve"> (BaaS)  Parse</w:t>
       </w:r>
       <w:r>
         <w:rPr>
@@ -2912,15 +2896,7 @@
         <w:footnoteReference w:id="3"/>
       </w:r>
       <w:r>
-        <w:t xml:space="preserve"> umgesetzt, da die Benutzerverwaltung und </w:t>
-      </w:r>
-      <w:proofErr w:type="spellStart"/>
-      <w:r>
-        <w:t>Social</w:t>
-      </w:r>
-      <w:proofErr w:type="spellEnd"/>
-      <w:r>
-        <w:t xml:space="preserve">-Dienste </w:t>
+        <w:t xml:space="preserve"> umgesetzt, da die Benutzerverwaltung und Social-Dienste </w:t>
       </w:r>
       <w:r>
         <w:t xml:space="preserve">damit </w:t>
@@ -2941,7 +2917,7 @@
         <w:t>angelegt, welcher neben service</w:t>
       </w:r>
       <w:r>
-        <w:t>internen Informationen den Benutzernamen sowie die gespeicherten Serien des Nutzers enthält. Ein neuer Eintrag wird angelegt sobald sich ein Nutzer neu bei der App registriert. Serien die der Nutzer zu seiner eigenen Liste hinzufügt werden automatisch auch der Serienliste in Parse hinzugefügt und anderen Nutzern angezeigt. Löscht der Nutzer eine Serie aus seiner Serienliste wird der Eintrag aus der Serienliste in Parse ebenfalls gelöscht.</w:t>
+        <w:t>internen Informationen den Benutzernamen sowie die gespeicherten Serien des Nutzers enthält. Ein neuer Eintrag wird angelegt sobald sich ein Nutzer neu bei der App registriert. Serien die der Nutzer zu seiner eigenen Liste hinzufügt werden automatisch auch der Serienliste in Parse hinzugefügt und anderen Nutzern angezeigt. Löscht der Nutzer eine Serie aus seiner Serienliste wird der Eintrag aus der Serienliste in Parse gelöscht.</w:t>
       </w:r>
       <w:r>
         <w:t xml:space="preserve">  </w:t>
@@ -2951,7 +2927,7 @@
       <w:pPr>
         <w:pStyle w:val="berschrift1"/>
       </w:pPr>
-      <w:bookmarkStart w:id="6" w:name="_Toc431205521"/>
+      <w:bookmarkStart w:id="5" w:name="_Toc431205521"/>
       <w:r>
         <w:lastRenderedPageBreak/>
         <w:t>Problemstellung</w:t>
@@ -2959,7 +2935,7 @@
       <w:r>
         <w:t xml:space="preserve"> und Lösungsvorschlag</w:t>
       </w:r>
-      <w:bookmarkEnd w:id="6"/>
+      <w:bookmarkEnd w:id="5"/>
     </w:p>
     <w:p>
       <w:pPr>
@@ -2969,7 +2945,16 @@
         <w:t>Durch das derzeit wachsende Angebot an Fernseh</w:t>
       </w:r>
       <w:r>
-        <w:t>sendern und zahlreiche</w:t>
+        <w:t xml:space="preserve">sendern und </w:t>
+      </w:r>
+      <w:r>
+        <w:t xml:space="preserve">wegen </w:t>
+      </w:r>
+      <w:r>
+        <w:t>zahlreiche</w:t>
+      </w:r>
+      <w:r>
+        <w:t>r</w:t>
       </w:r>
       <w:r>
         <w:t xml:space="preserve"> Video-on-Demand Anbieter muss der Zuschauer heutzutage nicht mehr die Sendungen ansehen die gerade in den großen F</w:t>
@@ -2978,7 +2963,13 @@
         <w:t>ernsehsendern laufen,</w:t>
       </w:r>
       <w:r>
-        <w:t xml:space="preserve"> sondern hat eine große Auswahl an Fernsehserien, die er anschauen kann. Bei dem großen Angebot kann man dabei schnell den Überblick verlieren, welche Serien für jemanden die richtigen sind.  Dazukommt noch das Problem, dass man sich oft Wiederholungen im Fernsehen ansehen muss</w:t>
+        <w:t xml:space="preserve"> sondern hat eine große Auswahl an Fernsehserien, die er anschauen kann. Bei dem großen Angebot kann man dabei schnell den Überblick verlieren, welche Serien für jemanden die richtigen sind.  Dazu</w:t>
+      </w:r>
+      <w:r>
+        <w:t xml:space="preserve"> </w:t>
+      </w:r>
+      <w:r>
+        <w:t>kommt noch das Problem, dass man sich oft Wiederholungen im Fernsehen ansehen muss</w:t>
       </w:r>
       <w:r>
         <w:t>,</w:t>
@@ -3032,7 +3023,15 @@
         <w:t xml:space="preserve"> </w:t>
       </w:r>
       <w:r>
-        <w:t>Unsere App ist für  mehrere Anwendungsfälle denkbar. Zum einen ist sie für User sinnvoll, die viele verschiedene Serien im Fernsehen</w:t>
+        <w:t>Unsere App ist für  mehrere Anwendungsfälle denkbar.</w:t>
+      </w:r>
+    </w:p>
+    <w:p>
+      <w:pPr>
+        <w:pStyle w:val="Textkrper"/>
+      </w:pPr>
+      <w:r>
+        <w:t xml:space="preserve"> Zum einen ist sie für User sinnvoll, die viele verschiedene Serien im Fernsehen</w:t>
       </w:r>
       <w:r>
         <w:t xml:space="preserve"> ansehen</w:t>
@@ -3040,11 +3039,9 @@
       <w:r>
         <w:t xml:space="preserve"> oder auch über das Internet </w:t>
       </w:r>
-      <w:proofErr w:type="spellStart"/>
       <w:r>
         <w:t>streamen</w:t>
       </w:r>
-      <w:proofErr w:type="spellEnd"/>
       <w:r>
         <w:t>. Die</w:t>
       </w:r>
@@ -3143,31 +3140,31 @@
       <w:pPr>
         <w:pStyle w:val="berschrift1"/>
       </w:pPr>
-      <w:bookmarkStart w:id="7" w:name="_Toc431205522"/>
+      <w:bookmarkStart w:id="6" w:name="_Toc431205522"/>
       <w:r>
         <w:lastRenderedPageBreak/>
         <w:t>Design &amp; Implementierung</w:t>
       </w:r>
+      <w:bookmarkEnd w:id="6"/>
+    </w:p>
+    <w:p>
+      <w:pPr>
+        <w:pStyle w:val="berschrift2"/>
+      </w:pPr>
+      <w:bookmarkStart w:id="7" w:name="_Toc431205523"/>
+      <w:r>
+        <w:t>Aufbau</w:t>
+      </w:r>
+      <w:r>
+        <w:t>/Implementierung</w:t>
+      </w:r>
+      <w:r>
+        <w:t xml:space="preserve"> der Anwendung</w:t>
+      </w:r>
       <w:bookmarkEnd w:id="7"/>
     </w:p>
     <w:p>
       <w:pPr>
-        <w:pStyle w:val="berschrift2"/>
-      </w:pPr>
-      <w:bookmarkStart w:id="8" w:name="_Toc431205523"/>
-      <w:r>
-        <w:t>Aufbau</w:t>
-      </w:r>
-      <w:r>
-        <w:t>/Implementierung</w:t>
-      </w:r>
-      <w:r>
-        <w:t xml:space="preserve"> der Anwendung</w:t>
-      </w:r>
-      <w:bookmarkEnd w:id="8"/>
-    </w:p>
-    <w:p>
-      <w:pPr>
         <w:pStyle w:val="Textkrper"/>
       </w:pPr>
       <w:r>
@@ -3177,13 +3174,8 @@
         <w:t>11</w:t>
       </w:r>
       <w:r>
-        <w:t xml:space="preserve"> </w:t>
-      </w:r>
-      <w:proofErr w:type="spellStart"/>
-      <w:r>
-        <w:t>Activities</w:t>
-      </w:r>
-      <w:proofErr w:type="spellEnd"/>
+        <w:t xml:space="preserve"> Activities</w:t>
+      </w:r>
       <w:r>
         <w:t>, 2 Fragments, 5 Adapter</w:t>
       </w:r>
@@ -3191,18 +3183,10 @@
         <w:t>-</w:t>
       </w:r>
       <w:r>
-        <w:t xml:space="preserve"> und 3 </w:t>
-      </w:r>
-      <w:proofErr w:type="spellStart"/>
-      <w:r>
-        <w:t>PersistenceK</w:t>
-      </w:r>
-      <w:r>
-        <w:t>lassen</w:t>
-      </w:r>
-      <w:proofErr w:type="spellEnd"/>
-      <w:r>
-        <w:t xml:space="preserve"> sowie einer Domainklasse</w:t>
+        <w:t xml:space="preserve"> und 3 PersistenceK</w:t>
+      </w:r>
+      <w:r>
+        <w:t>lassen sowie einer Domainklasse</w:t>
       </w:r>
       <w:r>
         <w:t xml:space="preserve">. </w:t>
@@ -3213,7 +3197,6 @@
       <w:r>
         <w:t>der Nutzer nach dem Anzeigen des Ladescreens (</w:t>
       </w:r>
-      <w:proofErr w:type="spellStart"/>
       <w:r>
         <w:rPr>
           <w:rFonts w:ascii="Monaco" w:hAnsi="Monaco"/>
@@ -3221,7 +3204,6 @@
         </w:rPr>
         <w:t>LoadingActivity</w:t>
       </w:r>
-      <w:proofErr w:type="spellEnd"/>
       <w:r>
         <w:t>)</w:t>
       </w:r>
@@ -3229,20 +3211,11 @@
         <w:t xml:space="preserve"> </w:t>
       </w:r>
       <w:r>
-        <w:t xml:space="preserve">in einem </w:t>
-      </w:r>
-      <w:proofErr w:type="spellStart"/>
-      <w:r>
-        <w:t>Logins</w:t>
-      </w:r>
-      <w:r>
-        <w:t>creen</w:t>
-      </w:r>
-      <w:proofErr w:type="spellEnd"/>
-      <w:r>
-        <w:t xml:space="preserve"> (</w:t>
-      </w:r>
-      <w:proofErr w:type="spellStart"/>
+        <w:t>in einem Logins</w:t>
+      </w:r>
+      <w:r>
+        <w:t>creen (</w:t>
+      </w:r>
       <w:r>
         <w:rPr>
           <w:rFonts w:ascii="Monaco" w:hAnsi="Monaco"/>
@@ -3250,7 +3223,6 @@
         </w:rPr>
         <w:t>UserActivity</w:t>
       </w:r>
-      <w:proofErr w:type="spellEnd"/>
       <w:r>
         <w:t>)</w:t>
       </w:r>
@@ -3281,7 +3253,6 @@
       <w:r>
         <w:t>Eine Übersichtsdarstellung (</w:t>
       </w:r>
-      <w:proofErr w:type="spellStart"/>
       <w:r>
         <w:rPr>
           <w:rFonts w:ascii="Monaco" w:hAnsi="Monaco"/>
@@ -3289,7 +3260,6 @@
         </w:rPr>
         <w:t>MainActivity</w:t>
       </w:r>
-      <w:proofErr w:type="spellEnd"/>
       <w:r>
         <w:t xml:space="preserve">) dient als Einstiegspunkt </w:t>
       </w:r>
@@ -3303,7 +3273,10 @@
         <w:t xml:space="preserve"> folgenden </w:t>
       </w:r>
       <w:r>
-        <w:t>4 Unterpunkten dar</w:t>
+        <w:t>4 Unterpunkte</w:t>
+      </w:r>
+      <w:r>
+        <w:t xml:space="preserve"> dar</w:t>
       </w:r>
       <w:r>
         <w:t xml:space="preserve">. </w:t>
@@ -3320,7 +3293,6 @@
       <w:r>
         <w:t>Seriensuche (</w:t>
       </w:r>
-      <w:proofErr w:type="spellStart"/>
       <w:r>
         <w:rPr>
           <w:rFonts w:ascii="Monaco" w:hAnsi="Monaco"/>
@@ -3328,7 +3300,6 @@
         </w:rPr>
         <w:t>SearchActivity</w:t>
       </w:r>
-      <w:proofErr w:type="spellEnd"/>
       <w:r>
         <w:t>)</w:t>
       </w:r>
@@ -3344,7 +3315,6 @@
       <w:r>
         <w:t>Serienliste (</w:t>
       </w:r>
-      <w:proofErr w:type="spellStart"/>
       <w:r>
         <w:rPr>
           <w:rFonts w:ascii="Monaco" w:hAnsi="Monaco"/>
@@ -3352,7 +3322,6 @@
         </w:rPr>
         <w:t>ListActivity</w:t>
       </w:r>
-      <w:proofErr w:type="spellEnd"/>
       <w:r>
         <w:t>)</w:t>
       </w:r>
@@ -3393,7 +3362,6 @@
       <w:r>
         <w:t xml:space="preserve"> (</w:t>
       </w:r>
-      <w:proofErr w:type="spellStart"/>
       <w:r>
         <w:rPr>
           <w:rFonts w:ascii="Monaco" w:hAnsi="Monaco"/>
@@ -3401,7 +3369,6 @@
         </w:rPr>
         <w:t>SocialActivity</w:t>
       </w:r>
-      <w:proofErr w:type="spellEnd"/>
       <w:r>
         <w:t>)</w:t>
       </w:r>
@@ -3423,13 +3390,8 @@
         <w:t xml:space="preserve"> </w:t>
       </w:r>
       <w:r>
-        <w:t xml:space="preserve">jeweiligen </w:t>
-      </w:r>
-      <w:proofErr w:type="spellStart"/>
-      <w:r>
-        <w:t>Activity</w:t>
-      </w:r>
-      <w:proofErr w:type="spellEnd"/>
+        <w:t>jeweiligen Activity</w:t>
+      </w:r>
       <w:r>
         <w:t xml:space="preserve">. </w:t>
       </w:r>
@@ -3448,7 +3410,6 @@
       <w:r>
         <w:t xml:space="preserve"> Detailinformationen anzeigen lassen (</w:t>
       </w:r>
-      <w:proofErr w:type="spellStart"/>
       <w:r>
         <w:rPr>
           <w:rFonts w:ascii="Monaco" w:hAnsi="Monaco"/>
@@ -3456,14 +3417,12 @@
         </w:rPr>
         <w:t>DetailActivity</w:t>
       </w:r>
-      <w:proofErr w:type="spellEnd"/>
       <w:r>
         <w:t xml:space="preserve">) und die Serien </w:t>
       </w:r>
       <w:r>
         <w:t>seiner eigenen Serienliste (</w:t>
       </w:r>
-      <w:proofErr w:type="spellStart"/>
       <w:r>
         <w:rPr>
           <w:rFonts w:ascii="Monaco" w:hAnsi="Monaco"/>
@@ -3471,7 +3430,6 @@
         </w:rPr>
         <w:t>ListActivity</w:t>
       </w:r>
-      <w:proofErr w:type="spellEnd"/>
       <w:r>
         <w:t>) hinzufügen.</w:t>
       </w:r>
@@ -3487,7 +3445,6 @@
       <w:r>
         <w:t>. Bei Druck auf einen Listeneintrag gelangt der Nutzer zur Serienübersicht (</w:t>
       </w:r>
-      <w:proofErr w:type="spellStart"/>
       <w:r>
         <w:rPr>
           <w:rFonts w:ascii="Monaco" w:hAnsi="Monaco"/>
@@ -3495,11 +3452,9 @@
         </w:rPr>
         <w:t>SeriesOverViewActivity</w:t>
       </w:r>
-      <w:proofErr w:type="spellEnd"/>
       <w:r>
         <w:t>), in welcher der Nutzer zum einen die Detailinformationen zur Serie (</w:t>
       </w:r>
-      <w:proofErr w:type="spellStart"/>
       <w:r>
         <w:rPr>
           <w:rFonts w:ascii="Monaco" w:hAnsi="Monaco"/>
@@ -3507,11 +3462,9 @@
         </w:rPr>
         <w:t>SeriesDetailFrgament</w:t>
       </w:r>
-      <w:proofErr w:type="spellEnd"/>
       <w:r>
         <w:t>) und zum anderen die verfügbaren Staffeln und Episoden der Serie (</w:t>
       </w:r>
-      <w:proofErr w:type="spellStart"/>
       <w:r>
         <w:rPr>
           <w:rFonts w:ascii="Monaco" w:hAnsi="Monaco"/>
@@ -3519,14 +3472,12 @@
         </w:rPr>
         <w:t>SeriesSeasonActivity</w:t>
       </w:r>
-      <w:proofErr w:type="spellEnd"/>
       <w:r>
         <w:t xml:space="preserve">) einsehen kann. </w:t>
       </w:r>
       <w:r>
         <w:t xml:space="preserve">Des Weiteren bietet die </w:t>
       </w:r>
-      <w:proofErr w:type="spellStart"/>
       <w:r>
         <w:rPr>
           <w:rFonts w:ascii="Monaco" w:hAnsi="Monaco"/>
@@ -3534,7 +3485,6 @@
         </w:rPr>
         <w:t>SeriesSeasonActivity</w:t>
       </w:r>
-      <w:proofErr w:type="spellEnd"/>
       <w:r>
         <w:t xml:space="preserve"> dem Nutzer die Möglichkeit bereits gesehene Episoden zu markieren und so den Überblick über seine Serien zu behalten. Der Punkt Top</w:t>
       </w:r>
@@ -3570,17 +3520,29 @@
         <w:t>ausgewählt wurden</w:t>
       </w:r>
       <w:r>
-        <w:t xml:space="preserve"> an. Serien welche bereits in der Serienliste des Nutzers enthalten sind werden gesondert angezeigt. Wählt der Nutzer </w:t>
+        <w:t xml:space="preserve"> an. Serien welche bereits in der Serienliste de</w:t>
+      </w:r>
+      <w:r>
+        <w:t>s Nutzers enthalten sind mit einem grünen Haken markiert</w:t>
+      </w:r>
+      <w:r>
+        <w:t xml:space="preserve">. Wählt der </w:t>
       </w:r>
       <w:r>
         <w:lastRenderedPageBreak/>
-        <w:t>eine Serie aus der Liste aus</w:t>
+        <w:t>Nutzer eine Serie aus der Liste aus</w:t>
       </w:r>
       <w:r>
         <w:t>,</w:t>
       </w:r>
       <w:r>
-        <w:t xml:space="preserve"> werden ihm Detailinformationen angezeigt und er kann die Serie zu seiner Liste hinzufügen. </w:t>
+        <w:t xml:space="preserve"> werden ihm Detailinformationen </w:t>
+      </w:r>
+      <w:r>
+        <w:t xml:space="preserve">zur Serie </w:t>
+      </w:r>
+      <w:r>
+        <w:t xml:space="preserve">angezeigt und er kann die Serie zu seiner Liste hinzufügen. </w:t>
       </w:r>
       <w:r>
         <w:t xml:space="preserve">Per </w:t>
@@ -3603,7 +3565,6 @@
       <w:r>
         <w:t>Network-Nutzer (</w:t>
       </w:r>
-      <w:proofErr w:type="spellStart"/>
       <w:r>
         <w:rPr>
           <w:rFonts w:ascii="Monaco" w:hAnsi="Monaco"/>
@@ -3611,7 +3572,6 @@
         </w:rPr>
         <w:t>FriendsActivity</w:t>
       </w:r>
-      <w:proofErr w:type="spellEnd"/>
       <w:r>
         <w:t>)</w:t>
       </w:r>
@@ -3627,7 +3587,6 @@
       <w:r>
         <w:t>der Liste wird ihm die Serienliste des gewählten Nutzers angezeigt (</w:t>
       </w:r>
-      <w:proofErr w:type="spellStart"/>
       <w:r>
         <w:rPr>
           <w:rFonts w:ascii="Monaco" w:hAnsi="Monaco"/>
@@ -3635,7 +3594,6 @@
         </w:rPr>
         <w:t>FriendsSeriesActivty</w:t>
       </w:r>
-      <w:proofErr w:type="spellEnd"/>
       <w:r>
         <w:t>)</w:t>
       </w:r>
@@ -3669,7 +3627,6 @@
       <w:r>
         <w:t xml:space="preserve"> Der </w:t>
       </w:r>
-      <w:proofErr w:type="spellStart"/>
       <w:r>
         <w:rPr>
           <w:rFonts w:ascii="Monaco" w:hAnsi="Monaco"/>
@@ -3677,7 +3634,6 @@
         </w:rPr>
         <w:t>ImageDownloader</w:t>
       </w:r>
-      <w:proofErr w:type="spellEnd"/>
       <w:r>
         <w:t xml:space="preserve"> stellt die benötigten Bilder zur Verfügung und die Informationen zu</w:t>
       </w:r>
@@ -3687,7 +3643,6 @@
       <w:r>
         <w:t xml:space="preserve"> Serien werden vom </w:t>
       </w:r>
-      <w:proofErr w:type="spellStart"/>
       <w:r>
         <w:rPr>
           <w:rFonts w:ascii="Monaco" w:hAnsi="Monaco"/>
@@ -3695,7 +3650,6 @@
         </w:rPr>
         <w:t>SeriesDataProvider</w:t>
       </w:r>
-      <w:proofErr w:type="spellEnd"/>
       <w:r>
         <w:t xml:space="preserve"> geliefert</w:t>
       </w:r>
@@ -3703,9 +3657,14 @@
         <w:t>.</w:t>
       </w:r>
       <w:r>
-        <w:t xml:space="preserve"> Die Serien des Nutzers werden per </w:t>
-      </w:r>
-      <w:proofErr w:type="spellStart"/>
+        <w:t xml:space="preserve"> Die Serien des Nutzers</w:t>
+      </w:r>
+      <w:r>
+        <w:t xml:space="preserve"> misamt aller relevanten Zusatzinformationen</w:t>
+      </w:r>
+      <w:r>
+        <w:t xml:space="preserve"> werden per </w:t>
+      </w:r>
       <w:r>
         <w:rPr>
           <w:rFonts w:ascii="Monaco" w:hAnsi="Monaco"/>
@@ -3713,7 +3672,6 @@
         </w:rPr>
         <w:t>Seriesrepository</w:t>
       </w:r>
-      <w:proofErr w:type="spellEnd"/>
       <w:r>
         <w:t xml:space="preserve"> in einer Datenbank lokal gespeichert und bei Bedarf ausgelesen.</w:t>
       </w:r>
@@ -3727,15 +3685,7 @@
         <w:ind w:firstLine="0"/>
       </w:pPr>
       <w:r>
-        <w:t xml:space="preserve">Um die Erstellung der App zu strukturieren wurden bei der Implementierung mehrere Zwischenziele vereinbart. Als erstes sollten die Seriensuche also das Empfangen der Seriendaten per </w:t>
-      </w:r>
-      <w:proofErr w:type="spellStart"/>
-      <w:r>
-        <w:t>AsyncTask</w:t>
-      </w:r>
-      <w:proofErr w:type="spellEnd"/>
-      <w:r>
-        <w:t xml:space="preserve"> und  das Verarbeiten der empfangenen Daten in verwertbare Datenstrukturen sowie die Darstellung der Suchergebnisse funktionieren. Im Zuge des nächsten Entwicklungsschrittes sollten die erhaltenen Serien in einer lokalen Datenbank gespeichert und ausgelesen sowie in einer </w:t>
+        <w:t xml:space="preserve">Um die Erstellung der App zu strukturieren wurden bei der Implementierung mehrere Zwischenziele vereinbart. Als erstes sollten die Seriensuche also das Empfangen der Seriendaten per AsyncTask und  das Verarbeiten der empfangenen Daten in verwertbare Datenstrukturen sowie die Darstellung der Suchergebnisse funktionieren. Im Zuge des nächsten Entwicklungsschrittes sollten die erhaltenen Serien in einer lokalen Datenbank gespeichert und ausgelesen sowie in einer </w:t>
       </w:r>
       <w:r>
         <w:t>Liste dargestellt werden können</w:t>
@@ -3757,51 +3707,30 @@
       <w:pPr>
         <w:pStyle w:val="berschrift2"/>
       </w:pPr>
-      <w:bookmarkStart w:id="9" w:name="_Toc431205524"/>
+      <w:bookmarkStart w:id="8" w:name="_Toc431205524"/>
       <w:r>
         <w:t xml:space="preserve">User </w:t>
       </w:r>
       <w:r>
         <w:t>Interface</w:t>
       </w:r>
-      <w:bookmarkEnd w:id="9"/>
-    </w:p>
-    <w:p>
-      <w:r>
-        <w:t xml:space="preserve">Der </w:t>
-      </w:r>
-      <w:proofErr w:type="spellStart"/>
-      <w:r>
-        <w:t>Login</w:t>
+      <w:bookmarkEnd w:id="8"/>
+    </w:p>
+    <w:p>
+      <w:r>
+        <w:t>Der Login</w:t>
       </w:r>
       <w:r>
         <w:t>screen</w:t>
       </w:r>
-      <w:proofErr w:type="spellEnd"/>
       <w:r>
         <w:t xml:space="preserve"> beinhaltet ei</w:t>
       </w:r>
       <w:r>
-        <w:t xml:space="preserve">nen </w:t>
-      </w:r>
-      <w:proofErr w:type="spellStart"/>
-      <w:r>
-        <w:t>EditT</w:t>
-      </w:r>
-      <w:r>
-        <w:t>ext</w:t>
-      </w:r>
-      <w:proofErr w:type="spellEnd"/>
-      <w:r>
-        <w:t xml:space="preserve">, um den Namen des Nutzers einlesen zu können sowie 2 Buttons mit deren Hilfe der Nutzer sich einloggen oder registrieren </w:t>
-      </w:r>
-      <w:proofErr w:type="gramStart"/>
-      <w:r>
-        <w:t>kann</w:t>
-      </w:r>
-      <w:proofErr w:type="gramEnd"/>
-      <w:r>
-        <w:t>.</w:t>
+        <w:t>nen EditT</w:t>
+      </w:r>
+      <w:r>
+        <w:t>ext, um den Namen des Nutzers einlesen zu können sowie 2 Buttons mit deren Hilfe der Nutzer sich einloggen oder registrieren kann.</w:t>
       </w:r>
     </w:p>
     <w:p>
@@ -3812,9 +3741,9 @@
       <w:r>
         <w:lastRenderedPageBreak/>
         <w:drawing>
-          <wp:inline distT="0" distB="0" distL="0" distR="0" wp14:anchorId="145353C1" wp14:editId="35CBDE6C">
-            <wp:extent cx="1085850" cy="1930400"/>
-            <wp:effectExtent l="0" t="0" r="0" b="0"/>
+          <wp:inline distT="0" distB="0" distL="0" distR="0" wp14:anchorId="145353C1" wp14:editId="6B55943E">
+            <wp:extent cx="1571625" cy="2794000"/>
+            <wp:effectExtent l="0" t="0" r="9525" b="6350"/>
             <wp:docPr id="4" name="Grafik 4" descr="C:\Users\oCocha\AppData\Local\Microsoft\Windows\Temporary Internet Files\Content.Word\Screenshot_2015-09-27-21-10-25.png"/>
             <wp:cNvGraphicFramePr>
               <a:graphicFrameLocks xmlns:a="http://schemas.openxmlformats.org/drawingml/2006/main" noChangeAspect="1"/>
@@ -3844,7 +3773,7 @@
                   <pic:spPr bwMode="auto">
                     <a:xfrm>
                       <a:off x="0" y="0"/>
-                      <a:ext cx="1088258" cy="1934681"/>
+                      <a:ext cx="1576591" cy="2802828"/>
                     </a:xfrm>
                     <a:prstGeom prst="rect">
                       <a:avLst/>
@@ -3865,59 +3794,44 @@
       <w:pPr>
         <w:pStyle w:val="Beschriftung"/>
       </w:pPr>
-      <w:bookmarkStart w:id="10" w:name="_Toc431205531"/>
+      <w:bookmarkStart w:id="9" w:name="_Toc431205531"/>
       <w:r>
         <w:t xml:space="preserve">Abbildung </w:t>
       </w:r>
-      <w:r>
-        <w:fldChar w:fldCharType="begin"/>
-      </w:r>
-      <w:r>
-        <w:instrText xml:space="preserve"> SEQ Abbildung \* ARABIC </w:instrText>
-      </w:r>
-      <w:r>
-        <w:fldChar w:fldCharType="separate"/>
-      </w:r>
-      <w:r>
-        <w:rPr>
-          <w:noProof/>
-        </w:rPr>
-        <w:t>1</w:t>
-      </w:r>
-      <w:r>
-        <w:rPr>
-          <w:noProof/>
-        </w:rPr>
-        <w:fldChar w:fldCharType="end"/>
-      </w:r>
+      <w:fldSimple w:instr=" SEQ Abbildung \* ARABIC ">
+        <w:r>
+          <w:rPr>
+            <w:noProof/>
+          </w:rPr>
+          <w:t>1</w:t>
+        </w:r>
+      </w:fldSimple>
       <w:r>
         <w:t>: Login-Screen der Applikation</w:t>
       </w:r>
-      <w:bookmarkEnd w:id="10"/>
+      <w:bookmarkEnd w:id="9"/>
     </w:p>
     <w:p>
       <w:r>
         <w:t>Der Startbildschirm bes</w:t>
       </w:r>
       <w:r>
-        <w:t xml:space="preserve">teht aus 4 Elementen einer </w:t>
-      </w:r>
-      <w:proofErr w:type="spellStart"/>
-      <w:r>
-        <w:t>GridV</w:t>
-      </w:r>
-      <w:r>
-        <w:t>iew</w:t>
-      </w:r>
-      <w:proofErr w:type="spellEnd"/>
-      <w:r>
-        <w:t xml:space="preserve">, welche für die 4 Hauptfunktionalitäten der App stehen und bildet </w:t>
+        <w:t>teht aus 4 Elementen einer GridV</w:t>
+      </w:r>
+      <w:r>
+        <w:t xml:space="preserve">iew, welche für die 4 Hauptfunktionalitäten der App stehen und bildet </w:t>
       </w:r>
       <w:r>
         <w:t>somit die</w:t>
       </w:r>
       <w:r>
-        <w:t xml:space="preserve"> zentrale Anlaufstelle der App. Von hier aus gelangt der Nutzer zu allen wichtigen Funktionen, die die App bietet.</w:t>
+        <w:t xml:space="preserve"> zentrale Anlaufstelle der App. Von hier aus gelangt der Nutzer zu allen wichtigen Funktionen, </w:t>
+      </w:r>
+      <w:r>
+        <w:t>welche</w:t>
+      </w:r>
+      <w:r>
+        <w:t xml:space="preserve"> die App bietet.</w:t>
       </w:r>
     </w:p>
     <w:p>
@@ -3927,8 +3841,8 @@
       </w:pPr>
       <w:r>
         <w:drawing>
-          <wp:inline distT="0" distB="0" distL="0" distR="0" wp14:anchorId="5662EDD7" wp14:editId="7441DE3D">
-            <wp:extent cx="1104900" cy="1964267"/>
+          <wp:inline distT="0" distB="0" distL="0" distR="0" wp14:anchorId="5662EDD7" wp14:editId="68579F53">
+            <wp:extent cx="1548407" cy="2752725"/>
             <wp:effectExtent l="0" t="0" r="0" b="0"/>
             <wp:docPr id="5" name="Grafik 5" descr="C:\Users\oCocha\AppData\Local\Microsoft\Windows\Temporary Internet Files\Content.Word\Screenshot_2015-09-27-21-11-35.png"/>
             <wp:cNvGraphicFramePr>
@@ -3959,7 +3873,7 @@
                   <pic:spPr bwMode="auto">
                     <a:xfrm>
                       <a:off x="0" y="0"/>
-                      <a:ext cx="1107673" cy="1969198"/>
+                      <a:ext cx="1562583" cy="2777926"/>
                     </a:xfrm>
                     <a:prstGeom prst="rect">
                       <a:avLst/>
@@ -3980,38 +3894,22 @@
       <w:pPr>
         <w:pStyle w:val="Beschriftung"/>
       </w:pPr>
-      <w:bookmarkStart w:id="11" w:name="_Toc431205532"/>
+      <w:bookmarkStart w:id="10" w:name="_Toc431205532"/>
       <w:r>
         <w:t xml:space="preserve">Abbildung </w:t>
       </w:r>
-      <w:r>
-        <w:fldChar w:fldCharType="begin"/>
-      </w:r>
-      <w:r>
-        <w:instrText xml:space="preserve"> SEQ Abbildung \</w:instrText>
-      </w:r>
-      <w:r>
-        <w:instrText xml:space="preserve">* ARABIC </w:instrText>
-      </w:r>
-      <w:r>
-        <w:fldChar w:fldCharType="separate"/>
-      </w:r>
-      <w:r>
-        <w:rPr>
-          <w:noProof/>
-        </w:rPr>
-        <w:t>2</w:t>
-      </w:r>
-      <w:r>
-        <w:rPr>
-          <w:noProof/>
-        </w:rPr>
-        <w:fldChar w:fldCharType="end"/>
-      </w:r>
+      <w:fldSimple w:instr=" SEQ Abbildung \* ARABIC ">
+        <w:r>
+          <w:rPr>
+            <w:noProof/>
+          </w:rPr>
+          <w:t>2</w:t>
+        </w:r>
+      </w:fldSimple>
       <w:r>
         <w:t>: Startseite der Applikation</w:t>
       </w:r>
-      <w:bookmarkEnd w:id="11"/>
+      <w:bookmarkEnd w:id="10"/>
     </w:p>
     <w:p>
       <w:r>
@@ -4021,32 +3919,16 @@
         <w:t>bi</w:t>
       </w:r>
       <w:r>
-        <w:t xml:space="preserve">ldschirm besteht aus einem </w:t>
-      </w:r>
-      <w:proofErr w:type="spellStart"/>
-      <w:r>
-        <w:t>EditT</w:t>
-      </w:r>
-      <w:r>
-        <w:t>ext</w:t>
-      </w:r>
-      <w:proofErr w:type="spellEnd"/>
-      <w:r>
-        <w:t>, in welchem der Nutzer einen Seriennamen eingeben kann, einem Button, welcher die Suche nach der eingegeben</w:t>
-      </w:r>
-      <w:r>
-        <w:t xml:space="preserve">en Serie startet und einer </w:t>
-      </w:r>
-      <w:proofErr w:type="spellStart"/>
-      <w:r>
-        <w:t>ListV</w:t>
-      </w:r>
-      <w:r>
-        <w:t>iew</w:t>
-      </w:r>
-      <w:proofErr w:type="spellEnd"/>
-      <w:r>
-        <w:t>, in der die Ergebnisse der Suche angezeigt werden.</w:t>
+        <w:t>ldschirm besteht aus einem EditT</w:t>
+      </w:r>
+      <w:r>
+        <w:t>ext, in welchem der Nutzer einen Seriennamen eingeben kann, einem Button, welcher die Suche nach der eingegeben</w:t>
+      </w:r>
+      <w:r>
+        <w:t>en Serie startet und einer ListV</w:t>
+      </w:r>
+      <w:r>
+        <w:t>iew, in der die Ergebnisse der Suche angezeigt werden.</w:t>
       </w:r>
     </w:p>
     <w:p>
@@ -4055,10 +3937,11 @@
         <w:keepNext/>
       </w:pPr>
       <w:r>
+        <w:lastRenderedPageBreak/>
         <w:drawing>
-          <wp:inline distT="0" distB="0" distL="0" distR="0" wp14:anchorId="27D89728" wp14:editId="3B2B8F8E">
-            <wp:extent cx="1038225" cy="1845734"/>
-            <wp:effectExtent l="0" t="0" r="0" b="2540"/>
+          <wp:inline distT="0" distB="0" distL="0" distR="0" wp14:anchorId="27D89728" wp14:editId="46E3CA7D">
+            <wp:extent cx="1485900" cy="2641600"/>
+            <wp:effectExtent l="0" t="0" r="0" b="6350"/>
             <wp:docPr id="3" name="Grafik 3" descr="C:\Users\oCocha\AppData\Local\Microsoft\Windows\Temporary Internet Files\Content.Word\Screenshot_2015-09-27-21-06-23.png"/>
             <wp:cNvGraphicFramePr>
               <a:graphicFrameLocks xmlns:a="http://schemas.openxmlformats.org/drawingml/2006/main" noChangeAspect="1"/>
@@ -4088,7 +3971,7 @@
                   <pic:spPr bwMode="auto">
                     <a:xfrm>
                       <a:off x="0" y="0"/>
-                      <a:ext cx="1044497" cy="1856884"/>
+                      <a:ext cx="1498988" cy="2664868"/>
                     </a:xfrm>
                     <a:prstGeom prst="rect">
                       <a:avLst/>
@@ -4109,39 +3992,25 @@
       <w:pPr>
         <w:pStyle w:val="Beschriftung"/>
       </w:pPr>
-      <w:bookmarkStart w:id="12" w:name="_Toc431205533"/>
+      <w:bookmarkStart w:id="11" w:name="_Toc431205533"/>
       <w:r>
         <w:t xml:space="preserve">Abbildung </w:t>
       </w:r>
-      <w:r>
-        <w:fldChar w:fldCharType="begin"/>
-      </w:r>
-      <w:r>
-        <w:instrText xml:space="preserve"> SEQ Abbildung \* ARABIC </w:instrText>
-      </w:r>
-      <w:r>
-        <w:fldChar w:fldCharType="separate"/>
-      </w:r>
-      <w:r>
-        <w:rPr>
-          <w:noProof/>
-        </w:rPr>
-        <w:t>3</w:t>
-      </w:r>
-      <w:r>
-        <w:rPr>
-          <w:noProof/>
-        </w:rPr>
-        <w:fldChar w:fldCharType="end"/>
-      </w:r>
+      <w:fldSimple w:instr=" SEQ Abbildung \* ARABIC ">
+        <w:r>
+          <w:rPr>
+            <w:noProof/>
+          </w:rPr>
+          <w:t>3</w:t>
+        </w:r>
+      </w:fldSimple>
       <w:r>
         <w:t>: Seriensuche - Screen</w:t>
       </w:r>
-      <w:bookmarkEnd w:id="12"/>
-    </w:p>
-    <w:p>
-      <w:r>
-        <w:lastRenderedPageBreak/>
+      <w:bookmarkEnd w:id="11"/>
+    </w:p>
+    <w:p>
+      <w:r>
         <w:t>Im Listen- beziehungsweise Top</w:t>
       </w:r>
       <w:r>
@@ -4157,18 +4026,28 @@
         <w:t>be</w:t>
       </w:r>
       <w:r>
-        <w:t xml:space="preserve">findet sich lediglich eine </w:t>
-      </w:r>
-      <w:proofErr w:type="spellStart"/>
-      <w:r>
-        <w:t>ListV</w:t>
-      </w:r>
-      <w:r>
-        <w:t>iew</w:t>
-      </w:r>
-      <w:proofErr w:type="spellEnd"/>
-      <w:r>
-        <w:t xml:space="preserve">, um die jeweiligen Serien anzuzeigen. Der Nutzer kann Elemente der Liste auswählen, um Detailinformationen </w:t>
+        <w:t>findet sich lediglich eine ListV</w:t>
+      </w:r>
+      <w:r>
+        <w:t xml:space="preserve">iew, um die </w:t>
+      </w:r>
+      <w:r>
+        <w:t>jeweils enthaltenen</w:t>
+      </w:r>
+      <w:r>
+        <w:t xml:space="preserve"> Serien</w:t>
+      </w:r>
+      <w:r>
+        <w:t xml:space="preserve"> und einige Informationen zur Serie</w:t>
+      </w:r>
+      <w:r>
+        <w:t xml:space="preserve"> anzuzeigen. Der Nutzer kann Elemente der Liste auswählen, um </w:t>
+      </w:r>
+      <w:r>
+        <w:t xml:space="preserve">weitere </w:t>
+      </w:r>
+      <w:r>
+        <w:t xml:space="preserve">Detailinformationen </w:t>
       </w:r>
       <w:r>
         <w:t>über die jeweilige</w:t>
@@ -4184,9 +4063,9 @@
       </w:pPr>
       <w:r>
         <w:drawing>
-          <wp:inline distT="0" distB="0" distL="0" distR="0" wp14:anchorId="7820B21A" wp14:editId="56EECABB">
-            <wp:extent cx="932258" cy="1657350"/>
-            <wp:effectExtent l="0" t="0" r="1270" b="0"/>
+          <wp:inline distT="0" distB="0" distL="0" distR="0" wp14:anchorId="7820B21A" wp14:editId="40279422">
+            <wp:extent cx="1438275" cy="2556937"/>
+            <wp:effectExtent l="0" t="0" r="0" b="0"/>
             <wp:docPr id="6" name="Grafik 6" descr="C:\Users\oCocha\AppData\Local\Microsoft\Windows\Temporary Internet Files\Content.Word\Screenshot_2015-09-27-21-19-23.png"/>
             <wp:cNvGraphicFramePr>
               <a:graphicFrameLocks xmlns:a="http://schemas.openxmlformats.org/drawingml/2006/main" noChangeAspect="1"/>
@@ -4216,7 +4095,7 @@
                   <pic:spPr bwMode="auto">
                     <a:xfrm>
                       <a:off x="0" y="0"/>
-                      <a:ext cx="943133" cy="1676683"/>
+                      <a:ext cx="1456972" cy="2590176"/>
                     </a:xfrm>
                     <a:prstGeom prst="rect">
                       <a:avLst/>
@@ -4237,54 +4116,68 @@
       <w:pPr>
         <w:pStyle w:val="Beschriftung"/>
       </w:pPr>
-      <w:bookmarkStart w:id="13" w:name="_Toc431205534"/>
+      <w:bookmarkStart w:id="12" w:name="_Toc431205534"/>
       <w:r>
         <w:t xml:space="preserve">Abbildung </w:t>
       </w:r>
-      <w:r>
-        <w:fldChar w:fldCharType="begin"/>
-      </w:r>
-      <w:r>
-        <w:instrText xml:space="preserve"> SEQ Abbildung \* ARABIC </w:instrText>
-      </w:r>
-      <w:r>
-        <w:fldChar w:fldCharType="separate"/>
-      </w:r>
-      <w:r>
-        <w:rPr>
-          <w:noProof/>
-        </w:rPr>
-        <w:t>4</w:t>
-      </w:r>
-      <w:r>
-        <w:rPr>
-          <w:noProof/>
-        </w:rPr>
-        <w:fldChar w:fldCharType="end"/>
-      </w:r>
+      <w:fldSimple w:instr=" SEQ Abbildung \* ARABIC ">
+        <w:r>
+          <w:rPr>
+            <w:noProof/>
+          </w:rPr>
+          <w:t>4</w:t>
+        </w:r>
+      </w:fldSimple>
       <w:r>
         <w:t>: Listenansicht der Serien</w:t>
       </w:r>
-      <w:bookmarkEnd w:id="13"/>
-    </w:p>
-    <w:p>
-      <w:r>
-        <w:rPr>
-          <w:noProof/>
-        </w:rPr>
+      <w:bookmarkEnd w:id="12"/>
+    </w:p>
+    <w:p>
+      <w:r>
+        <w:t>Der Serienübersichtsbilds</w:t>
+      </w:r>
+      <w:r>
+        <w:t xml:space="preserve">chirm besteht aus </w:t>
+      </w:r>
+      <w:r>
+        <w:t>zwei Bildschirmen, welche jewils Informatinen zur Serie beinhalten.</w:t>
+      </w:r>
+    </w:p>
+    <w:p>
+      <w:r>
+        <w:t xml:space="preserve">Die Detailansicht besteht aus </w:t>
+      </w:r>
+      <w:r>
+        <w:t>diversen TextV</w:t>
+      </w:r>
+      <w:r>
+        <w:t>iews, in welchen Informationen zu</w:t>
+      </w:r>
+      <w:r>
+        <w:t>r</w:t>
+      </w:r>
+      <w:r>
+        <w:t xml:space="preserve"> Seri</w:t>
+      </w:r>
+      <w:r>
+        <w:t>e angezeigt werden, einem ImageV</w:t>
+      </w:r>
+      <w:r>
+        <w:t>iew, in dem ein Bild zur Serie angezeigt wird und einem Button, mit dem der Nutzer die Serie zur Serienliste hinzufügen oder aus eben jener löschen kann.</w:t>
+      </w:r>
+    </w:p>
+    <w:p>
+      <w:pPr>
+        <w:pStyle w:val="Abbildung"/>
+      </w:pPr>
+      <w:r>
+        <w:lastRenderedPageBreak/>
         <w:drawing>
-          <wp:anchor distT="0" distB="0" distL="114300" distR="114300" simplePos="0" relativeHeight="251659776" behindDoc="0" locked="0" layoutInCell="1" allowOverlap="1" wp14:anchorId="419256F4" wp14:editId="4A0087D7">
-            <wp:simplePos x="0" y="0"/>
-            <wp:positionH relativeFrom="column">
-              <wp:posOffset>2120900</wp:posOffset>
-            </wp:positionH>
-            <wp:positionV relativeFrom="paragraph">
-              <wp:posOffset>1177925</wp:posOffset>
-            </wp:positionV>
-            <wp:extent cx="1076325" cy="1666875"/>
-            <wp:effectExtent l="0" t="0" r="9525" b="9525"/>
-            <wp:wrapTopAndBottom/>
-            <wp:docPr id="1" name="Grafik 1" descr="C:\Users\King Igor\Desktop\Screenshots der App\seriendetailsFragment.png"/>
+          <wp:inline distT="0" distB="0" distL="0" distR="0" wp14:anchorId="0BCD878D" wp14:editId="66D5F2E1">
+            <wp:extent cx="1505545" cy="2676525"/>
+            <wp:effectExtent l="0" t="0" r="0" b="0"/>
+            <wp:docPr id="11" name="Grafik 11" descr="C:\Users\oCocha\AppData\Local\Microsoft\Windows\Temporary Internet Files\Content.Word\Screenshot_2015-09-28-15-02-14.png"/>
             <wp:cNvGraphicFramePr>
               <a:graphicFrameLocks xmlns:a="http://schemas.openxmlformats.org/drawingml/2006/main" noChangeAspect="1"/>
             </wp:cNvGraphicFramePr>
@@ -4292,12 +4185,12 @@
               <a:graphicData uri="http://schemas.openxmlformats.org/drawingml/2006/picture">
                 <pic:pic xmlns:pic="http://schemas.openxmlformats.org/drawingml/2006/picture">
                   <pic:nvPicPr>
-                    <pic:cNvPr id="0" name="Picture 1" descr="C:\Users\King Igor\Desktop\Screenshots der App\seriendetailsFragment.png"/>
+                    <pic:cNvPr id="0" name="Picture 5" descr="C:\Users\oCocha\AppData\Local\Microsoft\Windows\Temporary Internet Files\Content.Word\Screenshot_2015-09-28-15-02-14.png"/>
                     <pic:cNvPicPr>
                       <a:picLocks noChangeAspect="1" noChangeArrowheads="1"/>
                     </pic:cNvPicPr>
                   </pic:nvPicPr>
-                  <pic:blipFill rotWithShape="1">
+                  <pic:blipFill>
                     <a:blip r:embed="rId19">
                       <a:extLst>
                         <a:ext uri="{28A0092B-C50C-407E-A947-70E740481C1C}">
@@ -4305,13 +4198,15 @@
                         </a:ext>
                       </a:extLst>
                     </a:blip>
-                    <a:srcRect l="7419" t="10551" r="9030" b="16689"/>
-                    <a:stretch/>
+                    <a:srcRect/>
+                    <a:stretch>
+                      <a:fillRect/>
+                    </a:stretch>
                   </pic:blipFill>
                   <pic:spPr bwMode="auto">
                     <a:xfrm>
                       <a:off x="0" y="0"/>
-                      <a:ext cx="1076325" cy="1666875"/>
+                      <a:ext cx="1510673" cy="2685641"/>
                     </a:xfrm>
                     <a:prstGeom prst="rect">
                       <a:avLst/>
@@ -4320,229 +4215,51 @@
                     <a:ln>
                       <a:noFill/>
                     </a:ln>
-                    <a:extLst>
-                      <a:ext uri="{53640926-AAD7-44D8-BBD7-CCE9431645EC}">
-                        <a14:shadowObscured xmlns:a14="http://schemas.microsoft.com/office/drawing/2010/main"/>
-                      </a:ext>
-                    </a:extLst>
                   </pic:spPr>
                 </pic:pic>
               </a:graphicData>
             </a:graphic>
-            <wp14:sizeRelH relativeFrom="margin">
-              <wp14:pctWidth>0</wp14:pctWidth>
-            </wp14:sizeRelH>
-            <wp14:sizeRelV relativeFrom="margin">
-              <wp14:pctHeight>0</wp14:pctHeight>
-            </wp14:sizeRelV>
-          </wp:anchor>
+          </wp:inline>
         </w:drawing>
       </w:r>
+    </w:p>
+    <w:p>
+      <w:pPr>
+        <w:pStyle w:val="Beschriftung"/>
+      </w:pPr>
+      <w:r>
+        <w:t xml:space="preserve">Abbildung </w:t>
+      </w:r>
+      <w:r>
+        <w:t>5</w:t>
+      </w:r>
+      <w:r>
+        <w:t xml:space="preserve">: </w:t>
+      </w:r>
+      <w:r>
+        <w:t>Detailansicht der Serie</w:t>
+      </w:r>
+      <w:bookmarkStart w:id="13" w:name="_GoBack"/>
+      <w:bookmarkEnd w:id="13"/>
+    </w:p>
+    <w:p>
+      <w:r>
+        <w:t>Die Episodenansicht besteht aus einem Textview, in welchem der Name der gewählten Serie angezeigt wird, und einer Expandablelistview, welche alle verfügbaren Stafflen, mitsamt der jeweiligen Episoden einer Liste, anzeigt. Einzelne Episoden können vom Nutzer markiert werden, wenn er die Episode bereits gesehen hat.</w:t>
+      </w:r>
+    </w:p>
+    <w:p>
+      <w:pPr>
+        <w:pStyle w:val="Beschriftung"/>
+      </w:pPr>
       <w:r>
         <w:rPr>
           <w:noProof/>
         </w:rPr>
-        <mc:AlternateContent>
-          <mc:Choice Requires="wps">
-            <w:drawing>
-              <wp:anchor distT="0" distB="0" distL="114300" distR="114300" simplePos="0" relativeHeight="251663872" behindDoc="0" locked="0" layoutInCell="1" allowOverlap="1" wp14:anchorId="6B4C6BAC" wp14:editId="6EADE11F">
-                <wp:simplePos x="0" y="0"/>
-                <wp:positionH relativeFrom="column">
-                  <wp:posOffset>1149350</wp:posOffset>
-                </wp:positionH>
-                <wp:positionV relativeFrom="paragraph">
-                  <wp:posOffset>3035300</wp:posOffset>
-                </wp:positionV>
-                <wp:extent cx="3143250" cy="635"/>
-                <wp:effectExtent l="0" t="0" r="0" b="0"/>
-                <wp:wrapTopAndBottom/>
-                <wp:docPr id="8" name="Textfeld 8"/>
-                <wp:cNvGraphicFramePr/>
-                <a:graphic xmlns:a="http://schemas.openxmlformats.org/drawingml/2006/main">
-                  <a:graphicData uri="http://schemas.microsoft.com/office/word/2010/wordprocessingShape">
-                    <wps:wsp>
-                      <wps:cNvSpPr txBox="1"/>
-                      <wps:spPr>
-                        <a:xfrm>
-                          <a:off x="0" y="0"/>
-                          <a:ext cx="3143250" cy="635"/>
-                        </a:xfrm>
-                        <a:prstGeom prst="rect">
-                          <a:avLst/>
-                        </a:prstGeom>
-                        <a:solidFill>
-                          <a:prstClr val="white"/>
-                        </a:solidFill>
-                        <a:ln>
-                          <a:noFill/>
-                        </a:ln>
-                        <a:effectLst/>
-                      </wps:spPr>
-                      <wps:txbx>
-                        <w:txbxContent>
-                          <w:p>
-                            <w:pPr>
-                              <w:pStyle w:val="Beschriftung"/>
-                            </w:pPr>
-                            <w:bookmarkStart w:id="14" w:name="_Toc431205535"/>
-                            <w:r>
-                              <w:t xml:space="preserve">Abbildung </w:t>
-                            </w:r>
-                            <w:fldSimple w:instr=" SEQ Abbildung \* ARABIC ">
-                              <w:r>
-                                <w:rPr>
-                                  <w:noProof/>
-                                </w:rPr>
-                                <w:t>5</w:t>
-                              </w:r>
-                            </w:fldSimple>
-                            <w:r>
-                              <w:t>: Detailansicht der Serie</w:t>
-                            </w:r>
-                            <w:bookmarkEnd w:id="14"/>
-                          </w:p>
-                        </w:txbxContent>
-                      </wps:txbx>
-                      <wps:bodyPr rot="0" spcFirstLastPara="0" vertOverflow="overflow" horzOverflow="overflow" vert="horz" wrap="square" lIns="0" tIns="0" rIns="0" bIns="0" numCol="1" spcCol="0" rtlCol="0" fromWordArt="0" anchor="t" anchorCtr="0" forceAA="0" compatLnSpc="1">
-                        <a:prstTxWarp prst="textNoShape">
-                          <a:avLst/>
-                        </a:prstTxWarp>
-                        <a:spAutoFit/>
-                      </wps:bodyPr>
-                    </wps:wsp>
-                  </a:graphicData>
-                </a:graphic>
-                <wp14:sizeRelH relativeFrom="margin">
-                  <wp14:pctWidth>0</wp14:pctWidth>
-                </wp14:sizeRelH>
-              </wp:anchor>
-            </w:drawing>
-          </mc:Choice>
-          <mc:Fallback>
-            <w:pict>
-              <v:shapetype w14:anchorId="6B4C6BAC" id="_x0000_t202" coordsize="21600,21600" o:spt="202" path="m,l,21600r21600,l21600,xe">
-                <v:stroke joinstyle="miter"/>
-                <v:path gradientshapeok="t" o:connecttype="rect"/>
-              </v:shapetype>
-              <v:shape id="Textfeld 8" o:spid="_x0000_s1026" type="#_x0000_t202" style="position:absolute;left:0;text-align:left;margin-left:90.5pt;margin-top:239pt;width:247.5pt;height:.05pt;z-index:251663872;visibility:visible;mso-wrap-style:square;mso-width-percent:0;mso-wrap-distance-left:9pt;mso-wrap-distance-top:0;mso-wrap-distance-right:9pt;mso-wrap-distance-bottom:0;mso-position-horizontal:absolute;mso-position-horizontal-relative:text;mso-position-vertical:absolute;mso-position-vertical-relative:text;mso-width-percent:0;mso-width-relative:margin;v-text-anchor:top" o:gfxdata="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" stroked="f">
-                <v:textbox style="mso-fit-shape-to-text:t" inset="0,0,0,0">
-                  <w:txbxContent>
-                    <w:p>
-                      <w:pPr>
-                        <w:pStyle w:val="Beschriftung"/>
-                      </w:pPr>
-                      <w:bookmarkStart w:id="15" w:name="_Toc431205535"/>
-                      <w:r>
-                        <w:t xml:space="preserve">Abbildung </w:t>
-                      </w:r>
-                      <w:fldSimple w:instr=" SEQ Abbildung \* ARABIC ">
-                        <w:r>
-                          <w:rPr>
-                            <w:noProof/>
-                          </w:rPr>
-                          <w:t>5</w:t>
-                        </w:r>
-                      </w:fldSimple>
-                      <w:r>
-                        <w:t>: Detailansicht der Serie</w:t>
-                      </w:r>
-                      <w:bookmarkEnd w:id="15"/>
-                    </w:p>
-                  </w:txbxContent>
-                </v:textbox>
-                <w10:wrap type="topAndBottom"/>
-              </v:shape>
-            </w:pict>
-          </mc:Fallback>
-        </mc:AlternateContent>
-      </w:r>
-      <w:r>
-        <w:t>Der Serienübersichtsbilds</w:t>
-      </w:r>
-      <w:r>
-        <w:t xml:space="preserve">chirm besteht aus diversen </w:t>
-      </w:r>
-      <w:proofErr w:type="spellStart"/>
-      <w:r>
-        <w:t>TextV</w:t>
-      </w:r>
-      <w:r>
-        <w:t>iews</w:t>
-      </w:r>
-      <w:proofErr w:type="spellEnd"/>
-      <w:r>
-        <w:t>, in welchen Informationen zu</w:t>
-      </w:r>
-      <w:r>
-        <w:t>r</w:t>
-      </w:r>
-      <w:r>
-        <w:t xml:space="preserve"> Seri</w:t>
-      </w:r>
-      <w:r>
-        <w:t xml:space="preserve">e angezeigt werden, einem </w:t>
-      </w:r>
-      <w:proofErr w:type="spellStart"/>
-      <w:r>
-        <w:t>ImageV</w:t>
-      </w:r>
-      <w:r>
-        <w:t>iew</w:t>
-      </w:r>
-      <w:proofErr w:type="spellEnd"/>
-      <w:r>
-        <w:t>, in dem ein Bild zur Serie angezeigt wird und einem Button, mit dem der Nutzer die Serie zur Serienliste hinzufügen oder aus eben jener löschen kann.</w:t>
-      </w:r>
-    </w:p>
-    <w:p>
-      <w:r>
-        <w:t>D</w:t>
-      </w:r>
-      <w:r>
-        <w:t xml:space="preserve">er </w:t>
-      </w:r>
-      <w:proofErr w:type="spellStart"/>
-      <w:r>
-        <w:t>A</w:t>
-      </w:r>
-      <w:r>
-        <w:t>ndereUserbi</w:t>
-      </w:r>
-      <w:r>
-        <w:t>ldschirm</w:t>
-      </w:r>
-      <w:proofErr w:type="spellEnd"/>
-      <w:r>
-        <w:t xml:space="preserve"> besteht aus einer </w:t>
-      </w:r>
-      <w:proofErr w:type="spellStart"/>
-      <w:r>
-        <w:t>ListView</w:t>
-      </w:r>
-      <w:proofErr w:type="spellEnd"/>
-      <w:r>
-        <w:t xml:space="preserve">, in </w:t>
-      </w:r>
-      <w:r>
-        <w:t>der</w:t>
-      </w:r>
-      <w:r>
-        <w:t xml:space="preserve"> die Nutzer der App, mitsamt der Anzahl ihrer gespeicherten Serien angezeigt werden.</w:t>
-      </w:r>
-    </w:p>
-    <w:p/>
-    <w:p>
-      <w:pPr>
-        <w:pStyle w:val="Abbildung"/>
-        <w:keepNext/>
-      </w:pPr>
-      <w:r>
-        <w:lastRenderedPageBreak/>
         <w:drawing>
-          <wp:inline distT="0" distB="0" distL="0" distR="0" wp14:anchorId="2015FFEE" wp14:editId="401F451A">
-            <wp:extent cx="948333" cy="1685925"/>
-            <wp:effectExtent l="0" t="0" r="4445" b="0"/>
-            <wp:docPr id="7" name="Grafik 7" descr="C:\Users\oCocha\AppData\Local\Microsoft\Windows\Temporary Internet Files\Content.Word\Screenshot_2015-09-27-21-20-36.png"/>
+          <wp:inline distT="0" distB="0" distL="0" distR="0" wp14:anchorId="17F86506" wp14:editId="036E5FA9">
+            <wp:extent cx="1453753" cy="2584450"/>
+            <wp:effectExtent l="0" t="0" r="0" b="6350"/>
+            <wp:docPr id="10" name="Grafik 10" descr="C:\Users\oCocha\AppData\Local\Microsoft\Windows\Temporary Internet Files\Content.Word\Screenshot_2015-09-28-14-58-38.png"/>
             <wp:cNvGraphicFramePr>
               <a:graphicFrameLocks xmlns:a="http://schemas.openxmlformats.org/drawingml/2006/main" noChangeAspect="1"/>
             </wp:cNvGraphicFramePr>
@@ -4550,7 +4267,7 @@
               <a:graphicData uri="http://schemas.openxmlformats.org/drawingml/2006/picture">
                 <pic:pic xmlns:pic="http://schemas.openxmlformats.org/drawingml/2006/picture">
                   <pic:nvPicPr>
-                    <pic:cNvPr id="0" name="Picture 11" descr="C:\Users\oCocha\AppData\Local\Microsoft\Windows\Temporary Internet Files\Content.Word\Screenshot_2015-09-27-21-20-36.png"/>
+                    <pic:cNvPr id="0" name="Picture 3" descr="C:\Users\oCocha\AppData\Local\Microsoft\Windows\Temporary Internet Files\Content.Word\Screenshot_2015-09-28-14-58-38.png"/>
                     <pic:cNvPicPr>
                       <a:picLocks noChangeAspect="1" noChangeArrowheads="1"/>
                     </pic:cNvPicPr>
@@ -4571,7 +4288,7 @@
                   <pic:spPr bwMode="auto">
                     <a:xfrm>
                       <a:off x="0" y="0"/>
-                      <a:ext cx="959876" cy="1706447"/>
+                      <a:ext cx="1465459" cy="2605261"/>
                     </a:xfrm>
                     <a:prstGeom prst="rect">
                       <a:avLst/>
@@ -4592,35 +4309,121 @@
       <w:pPr>
         <w:pStyle w:val="Beschriftung"/>
       </w:pPr>
-      <w:bookmarkStart w:id="16" w:name="_Toc431205536"/>
       <w:r>
         <w:t xml:space="preserve">Abbildung </w:t>
       </w:r>
       <w:r>
-        <w:fldChar w:fldCharType="begin"/>
-      </w:r>
-      <w:r>
-        <w:instrText xml:space="preserve"> SEQ Abbildung \* ARABIC </w:instrText>
-      </w:r>
-      <w:r>
-        <w:fldChar w:fldCharType="separate"/>
-      </w:r>
-      <w:r>
-        <w:rPr>
-          <w:noProof/>
-        </w:rPr>
         <w:t>6</w:t>
       </w:r>
       <w:r>
-        <w:rPr>
-          <w:noProof/>
-        </w:rPr>
-        <w:fldChar w:fldCharType="end"/>
+        <w:t xml:space="preserve">: </w:t>
+      </w:r>
+      <w:r>
+        <w:t>Episodenansicht</w:t>
+      </w:r>
+      <w:r>
+        <w:t xml:space="preserve"> der Serie</w:t>
+      </w:r>
+    </w:p>
+    <w:p>
+      <w:r>
+        <w:t>D</w:t>
+      </w:r>
+      <w:r>
+        <w:t>er A</w:t>
+      </w:r>
+      <w:r>
+        <w:t>ndereUserbi</w:t>
+      </w:r>
+      <w:r>
+        <w:t>ldschirm besteht aus einer ListView</w:t>
+      </w:r>
+      <w:r>
+        <w:t xml:space="preserve">, in </w:t>
+      </w:r>
+      <w:r>
+        <w:t>der</w:t>
+      </w:r>
+      <w:r>
+        <w:t xml:space="preserve"> die Nutzer der App, mitsamt der Anzahl ihrer gespeicherten Serien angezeigt werden.</w:t>
+      </w:r>
+      <w:r>
+        <w:t xml:space="preserve"> Wählt der Nutzer einen Eintrag aus der Liste aus, werden ihm die gespeicherten Serien des gewählten Appnutzers angezeigt.</w:t>
+      </w:r>
+    </w:p>
+    <w:p/>
+    <w:p>
+      <w:pPr>
+        <w:pStyle w:val="Abbildung"/>
+        <w:keepNext/>
+      </w:pPr>
+      <w:r>
+        <w:lastRenderedPageBreak/>
+        <w:drawing>
+          <wp:inline distT="0" distB="0" distL="0" distR="0" wp14:anchorId="2015FFEE" wp14:editId="761168C3">
+            <wp:extent cx="1323975" cy="2353735"/>
+            <wp:effectExtent l="0" t="0" r="0" b="8890"/>
+            <wp:docPr id="7" name="Grafik 7" descr="C:\Users\oCocha\AppData\Local\Microsoft\Windows\Temporary Internet Files\Content.Word\Screenshot_2015-09-27-21-20-36.png"/>
+            <wp:cNvGraphicFramePr>
+              <a:graphicFrameLocks xmlns:a="http://schemas.openxmlformats.org/drawingml/2006/main" noChangeAspect="1"/>
+            </wp:cNvGraphicFramePr>
+            <a:graphic xmlns:a="http://schemas.openxmlformats.org/drawingml/2006/main">
+              <a:graphicData uri="http://schemas.openxmlformats.org/drawingml/2006/picture">
+                <pic:pic xmlns:pic="http://schemas.openxmlformats.org/drawingml/2006/picture">
+                  <pic:nvPicPr>
+                    <pic:cNvPr id="0" name="Picture 11" descr="C:\Users\oCocha\AppData\Local\Microsoft\Windows\Temporary Internet Files\Content.Word\Screenshot_2015-09-27-21-20-36.png"/>
+                    <pic:cNvPicPr>
+                      <a:picLocks noChangeAspect="1" noChangeArrowheads="1"/>
+                    </pic:cNvPicPr>
+                  </pic:nvPicPr>
+                  <pic:blipFill>
+                    <a:blip r:embed="rId21">
+                      <a:extLst>
+                        <a:ext uri="{28A0092B-C50C-407E-A947-70E740481C1C}">
+                          <a14:useLocalDpi xmlns:a14="http://schemas.microsoft.com/office/drawing/2010/main" val="0"/>
+                        </a:ext>
+                      </a:extLst>
+                    </a:blip>
+                    <a:srcRect/>
+                    <a:stretch>
+                      <a:fillRect/>
+                    </a:stretch>
+                  </pic:blipFill>
+                  <pic:spPr bwMode="auto">
+                    <a:xfrm>
+                      <a:off x="0" y="0"/>
+                      <a:ext cx="1343489" cy="2388427"/>
+                    </a:xfrm>
+                    <a:prstGeom prst="rect">
+                      <a:avLst/>
+                    </a:prstGeom>
+                    <a:noFill/>
+                    <a:ln>
+                      <a:noFill/>
+                    </a:ln>
+                  </pic:spPr>
+                </pic:pic>
+              </a:graphicData>
+            </a:graphic>
+          </wp:inline>
+        </w:drawing>
+      </w:r>
+    </w:p>
+    <w:p>
+      <w:pPr>
+        <w:pStyle w:val="Beschriftung"/>
+      </w:pPr>
+      <w:bookmarkStart w:id="14" w:name="_Toc431205536"/>
+      <w:r>
+        <w:t xml:space="preserve">Abbildung </w:t>
+      </w:r>
+      <w:r>
+        <w:t>7</w:t>
       </w:r>
       <w:r>
         <w:t>: Andere User in einer Listenansicht</w:t>
       </w:r>
-      <w:bookmarkEnd w:id="16"/>
+      <w:bookmarkEnd w:id="14"/>
     </w:p>
     <w:p>
       <w:pPr>
@@ -4628,13 +4431,11 @@
         <w:pageBreakBefore w:val="0"/>
         <w:ind w:left="431" w:hanging="431"/>
       </w:pPr>
-      <w:bookmarkStart w:id="17" w:name="_Toc431205525"/>
-      <w:proofErr w:type="spellStart"/>
+      <w:bookmarkStart w:id="15" w:name="_Toc431205525"/>
       <w:r>
         <w:t>Testing</w:t>
       </w:r>
-      <w:bookmarkEnd w:id="17"/>
-      <w:proofErr w:type="spellEnd"/>
+      <w:bookmarkEnd w:id="15"/>
     </w:p>
     <w:p>
       <w:pPr>
@@ -4678,11 +4479,11 @@
         </w:rPr>
         <w:t xml:space="preserve"> </w:t>
       </w:r>
-      <w:bookmarkStart w:id="18" w:name="_Toc431205526"/>
+      <w:bookmarkStart w:id="16" w:name="_Toc431205526"/>
       <w:r>
         <w:t>Task 1: Finde deine Lieblingsserie und füge sie hinzu:</w:t>
       </w:r>
-      <w:bookmarkEnd w:id="18"/>
+      <w:bookmarkEnd w:id="16"/>
     </w:p>
     <w:p>
       <w:pPr>
@@ -4696,21 +4497,7 @@
         <w:rPr>
           <w:i w:val="0"/>
         </w:rPr>
-        <w:t xml:space="preserve">Die Testpersonen mussten dabei auf Seriensuche drücken und dann ihre Lieblingsserie finden. Diese dann auswählen, an das untere Ende der </w:t>
-      </w:r>
-      <w:proofErr w:type="spellStart"/>
-      <w:r>
-        <w:rPr>
-          <w:i w:val="0"/>
-        </w:rPr>
-        <w:t>Activity</w:t>
-      </w:r>
-      <w:proofErr w:type="spellEnd"/>
-      <w:r>
-        <w:rPr>
-          <w:i w:val="0"/>
-        </w:rPr>
-        <w:t xml:space="preserve"> scrollen und den Hinzufügen-Button betätigen.</w:t>
+        <w:t>Die Testpersonen mussten dabei auf Seriensuche drücken und dann ihre Lieblingsserie finden. Diese dann auswählen, an das untere Ende der Activity scrollen und den Hinzufügen-Button betätigen.</w:t>
       </w:r>
     </w:p>
     <w:p>
@@ -4749,91 +4536,7 @@
         <w:rPr>
           <w:i w:val="0"/>
         </w:rPr>
-        <w:t>. Dabei haben zwei Probanden beim ersten Mal ihre Serie nicht gefunden, da sie den Namen der Serie nicht komplett eingegeben haben. Beispielweise sollte „</w:t>
-      </w:r>
-      <w:proofErr w:type="spellStart"/>
-      <w:r>
-        <w:rPr>
-          <w:i w:val="0"/>
-        </w:rPr>
-        <w:t>Two</w:t>
-      </w:r>
-      <w:proofErr w:type="spellEnd"/>
-      <w:r>
-        <w:rPr>
-          <w:i w:val="0"/>
-        </w:rPr>
-        <w:t xml:space="preserve"> </w:t>
-      </w:r>
-      <w:proofErr w:type="spellStart"/>
-      <w:r>
-        <w:rPr>
-          <w:i w:val="0"/>
-        </w:rPr>
-        <w:t>and</w:t>
-      </w:r>
-      <w:proofErr w:type="spellEnd"/>
-      <w:r>
-        <w:rPr>
-          <w:i w:val="0"/>
-        </w:rPr>
-        <w:t xml:space="preserve"> a Half </w:t>
-      </w:r>
-      <w:proofErr w:type="spellStart"/>
-      <w:r>
-        <w:rPr>
-          <w:i w:val="0"/>
-        </w:rPr>
-        <w:t>Men</w:t>
-      </w:r>
-      <w:proofErr w:type="spellEnd"/>
-      <w:r>
-        <w:rPr>
-          <w:i w:val="0"/>
-        </w:rPr>
-        <w:t>“ gefunden werden, es wurde allerdings nur „</w:t>
-      </w:r>
-      <w:proofErr w:type="spellStart"/>
-      <w:r>
-        <w:rPr>
-          <w:i w:val="0"/>
-        </w:rPr>
-        <w:t>Two</w:t>
-      </w:r>
-      <w:proofErr w:type="spellEnd"/>
-      <w:r>
-        <w:rPr>
-          <w:i w:val="0"/>
-        </w:rPr>
-        <w:t xml:space="preserve"> </w:t>
-      </w:r>
-      <w:proofErr w:type="spellStart"/>
-      <w:r>
-        <w:rPr>
-          <w:i w:val="0"/>
-        </w:rPr>
-        <w:t>and</w:t>
-      </w:r>
-      <w:proofErr w:type="spellEnd"/>
-      <w:r>
-        <w:rPr>
-          <w:i w:val="0"/>
-        </w:rPr>
-        <w:t xml:space="preserve"> a h“ eingegeben und kein Ergebnis geliefert. Dies ist allerdings ein Problem der externen Suchfunktion, bei der öfters bei zu ungenauen </w:t>
-      </w:r>
-      <w:proofErr w:type="spellStart"/>
-      <w:r>
-        <w:rPr>
-          <w:i w:val="0"/>
-        </w:rPr>
-        <w:t>Queries</w:t>
-      </w:r>
-      <w:proofErr w:type="spellEnd"/>
-      <w:r>
-        <w:rPr>
-          <w:i w:val="0"/>
-        </w:rPr>
-        <w:t xml:space="preserve"> nicht das richtige Ergebnis geliefert werden konnte. Einmal </w:t>
+        <w:t xml:space="preserve">. Dabei haben zwei Probanden beim ersten Mal ihre Serie nicht gefunden, da sie den Namen der Serie nicht komplett eingegeben haben. Beispielweise sollte „Two and a Half Men“ gefunden werden, es wurde allerdings nur „Two and a h“ eingegeben und kein Ergebnis geliefert. Dies ist allerdings ein Problem der externen Suchfunktion, bei der öfters bei zu ungenauen Queries nicht das richtige Ergebnis geliefert werden konnte. Einmal </w:t>
       </w:r>
       <w:r>
         <w:rPr>
@@ -4857,7 +4560,14 @@
         <w:rPr>
           <w:i w:val="0"/>
         </w:rPr>
-        <w:t>betätigt, da das Finden der Serien eine Sekunde gedauert hat. Dies ist auch ein technisches Problem, jedoch haben wir das Design der Buttons verbessert.</w:t>
+        <w:t xml:space="preserve">betätigt, da das Finden der Serien </w:t>
+      </w:r>
+      <w:r>
+        <w:rPr>
+          <w:i w:val="0"/>
+        </w:rPr>
+        <w:lastRenderedPageBreak/>
+        <w:t>eine Sekunde gedauert hat. Dies ist auch ein technisches Problem, jedoch haben wir das Design der Buttons verbessert.</w:t>
       </w:r>
     </w:p>
     <w:p>
@@ -4876,12 +4586,11 @@
           <w:i/>
         </w:rPr>
       </w:pPr>
-      <w:bookmarkStart w:id="19" w:name="_Toc431205527"/>
-      <w:r>
-        <w:lastRenderedPageBreak/>
+      <w:bookmarkStart w:id="17" w:name="_Toc431205527"/>
+      <w:r>
         <w:t>Task 2: Finde die letzte Episode deiner Lieblingsserie</w:t>
       </w:r>
-      <w:bookmarkEnd w:id="19"/>
+      <w:bookmarkEnd w:id="17"/>
     </w:p>
     <w:p>
       <w:pPr>
@@ -4966,19 +4675,11 @@
         </w:rPr>
         <w:t xml:space="preserve"> die Serie zunächst </w:t>
       </w:r>
-      <w:proofErr w:type="gramStart"/>
-      <w:r>
-        <w:rPr>
-          <w:i w:val="0"/>
-        </w:rPr>
-        <w:t>im</w:t>
-      </w:r>
-      <w:proofErr w:type="gramEnd"/>
-      <w:r>
-        <w:rPr>
-          <w:i w:val="0"/>
-        </w:rPr>
-        <w:t xml:space="preserve"> Suche Screen gesucht, anstatt sie aus</w:t>
+      <w:r>
+        <w:rPr>
+          <w:i w:val="0"/>
+        </w:rPr>
+        <w:t>im Suche Screen gesucht, anstatt sie aus</w:t>
       </w:r>
       <w:r>
         <w:rPr>
@@ -5036,11 +4737,11 @@
           <w:i/>
         </w:rPr>
       </w:pPr>
-      <w:bookmarkStart w:id="20" w:name="_Toc431205528"/>
+      <w:bookmarkStart w:id="18" w:name="_Toc431205528"/>
       <w:r>
         <w:t>Task 3: Entferne die Serie aus der deiner Serienliste:</w:t>
       </w:r>
-      <w:bookmarkEnd w:id="20"/>
+      <w:bookmarkEnd w:id="18"/>
     </w:p>
     <w:p>
       <w:pPr>
@@ -5054,13 +4755,31 @@
         <w:rPr>
           <w:i w:val="0"/>
         </w:rPr>
-        <w:t>Dabei mussten die Testpersonen ihre Serienliste aufmachen und dort die gerade eingespeicherte Serie öffn</w:t>
-      </w:r>
-      <w:r>
-        <w:rPr>
-          <w:i w:val="0"/>
-        </w:rPr>
-        <w:t xml:space="preserve">en und herunterscrollen. Daraufhin sollte der Entfernen Button durch den User betätigt werden. </w:t>
+        <w:t xml:space="preserve">Dabei mussten die Testpersonen ihre Serienliste </w:t>
+      </w:r>
+      <w:r>
+        <w:rPr>
+          <w:i w:val="0"/>
+        </w:rPr>
+        <w:t>öffne</w:t>
+      </w:r>
+      <w:r>
+        <w:rPr>
+          <w:i w:val="0"/>
+        </w:rPr>
+        <w:t xml:space="preserve"> und dort die gerade eingespeicherte Serie </w:t>
+      </w:r>
+      <w:r>
+        <w:rPr>
+          <w:i w:val="0"/>
+        </w:rPr>
+        <w:t>auswählen</w:t>
+      </w:r>
+      <w:r>
+        <w:rPr>
+          <w:i w:val="0"/>
+        </w:rPr>
+        <w:t xml:space="preserve"> und herunterscrollen. Daraufhin sollte der Entfernen Button durch den User betätigt werden. </w:t>
       </w:r>
       <w:r>
         <w:rPr>
@@ -5132,7 +4851,97 @@
         <w:rPr>
           <w:i w:val="0"/>
         </w:rPr>
-        <w:t xml:space="preserve"> Allgemeint wurde die Applikation als positiv aufgenommen den der große Teil der Probanden schauen gerne Serien und waren mindestens einmal in der Situation, in der Sie nicht wussten bei welcher Folge Sie aufgehört haben. Es gab jedoch Kritik an der Darstellung der Suchergebnisse die kurz darauf behoben wurden.</w:t>
+        <w:t xml:space="preserve"> Allgemein</w:t>
+      </w:r>
+      <w:r>
+        <w:rPr>
+          <w:i w:val="0"/>
+        </w:rPr>
+        <w:t xml:space="preserve"> wurde die Applikation als positiv aufgenommen den</w:t>
+      </w:r>
+      <w:r>
+        <w:rPr>
+          <w:i w:val="0"/>
+        </w:rPr>
+        <w:t>n</w:t>
+      </w:r>
+      <w:r>
+        <w:rPr>
+          <w:i w:val="0"/>
+        </w:rPr>
+        <w:t xml:space="preserve"> </w:t>
+      </w:r>
+      <w:r>
+        <w:rPr>
+          <w:i w:val="0"/>
+        </w:rPr>
+        <w:t>ein</w:t>
+      </w:r>
+      <w:r>
+        <w:rPr>
+          <w:i w:val="0"/>
+        </w:rPr>
+        <w:t xml:space="preserve"> </w:t>
+      </w:r>
+      <w:r>
+        <w:rPr>
+          <w:i w:val="0"/>
+        </w:rPr>
+        <w:t xml:space="preserve">großer Teil der Probanden sagte aus, </w:t>
+      </w:r>
+      <w:r>
+        <w:rPr>
+          <w:i w:val="0"/>
+        </w:rPr>
+        <w:t xml:space="preserve">gerne Serien </w:t>
+      </w:r>
+      <w:r>
+        <w:rPr>
+          <w:i w:val="0"/>
+        </w:rPr>
+        <w:t xml:space="preserve">zu schauen </w:t>
+      </w:r>
+      <w:r>
+        <w:rPr>
+          <w:i w:val="0"/>
+        </w:rPr>
+        <w:t>und mindestens</w:t>
+      </w:r>
+      <w:r>
+        <w:rPr>
+          <w:i w:val="0"/>
+        </w:rPr>
+        <w:t xml:space="preserve"> einmal in der Situation gewesen zu sein, dass</w:t>
+      </w:r>
+      <w:r>
+        <w:rPr>
+          <w:i w:val="0"/>
+        </w:rPr>
+        <w:t xml:space="preserve"> Sie nicht </w:t>
+      </w:r>
+      <w:r>
+        <w:rPr>
+          <w:i w:val="0"/>
+        </w:rPr>
+        <w:t xml:space="preserve">mehr </w:t>
+      </w:r>
+      <w:r>
+        <w:rPr>
+          <w:i w:val="0"/>
+        </w:rPr>
+        <w:t xml:space="preserve">wussten bei welcher Folge Sie aufgehört </w:t>
+      </w:r>
+      <w:r>
+        <w:rPr>
+          <w:i w:val="0"/>
+        </w:rPr>
+        <w:t>hatten</w:t>
+      </w:r>
+      <w:r>
+        <w:rPr>
+          <w:i w:val="0"/>
+        </w:rPr>
+        <w:t>. Es gab jedoch Kritik an der Darstellung der Suchergebnisse die kurz darauf behoben wurden.</w:t>
       </w:r>
     </w:p>
     <w:p>
@@ -5147,12 +4956,12 @@
       <w:pPr>
         <w:pStyle w:val="berschrift1"/>
       </w:pPr>
-      <w:bookmarkStart w:id="21" w:name="_Toc431205529"/>
+      <w:bookmarkStart w:id="19" w:name="_Toc431205529"/>
       <w:r>
         <w:lastRenderedPageBreak/>
         <w:t>Finaler Zustand und Ausblick</w:t>
       </w:r>
-      <w:bookmarkEnd w:id="21"/>
+      <w:bookmarkEnd w:id="19"/>
     </w:p>
     <w:p>
       <w:pPr>
@@ -5171,7 +4980,19 @@
         <w:rPr>
           <w:i w:val="0"/>
         </w:rPr>
-        <w:t xml:space="preserve">Im finalen Zustand unserer App haben wir alle unsere Features umgesetzt, die wir in unseren Anforderungen aufgeführt haben und auch das Design haben wir im Großen und Ganzen so umsetzen können, wie wir es uns zu Anfang vorgestellt hatten. Natürlich wäre die App durch weiter Funktionen erweiterbar, die auch </w:t>
+        <w:t>Im finalen Zustand unserer App haben wir alle unsere Features umgesetzt, die wir in unseren Anforderungen aufgeführt haben und auch das Design haben wir im Großen und Ganzen so umsetzen können, wie wir es uns zu Anfang vorgestellt hatten. Natürlich wäre die App durch weiter</w:t>
+      </w:r>
+      <w:r>
+        <w:rPr>
+          <w:i w:val="0"/>
+        </w:rPr>
+        <w:t>e</w:t>
+      </w:r>
+      <w:r>
+        <w:rPr>
+          <w:i w:val="0"/>
+        </w:rPr>
+        <w:t xml:space="preserve"> Funktionen erweiterbar, die auch </w:t>
       </w:r>
       <w:r>
         <w:rPr>
@@ -5183,27 +5004,25 @@
         <w:rPr>
           <w:i w:val="0"/>
         </w:rPr>
-        <w:t xml:space="preserve">  umgesetzt wurden, wie beispielsweise in der App „</w:t>
-      </w:r>
-      <w:proofErr w:type="spellStart"/>
-      <w:r>
-        <w:rPr>
-          <w:i w:val="0"/>
-        </w:rPr>
-        <w:t>SeriesGuide</w:t>
-      </w:r>
-      <w:proofErr w:type="spellEnd"/>
-      <w:r>
-        <w:rPr>
-          <w:i w:val="0"/>
-        </w:rPr>
-        <w:t xml:space="preserve">“. Dort wurden zusätzliche Statistikfunktionen generiert, die anzeigen, wie viele Episoden und wie viele Minuten bereits in </w:t>
-      </w:r>
-      <w:r>
-        <w:rPr>
-          <w:i w:val="0"/>
-        </w:rPr>
-        <w:t>das Schauen eine Serie</w:t>
+        <w:t xml:space="preserve">  umgesetzt wurden, wie beispielsweise in der App „SeriesGuide“. Dort wurden zusätzliche Statistikfunktionen generiert, die anzeigen, wie viele Episoden und wie viele Minuten bereits in </w:t>
+      </w:r>
+      <w:r>
+        <w:rPr>
+          <w:i w:val="0"/>
+        </w:rPr>
+        <w:t>das Schauen eine</w:t>
+      </w:r>
+      <w:r>
+        <w:rPr>
+          <w:i w:val="0"/>
+        </w:rPr>
+        <w:t>r</w:t>
+      </w:r>
+      <w:r>
+        <w:rPr>
+          <w:i w:val="0"/>
+        </w:rPr>
+        <w:t xml:space="preserve"> Serie</w:t>
       </w:r>
       <w:r>
         <w:rPr>
@@ -5215,21 +5034,55 @@
         <w:rPr>
           <w:i w:val="0"/>
         </w:rPr>
-        <w:t xml:space="preserve"> Außerdem wäre es möglich eine </w:t>
-      </w:r>
-      <w:proofErr w:type="spellStart"/>
-      <w:r>
-        <w:rPr>
-          <w:i w:val="0"/>
-        </w:rPr>
-        <w:t>ProzessBar</w:t>
-      </w:r>
-      <w:proofErr w:type="spellEnd"/>
-      <w:r>
-        <w:rPr>
-          <w:i w:val="0"/>
-        </w:rPr>
-        <w:t xml:space="preserve"> für jede Serie in der Listenansicht der Serien einzufügen. Diese sollte zeigen wie viele Folgen derzeit draußen sind und wie viele der User als gesehen markiert hat. Als wir jedoch in unseren Tests die Probanden dazu befragt haben ob ihnen das fehlt/ Sie das benötigen, hat keiner dies als Notwendigkeit empfunden. </w:t>
+        <w:t xml:space="preserve"> Außerdem wäre es möglich eine ProzessBar für jede Serie in der Listenansicht der Serien einzufügen. Diese sollte zeigen wie viele Folgen </w:t>
+      </w:r>
+      <w:r>
+        <w:rPr>
+          <w:i w:val="0"/>
+        </w:rPr>
+        <w:t xml:space="preserve">der gewählten Serie </w:t>
+      </w:r>
+      <w:r>
+        <w:rPr>
+          <w:i w:val="0"/>
+        </w:rPr>
+        <w:t xml:space="preserve">derzeit </w:t>
+      </w:r>
+      <w:r>
+        <w:rPr>
+          <w:i w:val="0"/>
+        </w:rPr>
+        <w:t>erschienen</w:t>
+      </w:r>
+      <w:r>
+        <w:rPr>
+          <w:i w:val="0"/>
+        </w:rPr>
+        <w:t xml:space="preserve"> sind und wie viele der User </w:t>
+      </w:r>
+      <w:r>
+        <w:rPr>
+          <w:i w:val="0"/>
+        </w:rPr>
+        <w:t xml:space="preserve">diese </w:t>
+      </w:r>
+      <w:r>
+        <w:rPr>
+          <w:i w:val="0"/>
+        </w:rPr>
+        <w:t xml:space="preserve">als gesehen markiert </w:t>
+      </w:r>
+      <w:r>
+        <w:rPr>
+          <w:i w:val="0"/>
+        </w:rPr>
+        <w:t>haben</w:t>
+      </w:r>
+      <w:r>
+        <w:rPr>
+          <w:i w:val="0"/>
+        </w:rPr>
+        <w:t xml:space="preserve">. Als wir jedoch in unseren Tests die Probanden dazu befragt haben ob ihnen das fehlt/ Sie das benötigen, hat keiner dies als Notwendigkeit empfunden. </w:t>
       </w:r>
     </w:p>
     <w:p>
@@ -5247,12 +5100,12 @@
           <w:i/>
         </w:rPr>
       </w:pPr>
-      <w:bookmarkStart w:id="22" w:name="_Toc431205530"/>
+      <w:bookmarkStart w:id="20" w:name="_Toc431205530"/>
       <w:r>
         <w:lastRenderedPageBreak/>
         <w:t>Projektmanagement</w:t>
       </w:r>
-      <w:bookmarkEnd w:id="22"/>
+      <w:bookmarkEnd w:id="20"/>
     </w:p>
     <w:p/>
     <w:p>
@@ -5284,15 +5137,7 @@
         <w:t>zog. Für die Codeverwaltung haben wir de</w:t>
       </w:r>
       <w:r>
-        <w:t xml:space="preserve">n Filehost-Dienst </w:t>
-      </w:r>
-      <w:proofErr w:type="spellStart"/>
-      <w:r>
-        <w:t>GitHub</w:t>
-      </w:r>
-      <w:proofErr w:type="spellEnd"/>
-      <w:r>
-        <w:t xml:space="preserve"> verwendet. Dies bot sich an  da wir damit in anderen Projekten</w:t>
+        <w:t>n Filehost-Dienst GitHub verwendet. Dies bot sich an  da wir damit in anderen Projekten</w:t>
       </w:r>
       <w:r>
         <w:t xml:space="preserve"> schon alle Erfahrungen gesammelt haben. Eine strikte Aufgabeneinteilung fand während des kompletten Projektverlaufs eigentlich nicht statt. Stattdessen haben wir schon beim Designentwurf und für das Testen der App</w:t>
@@ -5301,18 +5146,28 @@
         <w:t>likation</w:t>
       </w:r>
       <w:r>
-        <w:t xml:space="preserve"> alle einen Beitrag geleistet. Auch für die Dokumentation haben wir uns aufgeteilt und gegenseitig verbessert. Ebenso lief es auch beim programmierteil, bei dem wir manchmal auch Aufgabenbereiche gesplittet oder doppelt mit verschiedenen  Ansätzen getätigt haben, um im Zeitplan zu bleiben.</w:t>
-      </w:r>
-      <w:r>
-        <w:t xml:space="preserve"> Dies hat durchgehen gut geklappt und dank der Absprache in Facebook gab es keine Probleme bei der Aktualisierung des Source-Codes auf der Plattform </w:t>
-      </w:r>
-      <w:proofErr w:type="spellStart"/>
-      <w:r>
-        <w:t>GitHub</w:t>
-      </w:r>
-      <w:proofErr w:type="spellEnd"/>
-      <w:r>
-        <w:t>.</w:t>
+        <w:t xml:space="preserve"> alle einen Beitrag geleistet. Auch für die Dokumentation haben wir uns aufgeteilt und gegenseitig verbes</w:t>
+      </w:r>
+      <w:r>
+        <w:t>sert. Ebenso lief es auch beim P</w:t>
+      </w:r>
+      <w:r>
+        <w:t xml:space="preserve">rogrammierteil, bei dem wir manchmal auch Aufgabenbereiche gesplittet oder doppelt mit verschiedenen  Ansätzen </w:t>
+      </w:r>
+      <w:r>
+        <w:t>ausprobiert</w:t>
+      </w:r>
+      <w:r>
+        <w:t xml:space="preserve"> haben, um im Zeitplan zu bleiben.</w:t>
+      </w:r>
+      <w:r>
+        <w:t xml:space="preserve"> Dies hat durchgehen</w:t>
+      </w:r>
+      <w:r>
+        <w:t>d</w:t>
+      </w:r>
+      <w:r>
+        <w:t xml:space="preserve"> gut geklappt und dank der Absprache in Facebook gab es keine Probleme bei der Aktualisierung des Source-Codes auf der Plattform GitHub.</w:t>
       </w:r>
     </w:p>
     <w:p/>
@@ -5327,7 +5182,7 @@
     <w:p/>
     <w:p/>
     <w:sectPr>
-      <w:headerReference w:type="default" r:id="rId21"/>
+      <w:headerReference w:type="default" r:id="rId22"/>
       <w:pgSz w:w="11906" w:h="16838"/>
       <w:pgMar w:top="1418" w:right="1418" w:bottom="1134" w:left="1985" w:header="709" w:footer="709" w:gutter="0"/>
       <w:cols w:space="708"/>
@@ -7068,7 +6923,6 @@
   <w:style w:type="character" w:default="1" w:styleId="Absatz-Standardschriftart">
     <w:name w:val="Default Paragraph Font"/>
     <w:uiPriority w:val="1"/>
-    <w:semiHidden/>
     <w:unhideWhenUsed/>
   </w:style>
   <w:style w:type="table" w:default="1" w:styleId="NormaleTabelle">
@@ -7996,7 +7850,7 @@
 </file>
 
 <file path=customXml/itemProps1.xml><?xml version="1.0" encoding="utf-8"?>
-<ds:datastoreItem xmlns:ds="http://schemas.openxmlformats.org/officeDocument/2006/customXml" ds:itemID="{C1C72065-4742-44EA-BA41-884F1DE282D5}">
+<ds:datastoreItem xmlns:ds="http://schemas.openxmlformats.org/officeDocument/2006/customXml" ds:itemID="{5464CBF9-1C34-48F2-BB6B-3F11DCF2F683}">
   <ds:schemaRefs>
     <ds:schemaRef ds:uri="http://schemas.openxmlformats.org/officeDocument/2006/bibliography"/>
   </ds:schemaRefs>

</xml_diff>

<commit_message>
Doku bearbeitet, listenactivity bearbeitet, anmeldung Dialog bearbeitet
</commit_message>
<xml_diff>
--- a/Dokumentation/Android Template Projektbericht_150713.docx
+++ b/Dokumentation/Android Template Projektbericht_150713.docx
@@ -239,8 +239,13 @@
         <w:pStyle w:val="TitelseiteText"/>
       </w:pPr>
       <w:r>
-        <w:t>Igor Somik</w:t>
-      </w:r>
+        <w:t xml:space="preserve">Igor </w:t>
+      </w:r>
+      <w:proofErr w:type="spellStart"/>
+      <w:r>
+        <w:t>Somik</w:t>
+      </w:r>
+      <w:proofErr w:type="spellEnd"/>
     </w:p>
     <w:p>
       <w:pPr>
@@ -266,7 +271,15 @@
         <w:pStyle w:val="TitelseiteText"/>
       </w:pPr>
       <w:r>
-        <w:t>6. Semester Bachelor of Arts</w:t>
+        <w:t xml:space="preserve">6. Semester Bachelor </w:t>
+      </w:r>
+      <w:proofErr w:type="spellStart"/>
+      <w:r>
+        <w:t>of</w:t>
+      </w:r>
+      <w:proofErr w:type="spellEnd"/>
+      <w:r>
+        <w:t xml:space="preserve"> Arts</w:t>
       </w:r>
     </w:p>
     <w:p>
@@ -366,7 +379,15 @@
         <w:pStyle w:val="TitelseiteText"/>
       </w:pPr>
       <w:r>
-        <w:t>7. Semester Bachelor of Arts</w:t>
+        <w:t xml:space="preserve">7. Semester Bachelor </w:t>
+      </w:r>
+      <w:proofErr w:type="spellStart"/>
+      <w:r>
+        <w:t>of</w:t>
+      </w:r>
+      <w:proofErr w:type="spellEnd"/>
+      <w:r>
+        <w:t xml:space="preserve"> Arts</w:t>
       </w:r>
     </w:p>
     <w:p>
@@ -387,8 +408,13 @@
         <w:pStyle w:val="TitelseiteText"/>
       </w:pPr>
       <w:r>
-        <w:t>93339 Riedenburg</w:t>
-      </w:r>
+        <w:t xml:space="preserve">93339 </w:t>
+      </w:r>
+      <w:proofErr w:type="spellStart"/>
+      <w:r>
+        <w:t>Riedenburg</w:t>
+      </w:r>
+      <w:proofErr w:type="spellEnd"/>
     </w:p>
     <w:p>
       <w:pPr>
@@ -459,7 +485,15 @@
         <w:t xml:space="preserve">8. Semester </w:t>
       </w:r>
       <w:r>
-        <w:t>Bachelor of Arts</w:t>
+        <w:t xml:space="preserve">Bachelor </w:t>
+      </w:r>
+      <w:proofErr w:type="spellStart"/>
+      <w:r>
+        <w:t>of</w:t>
+      </w:r>
+      <w:proofErr w:type="spellEnd"/>
+      <w:r>
+        <w:t xml:space="preserve"> Arts</w:t>
       </w:r>
     </w:p>
     <w:p>
@@ -472,7 +506,15 @@
         <w:pStyle w:val="TitelseiteText"/>
       </w:pPr>
       <w:r>
-        <w:t>An der Irler Höhe 36</w:t>
+        <w:t xml:space="preserve">An der </w:t>
+      </w:r>
+      <w:proofErr w:type="spellStart"/>
+      <w:r>
+        <w:t>Irler</w:t>
+      </w:r>
+      <w:proofErr w:type="spellEnd"/>
+      <w:r>
+        <w:t xml:space="preserve"> Höhe 36</w:t>
       </w:r>
     </w:p>
     <w:p>
@@ -553,6 +595,8 @@
         <w:t>Inhalt</w:t>
       </w:r>
     </w:p>
+    <w:bookmarkStart w:id="0" w:name="_GoBack"/>
+    <w:bookmarkEnd w:id="0"/>
     <w:p>
       <w:pPr>
         <w:pStyle w:val="Verzeichnis1"/>
@@ -572,7 +616,7 @@
       <w:r>
         <w:fldChar w:fldCharType="separate"/>
       </w:r>
-      <w:hyperlink w:anchor="_Toc431205516" w:history="1">
+      <w:hyperlink w:anchor="_Toc431220180" w:history="1">
         <w:r>
           <w:rPr>
             <w:rStyle w:val="Hyperlink"/>
@@ -617,7 +661,7 @@
             <w:noProof/>
             <w:webHidden/>
           </w:rPr>
-          <w:instrText xml:space="preserve"> PAGEREF _Toc431205516 \h </w:instrText>
+          <w:instrText xml:space="preserve"> PAGEREF _Toc431220180 \h </w:instrText>
         </w:r>
         <w:r>
           <w:rPr>
@@ -658,7 +702,7 @@
           <w:szCs w:val="22"/>
         </w:rPr>
       </w:pPr>
-      <w:hyperlink w:anchor="_Toc431205517" w:history="1">
+      <w:hyperlink w:anchor="_Toc431220181" w:history="1">
         <w:r>
           <w:rPr>
             <w:rStyle w:val="Hyperlink"/>
@@ -703,7 +747,7 @@
             <w:noProof/>
             <w:webHidden/>
           </w:rPr>
-          <w:instrText xml:space="preserve"> PAGEREF _Toc431205517 \h </w:instrText>
+          <w:instrText xml:space="preserve"> PAGEREF _Toc431220181 \h </w:instrText>
         </w:r>
         <w:r>
           <w:rPr>
@@ -743,7 +787,7 @@
           <w:szCs w:val="22"/>
         </w:rPr>
       </w:pPr>
-      <w:hyperlink w:anchor="_Toc431205518" w:history="1">
+      <w:hyperlink w:anchor="_Toc431220182" w:history="1">
         <w:r>
           <w:rPr>
             <w:rStyle w:val="Hyperlink"/>
@@ -787,7 +831,7 @@
             <w:noProof/>
             <w:webHidden/>
           </w:rPr>
-          <w:instrText xml:space="preserve"> PAGEREF _Toc431205518 \h </w:instrText>
+          <w:instrText xml:space="preserve"> PAGEREF _Toc431220182 \h </w:instrText>
         </w:r>
         <w:r>
           <w:rPr>
@@ -827,7 +871,7 @@
           <w:szCs w:val="22"/>
         </w:rPr>
       </w:pPr>
-      <w:hyperlink w:anchor="_Toc431205519" w:history="1">
+      <w:hyperlink w:anchor="_Toc431220183" w:history="1">
         <w:r>
           <w:rPr>
             <w:rStyle w:val="Hyperlink"/>
@@ -871,7 +915,7 @@
             <w:noProof/>
             <w:webHidden/>
           </w:rPr>
-          <w:instrText xml:space="preserve"> PAGEREF _Toc431205519 \h </w:instrText>
+          <w:instrText xml:space="preserve"> PAGEREF _Toc431220183 \h </w:instrText>
         </w:r>
         <w:r>
           <w:rPr>
@@ -911,7 +955,7 @@
           <w:szCs w:val="22"/>
         </w:rPr>
       </w:pPr>
-      <w:hyperlink w:anchor="_Toc431205520" w:history="1">
+      <w:hyperlink w:anchor="_Toc431220184" w:history="1">
         <w:r>
           <w:rPr>
             <w:rStyle w:val="Hyperlink"/>
@@ -955,7 +999,7 @@
             <w:noProof/>
             <w:webHidden/>
           </w:rPr>
-          <w:instrText xml:space="preserve"> PAGEREF _Toc431205520 \h </w:instrText>
+          <w:instrText xml:space="preserve"> PAGEREF _Toc431220184 \h </w:instrText>
         </w:r>
         <w:r>
           <w:rPr>
@@ -996,7 +1040,7 @@
           <w:szCs w:val="22"/>
         </w:rPr>
       </w:pPr>
-      <w:hyperlink w:anchor="_Toc431205521" w:history="1">
+      <w:hyperlink w:anchor="_Toc431220185" w:history="1">
         <w:r>
           <w:rPr>
             <w:rStyle w:val="Hyperlink"/>
@@ -1041,7 +1085,7 @@
             <w:noProof/>
             <w:webHidden/>
           </w:rPr>
-          <w:instrText xml:space="preserve"> PAGEREF _Toc431205521 \h </w:instrText>
+          <w:instrText xml:space="preserve"> PAGEREF _Toc431220185 \h </w:instrText>
         </w:r>
         <w:r>
           <w:rPr>
@@ -1082,7 +1126,7 @@
           <w:szCs w:val="22"/>
         </w:rPr>
       </w:pPr>
-      <w:hyperlink w:anchor="_Toc431205522" w:history="1">
+      <w:hyperlink w:anchor="_Toc431220186" w:history="1">
         <w:r>
           <w:rPr>
             <w:rStyle w:val="Hyperlink"/>
@@ -1127,7 +1171,7 @@
             <w:noProof/>
             <w:webHidden/>
           </w:rPr>
-          <w:instrText xml:space="preserve"> PAGEREF _Toc431205522 \h </w:instrText>
+          <w:instrText xml:space="preserve"> PAGEREF _Toc431220186 \h </w:instrText>
         </w:r>
         <w:r>
           <w:rPr>
@@ -1167,7 +1211,7 @@
           <w:szCs w:val="22"/>
         </w:rPr>
       </w:pPr>
-      <w:hyperlink w:anchor="_Toc431205523" w:history="1">
+      <w:hyperlink w:anchor="_Toc431220187" w:history="1">
         <w:r>
           <w:rPr>
             <w:rStyle w:val="Hyperlink"/>
@@ -1211,7 +1255,7 @@
             <w:noProof/>
             <w:webHidden/>
           </w:rPr>
-          <w:instrText xml:space="preserve"> PAGEREF _Toc431205523 \h </w:instrText>
+          <w:instrText xml:space="preserve"> PAGEREF _Toc431220187 \h </w:instrText>
         </w:r>
         <w:r>
           <w:rPr>
@@ -1251,7 +1295,7 @@
           <w:szCs w:val="22"/>
         </w:rPr>
       </w:pPr>
-      <w:hyperlink w:anchor="_Toc431205524" w:history="1">
+      <w:hyperlink w:anchor="_Toc431220188" w:history="1">
         <w:r>
           <w:rPr>
             <w:rStyle w:val="Hyperlink"/>
@@ -1295,7 +1339,7 @@
             <w:noProof/>
             <w:webHidden/>
           </w:rPr>
-          <w:instrText xml:space="preserve"> PAGEREF _Toc431205524 \h </w:instrText>
+          <w:instrText xml:space="preserve"> PAGEREF _Toc431220188 \h </w:instrText>
         </w:r>
         <w:r>
           <w:rPr>
@@ -1336,7 +1380,7 @@
           <w:szCs w:val="22"/>
         </w:rPr>
       </w:pPr>
-      <w:hyperlink w:anchor="_Toc431205525" w:history="1">
+      <w:hyperlink w:anchor="_Toc431220189" w:history="1">
         <w:r>
           <w:rPr>
             <w:rStyle w:val="Hyperlink"/>
@@ -1381,7 +1425,7 @@
             <w:noProof/>
             <w:webHidden/>
           </w:rPr>
-          <w:instrText xml:space="preserve"> PAGEREF _Toc431205525 \h </w:instrText>
+          <w:instrText xml:space="preserve"> PAGEREF _Toc431220189 \h </w:instrText>
         </w:r>
         <w:r>
           <w:rPr>
@@ -1401,7 +1445,7 @@
             <w:noProof/>
             <w:webHidden/>
           </w:rPr>
-          <w:t>13</w:t>
+          <w:t>14</w:t>
         </w:r>
         <w:r>
           <w:rPr>
@@ -1421,7 +1465,7 @@
           <w:szCs w:val="22"/>
         </w:rPr>
       </w:pPr>
-      <w:hyperlink w:anchor="_Toc431205526" w:history="1">
+      <w:hyperlink w:anchor="_Toc431220190" w:history="1">
         <w:r>
           <w:rPr>
             <w:rStyle w:val="Hyperlink"/>
@@ -1466,7 +1510,7 @@
             <w:noProof/>
             <w:webHidden/>
           </w:rPr>
-          <w:instrText xml:space="preserve"> PAGEREF _Toc431205526 \h </w:instrText>
+          <w:instrText xml:space="preserve"> PAGEREF _Toc431220190 \h </w:instrText>
         </w:r>
         <w:r>
           <w:rPr>
@@ -1486,7 +1530,7 @@
             <w:noProof/>
             <w:webHidden/>
           </w:rPr>
-          <w:t>13</w:t>
+          <w:t>14</w:t>
         </w:r>
         <w:r>
           <w:rPr>
@@ -1506,7 +1550,7 @@
           <w:szCs w:val="22"/>
         </w:rPr>
       </w:pPr>
-      <w:hyperlink w:anchor="_Toc431205527" w:history="1">
+      <w:hyperlink w:anchor="_Toc431220191" w:history="1">
         <w:r>
           <w:rPr>
             <w:rStyle w:val="Hyperlink"/>
@@ -1551,7 +1595,7 @@
             <w:noProof/>
             <w:webHidden/>
           </w:rPr>
-          <w:instrText xml:space="preserve"> PAGEREF _Toc431205527 \h </w:instrText>
+          <w:instrText xml:space="preserve"> PAGEREF _Toc431220191 \h </w:instrText>
         </w:r>
         <w:r>
           <w:rPr>
@@ -1571,7 +1615,7 @@
             <w:noProof/>
             <w:webHidden/>
           </w:rPr>
-          <w:t>14</w:t>
+          <w:t>15</w:t>
         </w:r>
         <w:r>
           <w:rPr>
@@ -1591,7 +1635,7 @@
           <w:szCs w:val="22"/>
         </w:rPr>
       </w:pPr>
-      <w:hyperlink w:anchor="_Toc431205528" w:history="1">
+      <w:hyperlink w:anchor="_Toc431220192" w:history="1">
         <w:r>
           <w:rPr>
             <w:rStyle w:val="Hyperlink"/>
@@ -1636,7 +1680,7 @@
             <w:noProof/>
             <w:webHidden/>
           </w:rPr>
-          <w:instrText xml:space="preserve"> PAGEREF _Toc431205528 \h </w:instrText>
+          <w:instrText xml:space="preserve"> PAGEREF _Toc431220192 \h </w:instrText>
         </w:r>
         <w:r>
           <w:rPr>
@@ -1656,7 +1700,7 @@
             <w:noProof/>
             <w:webHidden/>
           </w:rPr>
-          <w:t>14</w:t>
+          <w:t>15</w:t>
         </w:r>
         <w:r>
           <w:rPr>
@@ -1677,7 +1721,7 @@
           <w:szCs w:val="22"/>
         </w:rPr>
       </w:pPr>
-      <w:hyperlink w:anchor="_Toc431205529" w:history="1">
+      <w:hyperlink w:anchor="_Toc431220193" w:history="1">
         <w:r>
           <w:rPr>
             <w:rStyle w:val="Hyperlink"/>
@@ -1722,7 +1766,7 @@
             <w:noProof/>
             <w:webHidden/>
           </w:rPr>
-          <w:instrText xml:space="preserve"> PAGEREF _Toc431205529 \h </w:instrText>
+          <w:instrText xml:space="preserve"> PAGEREF _Toc431220193 \h </w:instrText>
         </w:r>
         <w:r>
           <w:rPr>
@@ -1742,7 +1786,7 @@
             <w:noProof/>
             <w:webHidden/>
           </w:rPr>
-          <w:t>15</w:t>
+          <w:t>16</w:t>
         </w:r>
         <w:r>
           <w:rPr>
@@ -1763,7 +1807,7 @@
           <w:szCs w:val="22"/>
         </w:rPr>
       </w:pPr>
-      <w:hyperlink w:anchor="_Toc431205530" w:history="1">
+      <w:hyperlink w:anchor="_Toc431220194" w:history="1">
         <w:r>
           <w:rPr>
             <w:rStyle w:val="Hyperlink"/>
@@ -1809,7 +1853,7 @@
             <w:noProof/>
             <w:webHidden/>
           </w:rPr>
-          <w:instrText xml:space="preserve"> PAGEREF _Toc431205530 \h </w:instrText>
+          <w:instrText xml:space="preserve"> PAGEREF _Toc431220194 \h </w:instrText>
         </w:r>
         <w:r>
           <w:rPr>
@@ -1829,7 +1873,7 @@
             <w:noProof/>
             <w:webHidden/>
           </w:rPr>
-          <w:t>16</w:t>
+          <w:t>17</w:t>
         </w:r>
         <w:r>
           <w:rPr>
@@ -1898,7 +1942,7 @@
       <w:r>
         <w:fldChar w:fldCharType="separate"/>
       </w:r>
-      <w:hyperlink w:anchor="_Toc431205531" w:history="1">
+      <w:hyperlink w:anchor="_Toc431220174" w:history="1">
         <w:r>
           <w:rPr>
             <w:rStyle w:val="Hyperlink"/>
@@ -1925,7 +1969,7 @@
             <w:noProof/>
             <w:webHidden/>
           </w:rPr>
-          <w:instrText xml:space="preserve"> PAGEREF _Toc431205531 \h </w:instrText>
+          <w:instrText xml:space="preserve"> PAGEREF _Toc431220174 \h </w:instrText>
         </w:r>
         <w:r>
           <w:rPr>
@@ -1968,7 +2012,7 @@
           <w:szCs w:val="22"/>
         </w:rPr>
       </w:pPr>
-      <w:hyperlink w:anchor="_Toc431205532" w:history="1">
+      <w:hyperlink w:anchor="_Toc431220175" w:history="1">
         <w:r>
           <w:rPr>
             <w:rStyle w:val="Hyperlink"/>
@@ -1995,7 +2039,7 @@
             <w:noProof/>
             <w:webHidden/>
           </w:rPr>
-          <w:instrText xml:space="preserve"> PAGEREF _Toc431205532 \h </w:instrText>
+          <w:instrText xml:space="preserve"> PAGEREF _Toc431220175 \h </w:instrText>
         </w:r>
         <w:r>
           <w:rPr>
@@ -2038,7 +2082,7 @@
           <w:szCs w:val="22"/>
         </w:rPr>
       </w:pPr>
-      <w:hyperlink w:anchor="_Toc431205533" w:history="1">
+      <w:hyperlink w:anchor="_Toc431220176" w:history="1">
         <w:r>
           <w:rPr>
             <w:rStyle w:val="Hyperlink"/>
@@ -2065,7 +2109,7 @@
             <w:noProof/>
             <w:webHidden/>
           </w:rPr>
-          <w:instrText xml:space="preserve"> PAGEREF _Toc431205533 \h </w:instrText>
+          <w:instrText xml:space="preserve"> PAGEREF _Toc431220176 \h </w:instrText>
         </w:r>
         <w:r>
           <w:rPr>
@@ -2085,7 +2129,7 @@
             <w:noProof/>
             <w:webHidden/>
           </w:rPr>
-          <w:t>11</w:t>
+          <w:t>12</w:t>
         </w:r>
         <w:r>
           <w:rPr>
@@ -2108,7 +2152,7 @@
           <w:szCs w:val="22"/>
         </w:rPr>
       </w:pPr>
-      <w:hyperlink w:anchor="_Toc431205534" w:history="1">
+      <w:hyperlink w:anchor="_Toc431220177" w:history="1">
         <w:r>
           <w:rPr>
             <w:rStyle w:val="Hyperlink"/>
@@ -2135,7 +2179,7 @@
             <w:noProof/>
             <w:webHidden/>
           </w:rPr>
-          <w:instrText xml:space="preserve"> PAGEREF _Toc431205534 \h </w:instrText>
+          <w:instrText xml:space="preserve"> PAGEREF _Toc431220177 \h </w:instrText>
         </w:r>
         <w:r>
           <w:rPr>
@@ -2178,7 +2222,7 @@
           <w:szCs w:val="22"/>
         </w:rPr>
       </w:pPr>
-      <w:hyperlink r:id="rId14" w:anchor="_Toc431205535" w:history="1">
+      <w:hyperlink w:anchor="_Toc431220178" w:history="1">
         <w:r>
           <w:rPr>
             <w:rStyle w:val="Hyperlink"/>
@@ -2205,7 +2249,7 @@
             <w:noProof/>
             <w:webHidden/>
           </w:rPr>
-          <w:instrText xml:space="preserve"> PAGEREF _Toc431205535 \h </w:instrText>
+          <w:instrText xml:space="preserve"> PAGEREF _Toc431220178 \h </w:instrText>
         </w:r>
         <w:r>
           <w:rPr>
@@ -2225,7 +2269,7 @@
             <w:noProof/>
             <w:webHidden/>
           </w:rPr>
-          <w:t>12</w:t>
+          <w:t>13</w:t>
         </w:r>
         <w:r>
           <w:rPr>
@@ -2248,13 +2292,13 @@
           <w:szCs w:val="22"/>
         </w:rPr>
       </w:pPr>
-      <w:hyperlink w:anchor="_Toc431205536" w:history="1">
+      <w:hyperlink w:anchor="_Toc431220179" w:history="1">
         <w:r>
           <w:rPr>
             <w:rStyle w:val="Hyperlink"/>
             <w:noProof/>
           </w:rPr>
-          <w:t>Abbildung 6: Andere User in einer Listenansicht</w:t>
+          <w:t>Abbildung 6: Episodenansicht der Serie</w:t>
         </w:r>
         <w:r>
           <w:rPr>
@@ -2275,7 +2319,7 @@
             <w:noProof/>
             <w:webHidden/>
           </w:rPr>
-          <w:instrText xml:space="preserve"> PAGEREF _Toc431205536 \h </w:instrText>
+          <w:instrText xml:space="preserve"> PAGEREF _Toc431220179 \h </w:instrText>
         </w:r>
         <w:r>
           <w:rPr>
@@ -2308,7 +2352,6 @@
     </w:p>
     <w:p>
       <w:pPr>
-        <w:pStyle w:val="Literaturverzeichnis"/>
         <w:sectPr>
           <w:pgSz w:w="11906" w:h="16838"/>
           <w:pgMar w:top="1418" w:right="1418" w:bottom="1134" w:left="1985" w:header="709" w:footer="709" w:gutter="0"/>
@@ -2324,12 +2367,12 @@
       <w:pPr>
         <w:pStyle w:val="berschrift1"/>
       </w:pPr>
-      <w:bookmarkStart w:id="0" w:name="_Toc431205516"/>
+      <w:bookmarkStart w:id="1" w:name="_Toc431220180"/>
       <w:r>
         <w:lastRenderedPageBreak/>
         <w:t>Kurzbeschreibung</w:t>
       </w:r>
-      <w:bookmarkEnd w:id="0"/>
+      <w:bookmarkEnd w:id="1"/>
     </w:p>
     <w:p>
       <w:pPr>
@@ -2487,12 +2530,12 @@
       <w:pPr>
         <w:pStyle w:val="berschrift1"/>
       </w:pPr>
-      <w:bookmarkStart w:id="1" w:name="_Toc431205517"/>
+      <w:bookmarkStart w:id="2" w:name="_Toc431220181"/>
       <w:r>
         <w:lastRenderedPageBreak/>
         <w:t>Technische Vorrausetzungen</w:t>
       </w:r>
-      <w:bookmarkEnd w:id="1"/>
+      <w:bookmarkEnd w:id="2"/>
       <w:r>
         <w:t xml:space="preserve"> </w:t>
       </w:r>
@@ -2578,8 +2621,13 @@
         <w:t xml:space="preserve"> der International Movie Database (IMDB) </w:t>
       </w:r>
       <w:r>
-        <w:t>verwenden, um zu komunizieren</w:t>
-      </w:r>
+        <w:t xml:space="preserve">verwenden, um zu </w:t>
+      </w:r>
+      <w:proofErr w:type="spellStart"/>
+      <w:r>
+        <w:t>komunizieren</w:t>
+      </w:r>
+      <w:proofErr w:type="spellEnd"/>
       <w:r>
         <w:t>.</w:t>
       </w:r>
@@ -2588,11 +2636,11 @@
       <w:pPr>
         <w:pStyle w:val="berschrift2"/>
       </w:pPr>
-      <w:bookmarkStart w:id="2" w:name="_Toc431205518"/>
+      <w:bookmarkStart w:id="3" w:name="_Toc431220182"/>
       <w:r>
         <w:t>Open Movie Database</w:t>
       </w:r>
-      <w:bookmarkEnd w:id="2"/>
+      <w:bookmarkEnd w:id="3"/>
     </w:p>
     <w:p>
       <w:pPr>
@@ -2603,8 +2651,13 @@
         <w:t xml:space="preserve"> Dafür haben wir zum ein</w:t>
       </w:r>
       <w:r>
-        <w:t>en die Open Movie Database (OMDb</w:t>
-      </w:r>
+        <w:t>en die Open Movie Database (</w:t>
+      </w:r>
+      <w:proofErr w:type="spellStart"/>
+      <w:r>
+        <w:t>OMDb</w:t>
+      </w:r>
+      <w:proofErr w:type="spellEnd"/>
       <w:r>
         <w:t>)</w:t>
       </w:r>
@@ -2772,11 +2825,16 @@
       <w:pPr>
         <w:pStyle w:val="berschrift2"/>
       </w:pPr>
-      <w:bookmarkStart w:id="3" w:name="_Toc431205519"/>
-      <w:r>
-        <w:t>Guidebox API</w:t>
-      </w:r>
-      <w:bookmarkEnd w:id="3"/>
+      <w:bookmarkStart w:id="4" w:name="_Toc431220183"/>
+      <w:proofErr w:type="spellStart"/>
+      <w:r>
+        <w:t>Guidebox</w:t>
+      </w:r>
+      <w:proofErr w:type="spellEnd"/>
+      <w:r>
+        <w:t xml:space="preserve"> API</w:t>
+      </w:r>
+      <w:bookmarkEnd w:id="4"/>
     </w:p>
     <w:p>
       <w:pPr>
@@ -2799,7 +2857,15 @@
         <w:t xml:space="preserve"> </w:t>
       </w:r>
       <w:r>
-        <w:t>Episoden einer Serie die Guidebox API</w:t>
+        <w:t xml:space="preserve">Episoden einer Serie die </w:t>
+      </w:r>
+      <w:proofErr w:type="spellStart"/>
+      <w:r>
+        <w:t>Guidebox</w:t>
+      </w:r>
+      <w:proofErr w:type="spellEnd"/>
+      <w:r>
+        <w:t xml:space="preserve"> API</w:t>
       </w:r>
       <w:r>
         <w:rPr>
@@ -2846,11 +2912,11 @@
       <w:pPr>
         <w:pStyle w:val="berschrift2"/>
       </w:pPr>
-      <w:bookmarkStart w:id="4" w:name="_Toc431205520"/>
+      <w:bookmarkStart w:id="5" w:name="_Toc431220184"/>
       <w:r>
         <w:t>Parse</w:t>
       </w:r>
-      <w:bookmarkEnd w:id="4"/>
+      <w:bookmarkEnd w:id="5"/>
     </w:p>
     <w:p>
       <w:pPr>
@@ -2881,13 +2947,29 @@
         <w:t>„</w:t>
       </w:r>
       <w:r>
-        <w:t>Backend as a Service</w:t>
+        <w:t xml:space="preserve">Backend </w:t>
+      </w:r>
+      <w:proofErr w:type="spellStart"/>
+      <w:r>
+        <w:t>as</w:t>
+      </w:r>
+      <w:proofErr w:type="spellEnd"/>
+      <w:r>
+        <w:t xml:space="preserve"> a Service</w:t>
       </w:r>
       <w:r>
         <w:t>“</w:t>
       </w:r>
       <w:r>
-        <w:t xml:space="preserve"> (BaaS)  Parse</w:t>
+        <w:t xml:space="preserve"> (</w:t>
+      </w:r>
+      <w:proofErr w:type="spellStart"/>
+      <w:r>
+        <w:t>BaaS</w:t>
+      </w:r>
+      <w:proofErr w:type="spellEnd"/>
+      <w:r>
+        <w:t>)  Parse</w:t>
       </w:r>
       <w:r>
         <w:rPr>
@@ -2896,7 +2978,15 @@
         <w:footnoteReference w:id="3"/>
       </w:r>
       <w:r>
-        <w:t xml:space="preserve"> umgesetzt, da die Benutzerverwaltung und Social-Dienste </w:t>
+        <w:t xml:space="preserve"> umgesetzt, da die Benutzerverwaltung und </w:t>
+      </w:r>
+      <w:proofErr w:type="spellStart"/>
+      <w:r>
+        <w:t>Social</w:t>
+      </w:r>
+      <w:proofErr w:type="spellEnd"/>
+      <w:r>
+        <w:t xml:space="preserve">-Dienste </w:t>
       </w:r>
       <w:r>
         <w:t xml:space="preserve">damit </w:t>
@@ -2927,7 +3017,7 @@
       <w:pPr>
         <w:pStyle w:val="berschrift1"/>
       </w:pPr>
-      <w:bookmarkStart w:id="5" w:name="_Toc431205521"/>
+      <w:bookmarkStart w:id="6" w:name="_Toc431220185"/>
       <w:r>
         <w:lastRenderedPageBreak/>
         <w:t>Problemstellung</w:t>
@@ -2935,7 +3025,7 @@
       <w:r>
         <w:t xml:space="preserve"> und Lösungsvorschlag</w:t>
       </w:r>
-      <w:bookmarkEnd w:id="5"/>
+      <w:bookmarkEnd w:id="6"/>
     </w:p>
     <w:p>
       <w:pPr>
@@ -3039,9 +3129,11 @@
       <w:r>
         <w:t xml:space="preserve"> oder auch über das Internet </w:t>
       </w:r>
+      <w:proofErr w:type="spellStart"/>
       <w:r>
         <w:t>streamen</w:t>
       </w:r>
+      <w:proofErr w:type="spellEnd"/>
       <w:r>
         <w:t>. Die</w:t>
       </w:r>
@@ -3140,18 +3232,18 @@
       <w:pPr>
         <w:pStyle w:val="berschrift1"/>
       </w:pPr>
-      <w:bookmarkStart w:id="6" w:name="_Toc431205522"/>
+      <w:bookmarkStart w:id="7" w:name="_Toc431220186"/>
       <w:r>
         <w:lastRenderedPageBreak/>
         <w:t>Design &amp; Implementierung</w:t>
       </w:r>
-      <w:bookmarkEnd w:id="6"/>
+      <w:bookmarkEnd w:id="7"/>
     </w:p>
     <w:p>
       <w:pPr>
         <w:pStyle w:val="berschrift2"/>
       </w:pPr>
-      <w:bookmarkStart w:id="7" w:name="_Toc431205523"/>
+      <w:bookmarkStart w:id="8" w:name="_Toc431220187"/>
       <w:r>
         <w:t>Aufbau</w:t>
       </w:r>
@@ -3161,7 +3253,7 @@
       <w:r>
         <w:t xml:space="preserve"> der Anwendung</w:t>
       </w:r>
-      <w:bookmarkEnd w:id="7"/>
+      <w:bookmarkEnd w:id="8"/>
     </w:p>
     <w:p>
       <w:pPr>
@@ -3174,8 +3266,13 @@
         <w:t>11</w:t>
       </w:r>
       <w:r>
-        <w:t xml:space="preserve"> Activities</w:t>
-      </w:r>
+        <w:t xml:space="preserve"> </w:t>
+      </w:r>
+      <w:proofErr w:type="spellStart"/>
+      <w:r>
+        <w:t>Activities</w:t>
+      </w:r>
+      <w:proofErr w:type="spellEnd"/>
       <w:r>
         <w:t>, 2 Fragments, 5 Adapter</w:t>
       </w:r>
@@ -3183,10 +3280,18 @@
         <w:t>-</w:t>
       </w:r>
       <w:r>
-        <w:t xml:space="preserve"> und 3 PersistenceK</w:t>
-      </w:r>
-      <w:r>
-        <w:t>lassen sowie einer Domainklasse</w:t>
+        <w:t xml:space="preserve"> und 3 </w:t>
+      </w:r>
+      <w:proofErr w:type="spellStart"/>
+      <w:r>
+        <w:t>PersistenceK</w:t>
+      </w:r>
+      <w:r>
+        <w:t>lassen</w:t>
+      </w:r>
+      <w:proofErr w:type="spellEnd"/>
+      <w:r>
+        <w:t xml:space="preserve"> sowie einer Domainklasse</w:t>
       </w:r>
       <w:r>
         <w:t xml:space="preserve">. </w:t>
@@ -3197,6 +3302,7 @@
       <w:r>
         <w:t>der Nutzer nach dem Anzeigen des Ladescreens (</w:t>
       </w:r>
+      <w:proofErr w:type="spellStart"/>
       <w:r>
         <w:rPr>
           <w:rFonts w:ascii="Monaco" w:hAnsi="Monaco"/>
@@ -3204,6 +3310,7 @@
         </w:rPr>
         <w:t>LoadingActivity</w:t>
       </w:r>
+      <w:proofErr w:type="spellEnd"/>
       <w:r>
         <w:t>)</w:t>
       </w:r>
@@ -3211,11 +3318,20 @@
         <w:t xml:space="preserve"> </w:t>
       </w:r>
       <w:r>
-        <w:t>in einem Logins</w:t>
-      </w:r>
-      <w:r>
-        <w:t>creen (</w:t>
-      </w:r>
+        <w:t xml:space="preserve">in einem </w:t>
+      </w:r>
+      <w:proofErr w:type="spellStart"/>
+      <w:r>
+        <w:t>Logins</w:t>
+      </w:r>
+      <w:r>
+        <w:t>creen</w:t>
+      </w:r>
+      <w:proofErr w:type="spellEnd"/>
+      <w:r>
+        <w:t xml:space="preserve"> (</w:t>
+      </w:r>
+      <w:proofErr w:type="spellStart"/>
       <w:r>
         <w:rPr>
           <w:rFonts w:ascii="Monaco" w:hAnsi="Monaco"/>
@@ -3223,6 +3339,7 @@
         </w:rPr>
         <w:t>UserActivity</w:t>
       </w:r>
+      <w:proofErr w:type="spellEnd"/>
       <w:r>
         <w:t>)</w:t>
       </w:r>
@@ -3253,6 +3370,7 @@
       <w:r>
         <w:t>Eine Übersichtsdarstellung (</w:t>
       </w:r>
+      <w:proofErr w:type="spellStart"/>
       <w:r>
         <w:rPr>
           <w:rFonts w:ascii="Monaco" w:hAnsi="Monaco"/>
@@ -3260,6 +3378,7 @@
         </w:rPr>
         <w:t>MainActivity</w:t>
       </w:r>
+      <w:proofErr w:type="spellEnd"/>
       <w:r>
         <w:t xml:space="preserve">) dient als Einstiegspunkt </w:t>
       </w:r>
@@ -3293,6 +3412,7 @@
       <w:r>
         <w:t>Seriensuche (</w:t>
       </w:r>
+      <w:proofErr w:type="spellStart"/>
       <w:r>
         <w:rPr>
           <w:rFonts w:ascii="Monaco" w:hAnsi="Monaco"/>
@@ -3300,6 +3420,7 @@
         </w:rPr>
         <w:t>SearchActivity</w:t>
       </w:r>
+      <w:proofErr w:type="spellEnd"/>
       <w:r>
         <w:t>)</w:t>
       </w:r>
@@ -3315,6 +3436,7 @@
       <w:r>
         <w:t>Serienliste (</w:t>
       </w:r>
+      <w:proofErr w:type="spellStart"/>
       <w:r>
         <w:rPr>
           <w:rFonts w:ascii="Monaco" w:hAnsi="Monaco"/>
@@ -3322,6 +3444,7 @@
         </w:rPr>
         <w:t>ListActivity</w:t>
       </w:r>
+      <w:proofErr w:type="spellEnd"/>
       <w:r>
         <w:t>)</w:t>
       </w:r>
@@ -3362,6 +3485,7 @@
       <w:r>
         <w:t xml:space="preserve"> (</w:t>
       </w:r>
+      <w:proofErr w:type="spellStart"/>
       <w:r>
         <w:rPr>
           <w:rFonts w:ascii="Monaco" w:hAnsi="Monaco"/>
@@ -3369,6 +3493,7 @@
         </w:rPr>
         <w:t>SocialActivity</w:t>
       </w:r>
+      <w:proofErr w:type="spellEnd"/>
       <w:r>
         <w:t>)</w:t>
       </w:r>
@@ -3390,8 +3515,13 @@
         <w:t xml:space="preserve"> </w:t>
       </w:r>
       <w:r>
-        <w:t>jeweiligen Activity</w:t>
-      </w:r>
+        <w:t xml:space="preserve">jeweiligen </w:t>
+      </w:r>
+      <w:proofErr w:type="spellStart"/>
+      <w:r>
+        <w:t>Activity</w:t>
+      </w:r>
+      <w:proofErr w:type="spellEnd"/>
       <w:r>
         <w:t xml:space="preserve">. </w:t>
       </w:r>
@@ -3410,6 +3540,7 @@
       <w:r>
         <w:t xml:space="preserve"> Detailinformationen anzeigen lassen (</w:t>
       </w:r>
+      <w:proofErr w:type="spellStart"/>
       <w:r>
         <w:rPr>
           <w:rFonts w:ascii="Monaco" w:hAnsi="Monaco"/>
@@ -3417,12 +3548,14 @@
         </w:rPr>
         <w:t>DetailActivity</w:t>
       </w:r>
+      <w:proofErr w:type="spellEnd"/>
       <w:r>
         <w:t xml:space="preserve">) und die Serien </w:t>
       </w:r>
       <w:r>
         <w:t>seiner eigenen Serienliste (</w:t>
       </w:r>
+      <w:proofErr w:type="spellStart"/>
       <w:r>
         <w:rPr>
           <w:rFonts w:ascii="Monaco" w:hAnsi="Monaco"/>
@@ -3430,6 +3563,7 @@
         </w:rPr>
         <w:t>ListActivity</w:t>
       </w:r>
+      <w:proofErr w:type="spellEnd"/>
       <w:r>
         <w:t>) hinzufügen.</w:t>
       </w:r>
@@ -3445,6 +3579,7 @@
       <w:r>
         <w:t>. Bei Druck auf einen Listeneintrag gelangt der Nutzer zur Serienübersicht (</w:t>
       </w:r>
+      <w:proofErr w:type="spellStart"/>
       <w:r>
         <w:rPr>
           <w:rFonts w:ascii="Monaco" w:hAnsi="Monaco"/>
@@ -3452,9 +3587,11 @@
         </w:rPr>
         <w:t>SeriesOverViewActivity</w:t>
       </w:r>
+      <w:proofErr w:type="spellEnd"/>
       <w:r>
         <w:t>), in welcher der Nutzer zum einen die Detailinformationen zur Serie (</w:t>
       </w:r>
+      <w:proofErr w:type="spellStart"/>
       <w:r>
         <w:rPr>
           <w:rFonts w:ascii="Monaco" w:hAnsi="Monaco"/>
@@ -3462,9 +3599,11 @@
         </w:rPr>
         <w:t>SeriesDetailFrgament</w:t>
       </w:r>
+      <w:proofErr w:type="spellEnd"/>
       <w:r>
         <w:t>) und zum anderen die verfügbaren Staffeln und Episoden der Serie (</w:t>
       </w:r>
+      <w:proofErr w:type="spellStart"/>
       <w:r>
         <w:rPr>
           <w:rFonts w:ascii="Monaco" w:hAnsi="Monaco"/>
@@ -3472,12 +3611,14 @@
         </w:rPr>
         <w:t>SeriesSeasonActivity</w:t>
       </w:r>
+      <w:proofErr w:type="spellEnd"/>
       <w:r>
         <w:t xml:space="preserve">) einsehen kann. </w:t>
       </w:r>
       <w:r>
         <w:t xml:space="preserve">Des Weiteren bietet die </w:t>
       </w:r>
+      <w:proofErr w:type="spellStart"/>
       <w:r>
         <w:rPr>
           <w:rFonts w:ascii="Monaco" w:hAnsi="Monaco"/>
@@ -3485,6 +3626,7 @@
         </w:rPr>
         <w:t>SeriesSeasonActivity</w:t>
       </w:r>
+      <w:proofErr w:type="spellEnd"/>
       <w:r>
         <w:t xml:space="preserve"> dem Nutzer die Möglichkeit bereits gesehene Episoden zu markieren und so den Überblick über seine Serien zu behalten. Der Punkt Top</w:t>
       </w:r>
@@ -3565,6 +3707,7 @@
       <w:r>
         <w:t>Network-Nutzer (</w:t>
       </w:r>
+      <w:proofErr w:type="spellStart"/>
       <w:r>
         <w:rPr>
           <w:rFonts w:ascii="Monaco" w:hAnsi="Monaco"/>
@@ -3572,6 +3715,7 @@
         </w:rPr>
         <w:t>FriendsActivity</w:t>
       </w:r>
+      <w:proofErr w:type="spellEnd"/>
       <w:r>
         <w:t>)</w:t>
       </w:r>
@@ -3587,6 +3731,7 @@
       <w:r>
         <w:t>der Liste wird ihm die Serienliste des gewählten Nutzers angezeigt (</w:t>
       </w:r>
+      <w:proofErr w:type="spellStart"/>
       <w:r>
         <w:rPr>
           <w:rFonts w:ascii="Monaco" w:hAnsi="Monaco"/>
@@ -3594,6 +3739,7 @@
         </w:rPr>
         <w:t>FriendsSeriesActivty</w:t>
       </w:r>
+      <w:proofErr w:type="spellEnd"/>
       <w:r>
         <w:t>)</w:t>
       </w:r>
@@ -3627,6 +3773,7 @@
       <w:r>
         <w:t xml:space="preserve"> Der </w:t>
       </w:r>
+      <w:proofErr w:type="spellStart"/>
       <w:r>
         <w:rPr>
           <w:rFonts w:ascii="Monaco" w:hAnsi="Monaco"/>
@@ -3634,6 +3781,7 @@
         </w:rPr>
         <w:t>ImageDownloader</w:t>
       </w:r>
+      <w:proofErr w:type="spellEnd"/>
       <w:r>
         <w:t xml:space="preserve"> stellt die benötigten Bilder zur Verfügung und die Informationen zu</w:t>
       </w:r>
@@ -3643,6 +3791,7 @@
       <w:r>
         <w:t xml:space="preserve"> Serien werden vom </w:t>
       </w:r>
+      <w:proofErr w:type="spellStart"/>
       <w:r>
         <w:rPr>
           <w:rFonts w:ascii="Monaco" w:hAnsi="Monaco"/>
@@ -3650,6 +3799,7 @@
         </w:rPr>
         <w:t>SeriesDataProvider</w:t>
       </w:r>
+      <w:proofErr w:type="spellEnd"/>
       <w:r>
         <w:t xml:space="preserve"> geliefert</w:t>
       </w:r>
@@ -3660,11 +3810,20 @@
         <w:t xml:space="preserve"> Die Serien des Nutzers</w:t>
       </w:r>
       <w:r>
-        <w:t xml:space="preserve"> misamt aller relevanten Zusatzinformationen</w:t>
+        <w:t xml:space="preserve"> </w:t>
+      </w:r>
+      <w:proofErr w:type="spellStart"/>
+      <w:r>
+        <w:t>misamt</w:t>
+      </w:r>
+      <w:proofErr w:type="spellEnd"/>
+      <w:r>
+        <w:t xml:space="preserve"> aller relevanten Zusatzinformationen</w:t>
       </w:r>
       <w:r>
         <w:t xml:space="preserve"> werden per </w:t>
       </w:r>
+      <w:proofErr w:type="spellStart"/>
       <w:r>
         <w:rPr>
           <w:rFonts w:ascii="Monaco" w:hAnsi="Monaco"/>
@@ -3672,6 +3831,7 @@
         </w:rPr>
         <w:t>Seriesrepository</w:t>
       </w:r>
+      <w:proofErr w:type="spellEnd"/>
       <w:r>
         <w:t xml:space="preserve"> in einer Datenbank lokal gespeichert und bei Bedarf ausgelesen.</w:t>
       </w:r>
@@ -3685,7 +3845,15 @@
         <w:ind w:firstLine="0"/>
       </w:pPr>
       <w:r>
-        <w:t xml:space="preserve">Um die Erstellung der App zu strukturieren wurden bei der Implementierung mehrere Zwischenziele vereinbart. Als erstes sollten die Seriensuche also das Empfangen der Seriendaten per AsyncTask und  das Verarbeiten der empfangenen Daten in verwertbare Datenstrukturen sowie die Darstellung der Suchergebnisse funktionieren. Im Zuge des nächsten Entwicklungsschrittes sollten die erhaltenen Serien in einer lokalen Datenbank gespeichert und ausgelesen sowie in einer </w:t>
+        <w:t xml:space="preserve">Um die Erstellung der App zu strukturieren wurden bei der Implementierung mehrere Zwischenziele vereinbart. Als erstes sollten die Seriensuche also das Empfangen der Seriendaten per </w:t>
+      </w:r>
+      <w:proofErr w:type="spellStart"/>
+      <w:r>
+        <w:t>AsyncTask</w:t>
+      </w:r>
+      <w:proofErr w:type="spellEnd"/>
+      <w:r>
+        <w:t xml:space="preserve"> und  das Verarbeiten der empfangenen Daten in verwertbare Datenstrukturen sowie die Darstellung der Suchergebnisse funktionieren. Im Zuge des nächsten Entwicklungsschrittes sollten die erhaltenen Serien in einer lokalen Datenbank gespeichert und ausgelesen sowie in einer </w:t>
       </w:r>
       <w:r>
         <w:t>Liste dargestellt werden können</w:t>
@@ -3707,30 +3875,51 @@
       <w:pPr>
         <w:pStyle w:val="berschrift2"/>
       </w:pPr>
-      <w:bookmarkStart w:id="8" w:name="_Toc431205524"/>
+      <w:bookmarkStart w:id="9" w:name="_Toc431220188"/>
       <w:r>
         <w:t xml:space="preserve">User </w:t>
       </w:r>
       <w:r>
         <w:t>Interface</w:t>
       </w:r>
-      <w:bookmarkEnd w:id="8"/>
-    </w:p>
-    <w:p>
-      <w:r>
-        <w:t>Der Login</w:t>
+      <w:bookmarkEnd w:id="9"/>
+    </w:p>
+    <w:p>
+      <w:r>
+        <w:t xml:space="preserve">Der </w:t>
+      </w:r>
+      <w:proofErr w:type="spellStart"/>
+      <w:r>
+        <w:t>Login</w:t>
       </w:r>
       <w:r>
         <w:t>screen</w:t>
       </w:r>
+      <w:proofErr w:type="spellEnd"/>
       <w:r>
         <w:t xml:space="preserve"> beinhaltet ei</w:t>
       </w:r>
       <w:r>
-        <w:t>nen EditT</w:t>
-      </w:r>
-      <w:r>
-        <w:t>ext, um den Namen des Nutzers einlesen zu können sowie 2 Buttons mit deren Hilfe der Nutzer sich einloggen oder registrieren kann.</w:t>
+        <w:t xml:space="preserve">nen </w:t>
+      </w:r>
+      <w:proofErr w:type="spellStart"/>
+      <w:r>
+        <w:t>EditT</w:t>
+      </w:r>
+      <w:r>
+        <w:t>ext</w:t>
+      </w:r>
+      <w:proofErr w:type="spellEnd"/>
+      <w:r>
+        <w:t xml:space="preserve">, um den Namen des Nutzers einlesen zu können sowie 2 Buttons mit deren Hilfe der Nutzer sich einloggen oder registrieren </w:t>
+      </w:r>
+      <w:proofErr w:type="gramStart"/>
+      <w:r>
+        <w:t>kann</w:t>
+      </w:r>
+      <w:proofErr w:type="gramEnd"/>
+      <w:r>
+        <w:t>.</w:t>
       </w:r>
     </w:p>
     <w:p>
@@ -3758,7 +3947,7 @@
                     </pic:cNvPicPr>
                   </pic:nvPicPr>
                   <pic:blipFill>
-                    <a:blip r:embed="rId15">
+                    <a:blip r:embed="rId14">
                       <a:extLst>
                         <a:ext uri="{28A0092B-C50C-407E-A947-70E740481C1C}">
                           <a14:useLocalDpi xmlns:a14="http://schemas.microsoft.com/office/drawing/2010/main" val="0"/>
@@ -3794,32 +3983,55 @@
       <w:pPr>
         <w:pStyle w:val="Beschriftung"/>
       </w:pPr>
-      <w:bookmarkStart w:id="9" w:name="_Toc431205531"/>
+      <w:bookmarkStart w:id="10" w:name="_Toc431220081"/>
+      <w:bookmarkStart w:id="11" w:name="_Toc431220174"/>
       <w:r>
         <w:t xml:space="preserve">Abbildung </w:t>
       </w:r>
-      <w:fldSimple w:instr=" SEQ Abbildung \* ARABIC ">
-        <w:r>
-          <w:rPr>
-            <w:noProof/>
-          </w:rPr>
-          <w:t>1</w:t>
-        </w:r>
-      </w:fldSimple>
+      <w:r>
+        <w:fldChar w:fldCharType="begin"/>
+      </w:r>
+      <w:r>
+        <w:instrText xml:space="preserve"> SEQ Abbildung \* ARABIC </w:instrText>
+      </w:r>
+      <w:r>
+        <w:fldChar w:fldCharType="separate"/>
+      </w:r>
+      <w:r>
+        <w:rPr>
+          <w:noProof/>
+        </w:rPr>
+        <w:t>1</w:t>
+      </w:r>
+      <w:r>
+        <w:rPr>
+          <w:noProof/>
+        </w:rPr>
+        <w:fldChar w:fldCharType="end"/>
+      </w:r>
       <w:r>
         <w:t>: Login-Screen der Applikation</w:t>
       </w:r>
-      <w:bookmarkEnd w:id="9"/>
+      <w:bookmarkEnd w:id="10"/>
+      <w:bookmarkEnd w:id="11"/>
     </w:p>
     <w:p>
       <w:r>
         <w:t>Der Startbildschirm bes</w:t>
       </w:r>
       <w:r>
-        <w:t>teht aus 4 Elementen einer GridV</w:t>
-      </w:r>
-      <w:r>
-        <w:t xml:space="preserve">iew, welche für die 4 Hauptfunktionalitäten der App stehen und bildet </w:t>
+        <w:t xml:space="preserve">teht aus 4 Elementen einer </w:t>
+      </w:r>
+      <w:proofErr w:type="spellStart"/>
+      <w:r>
+        <w:t>GridV</w:t>
+      </w:r>
+      <w:r>
+        <w:t>iew</w:t>
+      </w:r>
+      <w:proofErr w:type="spellEnd"/>
+      <w:r>
+        <w:t xml:space="preserve">, welche für die 4 Hauptfunktionalitäten der App stehen und bildet </w:t>
       </w:r>
       <w:r>
         <w:t>somit die</w:t>
@@ -3858,7 +4070,7 @@
                     </pic:cNvPicPr>
                   </pic:nvPicPr>
                   <pic:blipFill>
-                    <a:blip r:embed="rId16">
+                    <a:blip r:embed="rId15">
                       <a:extLst>
                         <a:ext uri="{28A0092B-C50C-407E-A947-70E740481C1C}">
                           <a14:useLocalDpi xmlns:a14="http://schemas.microsoft.com/office/drawing/2010/main" val="0"/>
@@ -3894,22 +4106,37 @@
       <w:pPr>
         <w:pStyle w:val="Beschriftung"/>
       </w:pPr>
-      <w:bookmarkStart w:id="10" w:name="_Toc431205532"/>
+      <w:bookmarkStart w:id="12" w:name="_Toc431220082"/>
+      <w:bookmarkStart w:id="13" w:name="_Toc431220175"/>
       <w:r>
         <w:t xml:space="preserve">Abbildung </w:t>
       </w:r>
-      <w:fldSimple w:instr=" SEQ Abbildung \* ARABIC ">
-        <w:r>
-          <w:rPr>
-            <w:noProof/>
-          </w:rPr>
-          <w:t>2</w:t>
-        </w:r>
-      </w:fldSimple>
+      <w:r>
+        <w:fldChar w:fldCharType="begin"/>
+      </w:r>
+      <w:r>
+        <w:instrText xml:space="preserve"> SEQ Abbildung \* ARABIC </w:instrText>
+      </w:r>
+      <w:r>
+        <w:fldChar w:fldCharType="separate"/>
+      </w:r>
+      <w:r>
+        <w:rPr>
+          <w:noProof/>
+        </w:rPr>
+        <w:t>2</w:t>
+      </w:r>
+      <w:r>
+        <w:rPr>
+          <w:noProof/>
+        </w:rPr>
+        <w:fldChar w:fldCharType="end"/>
+      </w:r>
       <w:r>
         <w:t>: Startseite der Applikation</w:t>
       </w:r>
-      <w:bookmarkEnd w:id="10"/>
+      <w:bookmarkEnd w:id="12"/>
+      <w:bookmarkEnd w:id="13"/>
     </w:p>
     <w:p>
       <w:r>
@@ -3919,16 +4146,32 @@
         <w:t>bi</w:t>
       </w:r>
       <w:r>
-        <w:t>ldschirm besteht aus einem EditT</w:t>
-      </w:r>
-      <w:r>
-        <w:t>ext, in welchem der Nutzer einen Seriennamen eingeben kann, einem Button, welcher die Suche nach der eingegeben</w:t>
-      </w:r>
-      <w:r>
-        <w:t>en Serie startet und einer ListV</w:t>
-      </w:r>
-      <w:r>
-        <w:t>iew, in der die Ergebnisse der Suche angezeigt werden.</w:t>
+        <w:t xml:space="preserve">ldschirm besteht aus einem </w:t>
+      </w:r>
+      <w:proofErr w:type="spellStart"/>
+      <w:r>
+        <w:t>EditT</w:t>
+      </w:r>
+      <w:r>
+        <w:t>ext</w:t>
+      </w:r>
+      <w:proofErr w:type="spellEnd"/>
+      <w:r>
+        <w:t>, in welchem der Nutzer einen Seriennamen eingeben kann, einem Button, welcher die Suche nach der eingegeben</w:t>
+      </w:r>
+      <w:r>
+        <w:t xml:space="preserve">en Serie startet und einer </w:t>
+      </w:r>
+      <w:proofErr w:type="spellStart"/>
+      <w:r>
+        <w:t>ListV</w:t>
+      </w:r>
+      <w:r>
+        <w:t>iew</w:t>
+      </w:r>
+      <w:proofErr w:type="spellEnd"/>
+      <w:r>
+        <w:t>, in der die Ergebnisse der Suche angezeigt werden.</w:t>
       </w:r>
     </w:p>
     <w:p>
@@ -3956,7 +4199,7 @@
                     </pic:cNvPicPr>
                   </pic:nvPicPr>
                   <pic:blipFill>
-                    <a:blip r:embed="rId17">
+                    <a:blip r:embed="rId16">
                       <a:extLst>
                         <a:ext uri="{28A0092B-C50C-407E-A947-70E740481C1C}">
                           <a14:useLocalDpi xmlns:a14="http://schemas.microsoft.com/office/drawing/2010/main" val="0"/>
@@ -3992,22 +4235,37 @@
       <w:pPr>
         <w:pStyle w:val="Beschriftung"/>
       </w:pPr>
-      <w:bookmarkStart w:id="11" w:name="_Toc431205533"/>
+      <w:bookmarkStart w:id="14" w:name="_Toc431220083"/>
+      <w:bookmarkStart w:id="15" w:name="_Toc431220176"/>
       <w:r>
         <w:t xml:space="preserve">Abbildung </w:t>
       </w:r>
-      <w:fldSimple w:instr=" SEQ Abbildung \* ARABIC ">
-        <w:r>
-          <w:rPr>
-            <w:noProof/>
-          </w:rPr>
-          <w:t>3</w:t>
-        </w:r>
-      </w:fldSimple>
+      <w:r>
+        <w:fldChar w:fldCharType="begin"/>
+      </w:r>
+      <w:r>
+        <w:instrText xml:space="preserve"> SEQ Abbildung \* ARABIC </w:instrText>
+      </w:r>
+      <w:r>
+        <w:fldChar w:fldCharType="separate"/>
+      </w:r>
+      <w:r>
+        <w:rPr>
+          <w:noProof/>
+        </w:rPr>
+        <w:t>3</w:t>
+      </w:r>
+      <w:r>
+        <w:rPr>
+          <w:noProof/>
+        </w:rPr>
+        <w:fldChar w:fldCharType="end"/>
+      </w:r>
       <w:r>
         <w:t>: Seriensuche - Screen</w:t>
       </w:r>
-      <w:bookmarkEnd w:id="11"/>
+      <w:bookmarkEnd w:id="14"/>
+      <w:bookmarkEnd w:id="15"/>
     </w:p>
     <w:p>
       <w:r>
@@ -4026,10 +4284,18 @@
         <w:t>be</w:t>
       </w:r>
       <w:r>
-        <w:t>findet sich lediglich eine ListV</w:t>
-      </w:r>
-      <w:r>
-        <w:t xml:space="preserve">iew, um die </w:t>
+        <w:t xml:space="preserve">findet sich lediglich eine </w:t>
+      </w:r>
+      <w:proofErr w:type="spellStart"/>
+      <w:r>
+        <w:t>ListV</w:t>
+      </w:r>
+      <w:r>
+        <w:t>iew</w:t>
+      </w:r>
+      <w:proofErr w:type="spellEnd"/>
+      <w:r>
+        <w:t xml:space="preserve">, um die </w:t>
       </w:r>
       <w:r>
         <w:t>jeweils enthaltenen</w:t>
@@ -4080,7 +4346,7 @@
                     </pic:cNvPicPr>
                   </pic:nvPicPr>
                   <pic:blipFill>
-                    <a:blip r:embed="rId18">
+                    <a:blip r:embed="rId17">
                       <a:extLst>
                         <a:ext uri="{28A0092B-C50C-407E-A947-70E740481C1C}">
                           <a14:useLocalDpi xmlns:a14="http://schemas.microsoft.com/office/drawing/2010/main" val="0"/>
@@ -4116,22 +4382,37 @@
       <w:pPr>
         <w:pStyle w:val="Beschriftung"/>
       </w:pPr>
-      <w:bookmarkStart w:id="12" w:name="_Toc431205534"/>
+      <w:bookmarkStart w:id="16" w:name="_Toc431220084"/>
+      <w:bookmarkStart w:id="17" w:name="_Toc431220177"/>
       <w:r>
         <w:t xml:space="preserve">Abbildung </w:t>
       </w:r>
-      <w:fldSimple w:instr=" SEQ Abbildung \* ARABIC ">
-        <w:r>
-          <w:rPr>
-            <w:noProof/>
-          </w:rPr>
-          <w:t>4</w:t>
-        </w:r>
-      </w:fldSimple>
+      <w:r>
+        <w:fldChar w:fldCharType="begin"/>
+      </w:r>
+      <w:r>
+        <w:instrText xml:space="preserve"> SEQ Abbildung \* ARABIC </w:instrText>
+      </w:r>
+      <w:r>
+        <w:fldChar w:fldCharType="separate"/>
+      </w:r>
+      <w:r>
+        <w:rPr>
+          <w:noProof/>
+        </w:rPr>
+        <w:t>4</w:t>
+      </w:r>
+      <w:r>
+        <w:rPr>
+          <w:noProof/>
+        </w:rPr>
+        <w:fldChar w:fldCharType="end"/>
+      </w:r>
       <w:r>
         <w:t>: Listenansicht der Serien</w:t>
       </w:r>
-      <w:bookmarkEnd w:id="12"/>
+      <w:bookmarkEnd w:id="16"/>
+      <w:bookmarkEnd w:id="17"/>
     </w:p>
     <w:p>
       <w:r>
@@ -4141,7 +4422,23 @@
         <w:t xml:space="preserve">chirm besteht aus </w:t>
       </w:r>
       <w:r>
-        <w:t>zwei Bildschirmen, welche jewils Informatinen zur Serie beinhalten.</w:t>
+        <w:t xml:space="preserve">zwei Bildschirmen, welche </w:t>
+      </w:r>
+      <w:proofErr w:type="spellStart"/>
+      <w:r>
+        <w:t>jewils</w:t>
+      </w:r>
+      <w:proofErr w:type="spellEnd"/>
+      <w:r>
+        <w:t xml:space="preserve"> </w:t>
+      </w:r>
+      <w:proofErr w:type="spellStart"/>
+      <w:r>
+        <w:t>Informatinen</w:t>
+      </w:r>
+      <w:proofErr w:type="spellEnd"/>
+      <w:r>
+        <w:t xml:space="preserve"> zur Serie beinhalten.</w:t>
       </w:r>
     </w:p>
     <w:p>
@@ -4149,10 +4446,18 @@
         <w:t xml:space="preserve">Die Detailansicht besteht aus </w:t>
       </w:r>
       <w:r>
-        <w:t>diversen TextV</w:t>
-      </w:r>
-      <w:r>
-        <w:t>iews, in welchen Informationen zu</w:t>
+        <w:t xml:space="preserve">diversen </w:t>
+      </w:r>
+      <w:proofErr w:type="spellStart"/>
+      <w:r>
+        <w:t>TextV</w:t>
+      </w:r>
+      <w:r>
+        <w:t>iews</w:t>
+      </w:r>
+      <w:proofErr w:type="spellEnd"/>
+      <w:r>
+        <w:t>, in welchen Informationen zu</w:t>
       </w:r>
       <w:r>
         <w:t>r</w:t>
@@ -4161,15 +4466,24 @@
         <w:t xml:space="preserve"> Seri</w:t>
       </w:r>
       <w:r>
-        <w:t>e angezeigt werden, einem ImageV</w:t>
-      </w:r>
-      <w:r>
-        <w:t>iew, in dem ein Bild zur Serie angezeigt wird und einem Button, mit dem der Nutzer die Serie zur Serienliste hinzufügen oder aus eben jener löschen kann.</w:t>
+        <w:t xml:space="preserve">e angezeigt werden, einem </w:t>
+      </w:r>
+      <w:proofErr w:type="spellStart"/>
+      <w:r>
+        <w:t>ImageV</w:t>
+      </w:r>
+      <w:r>
+        <w:t>iew</w:t>
+      </w:r>
+      <w:proofErr w:type="spellEnd"/>
+      <w:r>
+        <w:t>, in dem ein Bild zur Serie angezeigt wird und einem Button, mit dem der Nutzer die Serie zur Serienliste hinzufügen oder aus eben jener löschen kann.</w:t>
       </w:r>
     </w:p>
     <w:p>
       <w:pPr>
         <w:pStyle w:val="Abbildung"/>
+        <w:keepNext/>
       </w:pPr>
       <w:r>
         <w:lastRenderedPageBreak/>
@@ -4191,7 +4505,7 @@
                     </pic:cNvPicPr>
                   </pic:nvPicPr>
                   <pic:blipFill>
-                    <a:blip r:embed="rId19">
+                    <a:blip r:embed="rId18">
                       <a:extLst>
                         <a:ext uri="{28A0092B-C50C-407E-A947-70E740481C1C}">
                           <a14:useLocalDpi xmlns:a14="http://schemas.microsoft.com/office/drawing/2010/main" val="0"/>
@@ -4227,29 +4541,62 @@
       <w:pPr>
         <w:pStyle w:val="Beschriftung"/>
       </w:pPr>
+      <w:bookmarkStart w:id="18" w:name="_Toc431220178"/>
       <w:r>
         <w:t xml:space="preserve">Abbildung </w:t>
       </w:r>
-      <w:r>
-        <w:t>5</w:t>
-      </w:r>
-      <w:r>
-        <w:t xml:space="preserve">: </w:t>
+      <w:fldSimple w:instr=" SEQ Abbildung \* ARABIC ">
+        <w:r>
+          <w:rPr>
+            <w:noProof/>
+          </w:rPr>
+          <w:t>5</w:t>
+        </w:r>
+      </w:fldSimple>
+      <w:r>
+        <w:t>:</w:t>
+      </w:r>
+      <w:r>
+        <w:t xml:space="preserve"> </w:t>
       </w:r>
       <w:r>
         <w:t>Detailansicht der Serie</w:t>
       </w:r>
-      <w:bookmarkStart w:id="13" w:name="_GoBack"/>
-      <w:bookmarkEnd w:id="13"/>
-    </w:p>
-    <w:p>
-      <w:r>
-        <w:t>Die Episodenansicht besteht aus einem Textview, in welchem der Name der gewählten Serie angezeigt wird, und einer Expandablelistview, welche alle verfügbaren Stafflen, mitsamt der jeweiligen Episoden einer Liste, anzeigt. Einzelne Episoden können vom Nutzer markiert werden, wenn er die Episode bereits gesehen hat.</w:t>
+      <w:bookmarkEnd w:id="18"/>
+    </w:p>
+    <w:p>
+      <w:r>
+        <w:t xml:space="preserve">Die Episodenansicht besteht aus einem </w:t>
+      </w:r>
+      <w:proofErr w:type="spellStart"/>
+      <w:r>
+        <w:t>Textview</w:t>
+      </w:r>
+      <w:proofErr w:type="spellEnd"/>
+      <w:r>
+        <w:t xml:space="preserve">, in welchem der Name der gewählten Serie angezeigt wird, und einer </w:t>
+      </w:r>
+      <w:proofErr w:type="spellStart"/>
+      <w:r>
+        <w:t>Expandablelistview</w:t>
+      </w:r>
+      <w:proofErr w:type="spellEnd"/>
+      <w:r>
+        <w:t xml:space="preserve">, welche alle verfügbaren </w:t>
+      </w:r>
+      <w:proofErr w:type="spellStart"/>
+      <w:r>
+        <w:t>Stafflen</w:t>
+      </w:r>
+      <w:proofErr w:type="spellEnd"/>
+      <w:r>
+        <w:t>, mitsamt der jeweiligen Episoden einer Liste, anzeigt. Einzelne Episoden können vom Nutzer markiert werden, wenn er die Episode bereits gesehen hat.</w:t>
       </w:r>
     </w:p>
     <w:p>
       <w:pPr>
         <w:pStyle w:val="Beschriftung"/>
+        <w:keepNext/>
       </w:pPr>
       <w:r>
         <w:rPr>
@@ -4273,7 +4620,7 @@
                     </pic:cNvPicPr>
                   </pic:nvPicPr>
                   <pic:blipFill>
-                    <a:blip r:embed="rId20">
+                    <a:blip r:embed="rId19">
                       <a:extLst>
                         <a:ext uri="{28A0092B-C50C-407E-A947-70E740481C1C}">
                           <a14:useLocalDpi xmlns:a14="http://schemas.microsoft.com/office/drawing/2010/main" val="0"/>
@@ -4309,35 +4656,55 @@
       <w:pPr>
         <w:pStyle w:val="Beschriftung"/>
       </w:pPr>
+      <w:bookmarkStart w:id="19" w:name="_Toc431220179"/>
       <w:r>
         <w:t xml:space="preserve">Abbildung </w:t>
       </w:r>
-      <w:r>
-        <w:t>6</w:t>
-      </w:r>
-      <w:r>
-        <w:t xml:space="preserve">: </w:t>
-      </w:r>
-      <w:r>
-        <w:t>Episodenansicht</w:t>
-      </w:r>
-      <w:r>
-        <w:t xml:space="preserve"> der Serie</w:t>
-      </w:r>
+      <w:fldSimple w:instr=" SEQ Abbildung \* ARABIC ">
+        <w:r>
+          <w:rPr>
+            <w:noProof/>
+          </w:rPr>
+          <w:t>6</w:t>
+        </w:r>
+      </w:fldSimple>
+      <w:r>
+        <w:t>:</w:t>
+      </w:r>
+      <w:r>
+        <w:t xml:space="preserve"> </w:t>
+      </w:r>
+      <w:r>
+        <w:t>Episodenansicht der Serie</w:t>
+      </w:r>
+      <w:bookmarkEnd w:id="19"/>
     </w:p>
     <w:p>
       <w:r>
         <w:t>D</w:t>
       </w:r>
       <w:r>
-        <w:t>er A</w:t>
+        <w:t xml:space="preserve">er </w:t>
+      </w:r>
+      <w:proofErr w:type="spellStart"/>
+      <w:r>
+        <w:t>A</w:t>
       </w:r>
       <w:r>
         <w:t>ndereUserbi</w:t>
       </w:r>
       <w:r>
-        <w:t>ldschirm besteht aus einer ListView</w:t>
-      </w:r>
+        <w:t>ldschirm</w:t>
+      </w:r>
+      <w:proofErr w:type="spellEnd"/>
+      <w:r>
+        <w:t xml:space="preserve"> besteht aus einer </w:t>
+      </w:r>
+      <w:proofErr w:type="spellStart"/>
+      <w:r>
+        <w:t>ListView</w:t>
+      </w:r>
+      <w:proofErr w:type="spellEnd"/>
       <w:r>
         <w:t xml:space="preserve">, in </w:t>
       </w:r>
@@ -4348,7 +4715,15 @@
         <w:t xml:space="preserve"> die Nutzer der App, mitsamt der Anzahl ihrer gespeicherten Serien angezeigt werden.</w:t>
       </w:r>
       <w:r>
-        <w:t xml:space="preserve"> Wählt der Nutzer einen Eintrag aus der Liste aus, werden ihm die gespeicherten Serien des gewählten Appnutzers angezeigt.</w:t>
+        <w:t xml:space="preserve"> Wählt der Nutzer einen Eintrag aus der Liste aus, werden ihm die gespeicherten Serien des gewählten </w:t>
+      </w:r>
+      <w:proofErr w:type="spellStart"/>
+      <w:r>
+        <w:t>Appnutzers</w:t>
+      </w:r>
+      <w:proofErr w:type="spellEnd"/>
+      <w:r>
+        <w:t xml:space="preserve"> angezeigt.</w:t>
       </w:r>
     </w:p>
     <w:p/>
@@ -4377,7 +4752,7 @@
                     </pic:cNvPicPr>
                   </pic:nvPicPr>
                   <pic:blipFill>
-                    <a:blip r:embed="rId21">
+                    <a:blip r:embed="rId20">
                       <a:extLst>
                         <a:ext uri="{28A0092B-C50C-407E-A947-70E740481C1C}">
                           <a14:useLocalDpi xmlns:a14="http://schemas.microsoft.com/office/drawing/2010/main" val="0"/>
@@ -4413,7 +4788,6 @@
       <w:pPr>
         <w:pStyle w:val="Beschriftung"/>
       </w:pPr>
-      <w:bookmarkStart w:id="14" w:name="_Toc431205536"/>
       <w:r>
         <w:t xml:space="preserve">Abbildung </w:t>
       </w:r>
@@ -4423,7 +4797,6 @@
       <w:r>
         <w:t>: Andere User in einer Listenansicht</w:t>
       </w:r>
-      <w:bookmarkEnd w:id="14"/>
     </w:p>
     <w:p>
       <w:pPr>
@@ -4431,11 +4804,13 @@
         <w:pageBreakBefore w:val="0"/>
         <w:ind w:left="431" w:hanging="431"/>
       </w:pPr>
-      <w:bookmarkStart w:id="15" w:name="_Toc431205525"/>
+      <w:bookmarkStart w:id="20" w:name="_Toc431220189"/>
+      <w:proofErr w:type="spellStart"/>
       <w:r>
         <w:t>Testing</w:t>
       </w:r>
-      <w:bookmarkEnd w:id="15"/>
+      <w:bookmarkEnd w:id="20"/>
+      <w:proofErr w:type="spellEnd"/>
     </w:p>
     <w:p>
       <w:pPr>
@@ -4479,11 +4854,11 @@
         </w:rPr>
         <w:t xml:space="preserve"> </w:t>
       </w:r>
-      <w:bookmarkStart w:id="16" w:name="_Toc431205526"/>
+      <w:bookmarkStart w:id="21" w:name="_Toc431220190"/>
       <w:r>
         <w:t>Task 1: Finde deine Lieblingsserie und füge sie hinzu:</w:t>
       </w:r>
-      <w:bookmarkEnd w:id="16"/>
+      <w:bookmarkEnd w:id="21"/>
     </w:p>
     <w:p>
       <w:pPr>
@@ -4497,7 +4872,21 @@
         <w:rPr>
           <w:i w:val="0"/>
         </w:rPr>
-        <w:t>Die Testpersonen mussten dabei auf Seriensuche drücken und dann ihre Lieblingsserie finden. Diese dann auswählen, an das untere Ende der Activity scrollen und den Hinzufügen-Button betätigen.</w:t>
+        <w:t xml:space="preserve">Die Testpersonen mussten dabei auf Seriensuche drücken und dann ihre Lieblingsserie finden. Diese dann auswählen, an das untere Ende der </w:t>
+      </w:r>
+      <w:proofErr w:type="spellStart"/>
+      <w:r>
+        <w:rPr>
+          <w:i w:val="0"/>
+        </w:rPr>
+        <w:t>Activity</w:t>
+      </w:r>
+      <w:proofErr w:type="spellEnd"/>
+      <w:r>
+        <w:rPr>
+          <w:i w:val="0"/>
+        </w:rPr>
+        <w:t xml:space="preserve"> scrollen und den Hinzufügen-Button betätigen.</w:t>
       </w:r>
     </w:p>
     <w:p>
@@ -4536,7 +4925,91 @@
         <w:rPr>
           <w:i w:val="0"/>
         </w:rPr>
-        <w:t xml:space="preserve">. Dabei haben zwei Probanden beim ersten Mal ihre Serie nicht gefunden, da sie den Namen der Serie nicht komplett eingegeben haben. Beispielweise sollte „Two and a Half Men“ gefunden werden, es wurde allerdings nur „Two and a h“ eingegeben und kein Ergebnis geliefert. Dies ist allerdings ein Problem der externen Suchfunktion, bei der öfters bei zu ungenauen Queries nicht das richtige Ergebnis geliefert werden konnte. Einmal </w:t>
+        <w:t>. Dabei haben zwei Probanden beim ersten Mal ihre Serie nicht gefunden, da sie den Namen der Serie nicht komplett eingegeben haben. Beispielweise sollte „</w:t>
+      </w:r>
+      <w:proofErr w:type="spellStart"/>
+      <w:r>
+        <w:rPr>
+          <w:i w:val="0"/>
+        </w:rPr>
+        <w:t>Two</w:t>
+      </w:r>
+      <w:proofErr w:type="spellEnd"/>
+      <w:r>
+        <w:rPr>
+          <w:i w:val="0"/>
+        </w:rPr>
+        <w:t xml:space="preserve"> </w:t>
+      </w:r>
+      <w:proofErr w:type="spellStart"/>
+      <w:r>
+        <w:rPr>
+          <w:i w:val="0"/>
+        </w:rPr>
+        <w:t>and</w:t>
+      </w:r>
+      <w:proofErr w:type="spellEnd"/>
+      <w:r>
+        <w:rPr>
+          <w:i w:val="0"/>
+        </w:rPr>
+        <w:t xml:space="preserve"> a Half </w:t>
+      </w:r>
+      <w:proofErr w:type="spellStart"/>
+      <w:r>
+        <w:rPr>
+          <w:i w:val="0"/>
+        </w:rPr>
+        <w:t>Men</w:t>
+      </w:r>
+      <w:proofErr w:type="spellEnd"/>
+      <w:r>
+        <w:rPr>
+          <w:i w:val="0"/>
+        </w:rPr>
+        <w:t>“ gefunden werden, es wurde allerdings nur „</w:t>
+      </w:r>
+      <w:proofErr w:type="spellStart"/>
+      <w:r>
+        <w:rPr>
+          <w:i w:val="0"/>
+        </w:rPr>
+        <w:t>Two</w:t>
+      </w:r>
+      <w:proofErr w:type="spellEnd"/>
+      <w:r>
+        <w:rPr>
+          <w:i w:val="0"/>
+        </w:rPr>
+        <w:t xml:space="preserve"> </w:t>
+      </w:r>
+      <w:proofErr w:type="spellStart"/>
+      <w:r>
+        <w:rPr>
+          <w:i w:val="0"/>
+        </w:rPr>
+        <w:t>and</w:t>
+      </w:r>
+      <w:proofErr w:type="spellEnd"/>
+      <w:r>
+        <w:rPr>
+          <w:i w:val="0"/>
+        </w:rPr>
+        <w:t xml:space="preserve"> a h“ eingegeben und kein Ergebnis geliefert. Dies ist allerdings ein Problem der externen Suchfunktion, bei der öfters bei zu ungenauen </w:t>
+      </w:r>
+      <w:proofErr w:type="spellStart"/>
+      <w:r>
+        <w:rPr>
+          <w:i w:val="0"/>
+        </w:rPr>
+        <w:t>Queries</w:t>
+      </w:r>
+      <w:proofErr w:type="spellEnd"/>
+      <w:r>
+        <w:rPr>
+          <w:i w:val="0"/>
+        </w:rPr>
+        <w:t xml:space="preserve"> nicht das richtige Ergebnis geliefert werden konnte. Einmal </w:t>
       </w:r>
       <w:r>
         <w:rPr>
@@ -4586,11 +5059,11 @@
           <w:i/>
         </w:rPr>
       </w:pPr>
-      <w:bookmarkStart w:id="17" w:name="_Toc431205527"/>
+      <w:bookmarkStart w:id="22" w:name="_Toc431220191"/>
       <w:r>
         <w:t>Task 2: Finde die letzte Episode deiner Lieblingsserie</w:t>
       </w:r>
-      <w:bookmarkEnd w:id="17"/>
+      <w:bookmarkEnd w:id="22"/>
     </w:p>
     <w:p>
       <w:pPr>
@@ -4675,11 +5148,19 @@
         </w:rPr>
         <w:t xml:space="preserve"> die Serie zunächst </w:t>
       </w:r>
-      <w:r>
-        <w:rPr>
-          <w:i w:val="0"/>
-        </w:rPr>
-        <w:t>im Suche Screen gesucht, anstatt sie aus</w:t>
+      <w:proofErr w:type="gramStart"/>
+      <w:r>
+        <w:rPr>
+          <w:i w:val="0"/>
+        </w:rPr>
+        <w:t>im</w:t>
+      </w:r>
+      <w:proofErr w:type="gramEnd"/>
+      <w:r>
+        <w:rPr>
+          <w:i w:val="0"/>
+        </w:rPr>
+        <w:t xml:space="preserve"> Suche Screen gesucht, anstatt sie aus</w:t>
       </w:r>
       <w:r>
         <w:rPr>
@@ -4737,11 +5218,11 @@
           <w:i/>
         </w:rPr>
       </w:pPr>
-      <w:bookmarkStart w:id="18" w:name="_Toc431205528"/>
+      <w:bookmarkStart w:id="23" w:name="_Toc431220192"/>
       <w:r>
         <w:t>Task 3: Entferne die Serie aus der deiner Serienliste:</w:t>
       </w:r>
-      <w:bookmarkEnd w:id="18"/>
+      <w:bookmarkEnd w:id="23"/>
     </w:p>
     <w:p>
       <w:pPr>
@@ -4956,12 +5437,12 @@
       <w:pPr>
         <w:pStyle w:val="berschrift1"/>
       </w:pPr>
-      <w:bookmarkStart w:id="19" w:name="_Toc431205529"/>
+      <w:bookmarkStart w:id="24" w:name="_Toc431220193"/>
       <w:r>
         <w:lastRenderedPageBreak/>
         <w:t>Finaler Zustand und Ausblick</w:t>
       </w:r>
-      <w:bookmarkEnd w:id="19"/>
+      <w:bookmarkEnd w:id="24"/>
     </w:p>
     <w:p>
       <w:pPr>
@@ -5004,7 +5485,21 @@
         <w:rPr>
           <w:i w:val="0"/>
         </w:rPr>
-        <w:t xml:space="preserve">  umgesetzt wurden, wie beispielsweise in der App „SeriesGuide“. Dort wurden zusätzliche Statistikfunktionen generiert, die anzeigen, wie viele Episoden und wie viele Minuten bereits in </w:t>
+        <w:t xml:space="preserve">  umgesetzt wurden, wie beispielsweise in der App „</w:t>
+      </w:r>
+      <w:proofErr w:type="spellStart"/>
+      <w:r>
+        <w:rPr>
+          <w:i w:val="0"/>
+        </w:rPr>
+        <w:t>SeriesGuide</w:t>
+      </w:r>
+      <w:proofErr w:type="spellEnd"/>
+      <w:r>
+        <w:rPr>
+          <w:i w:val="0"/>
+        </w:rPr>
+        <w:t xml:space="preserve">“. Dort wurden zusätzliche Statistikfunktionen generiert, die anzeigen, wie viele Episoden und wie viele Minuten bereits in </w:t>
       </w:r>
       <w:r>
         <w:rPr>
@@ -5034,7 +5529,21 @@
         <w:rPr>
           <w:i w:val="0"/>
         </w:rPr>
-        <w:t xml:space="preserve"> Außerdem wäre es möglich eine ProzessBar für jede Serie in der Listenansicht der Serien einzufügen. Diese sollte zeigen wie viele Folgen </w:t>
+        <w:t xml:space="preserve"> Außerdem wäre es möglich eine </w:t>
+      </w:r>
+      <w:proofErr w:type="spellStart"/>
+      <w:r>
+        <w:rPr>
+          <w:i w:val="0"/>
+        </w:rPr>
+        <w:t>ProzessBar</w:t>
+      </w:r>
+      <w:proofErr w:type="spellEnd"/>
+      <w:r>
+        <w:rPr>
+          <w:i w:val="0"/>
+        </w:rPr>
+        <w:t xml:space="preserve"> für jede Serie in der Listenansicht der Serien einzufügen. Diese sollte zeigen wie viele Folgen </w:t>
       </w:r>
       <w:r>
         <w:rPr>
@@ -5100,12 +5609,12 @@
           <w:i/>
         </w:rPr>
       </w:pPr>
-      <w:bookmarkStart w:id="20" w:name="_Toc431205530"/>
+      <w:bookmarkStart w:id="25" w:name="_Toc431220194"/>
       <w:r>
         <w:lastRenderedPageBreak/>
         <w:t>Projektmanagement</w:t>
       </w:r>
-      <w:bookmarkEnd w:id="20"/>
+      <w:bookmarkEnd w:id="25"/>
     </w:p>
     <w:p/>
     <w:p>
@@ -5137,7 +5646,15 @@
         <w:t>zog. Für die Codeverwaltung haben wir de</w:t>
       </w:r>
       <w:r>
-        <w:t>n Filehost-Dienst GitHub verwendet. Dies bot sich an  da wir damit in anderen Projekten</w:t>
+        <w:t xml:space="preserve">n Filehost-Dienst </w:t>
+      </w:r>
+      <w:proofErr w:type="spellStart"/>
+      <w:r>
+        <w:t>GitHub</w:t>
+      </w:r>
+      <w:proofErr w:type="spellEnd"/>
+      <w:r>
+        <w:t xml:space="preserve"> verwendet. Dies bot sich an  da wir damit in anderen Projekten</w:t>
       </w:r>
       <w:r>
         <w:t xml:space="preserve"> schon alle Erfahrungen gesammelt haben. Eine strikte Aufgabeneinteilung fand während des kompletten Projektverlaufs eigentlich nicht statt. Stattdessen haben wir schon beim Designentwurf und für das Testen der App</w:t>
@@ -5167,7 +5684,15 @@
         <w:t>d</w:t>
       </w:r>
       <w:r>
-        <w:t xml:space="preserve"> gut geklappt und dank der Absprache in Facebook gab es keine Probleme bei der Aktualisierung des Source-Codes auf der Plattform GitHub.</w:t>
+        <w:t xml:space="preserve"> gut geklappt und dank der Absprache in Facebook gab es keine Probleme bei der Aktualisierung des Source-Codes auf der Plattform </w:t>
+      </w:r>
+      <w:proofErr w:type="spellStart"/>
+      <w:r>
+        <w:t>GitHub</w:t>
+      </w:r>
+      <w:proofErr w:type="spellEnd"/>
+      <w:r>
+        <w:t>.</w:t>
       </w:r>
     </w:p>
     <w:p/>
@@ -5182,7 +5707,7 @@
     <w:p/>
     <w:p/>
     <w:sectPr>
-      <w:headerReference w:type="default" r:id="rId22"/>
+      <w:headerReference w:type="default" r:id="rId21"/>
       <w:pgSz w:w="11906" w:h="16838"/>
       <w:pgMar w:top="1418" w:right="1418" w:bottom="1134" w:left="1985" w:header="709" w:footer="709" w:gutter="0"/>
       <w:cols w:space="708"/>
@@ -6923,6 +7448,7 @@
   <w:style w:type="character" w:default="1" w:styleId="Absatz-Standardschriftart">
     <w:name w:val="Default Paragraph Font"/>
     <w:uiPriority w:val="1"/>
+    <w:semiHidden/>
     <w:unhideWhenUsed/>
   </w:style>
   <w:style w:type="table" w:default="1" w:styleId="NormaleTabelle">
@@ -7850,7 +8376,7 @@
 </file>
 
 <file path=customXml/itemProps1.xml><?xml version="1.0" encoding="utf-8"?>
-<ds:datastoreItem xmlns:ds="http://schemas.openxmlformats.org/officeDocument/2006/customXml" ds:itemID="{5464CBF9-1C34-48F2-BB6B-3F11DCF2F683}">
+<ds:datastoreItem xmlns:ds="http://schemas.openxmlformats.org/officeDocument/2006/customXml" ds:itemID="{2E9A2FF1-348F-4888-8FA8-534F0088CF8D}">
   <ds:schemaRefs>
     <ds:schemaRef ds:uri="http://schemas.openxmlformats.org/officeDocument/2006/bibliography"/>
   </ds:schemaRefs>

</xml_diff>